<commit_message>
aggiornato file pdf classi architettura
</commit_message>
<xml_diff>
--- a/docs/Progettazione.docx
+++ b/docs/Progettazione.docx
@@ -2395,14 +2395,7 @@
                 <w:sz w:val="26"/>
                 <w:szCs w:val="26"/>
               </w:rPr>
-              <w:t>Body: eventualmente, un errore se l’azienda non esiste</w:t>
-            </w:r>
-            <w:r>
-              <w:rPr>
-                <w:sz w:val="26"/>
-                <w:szCs w:val="26"/>
-              </w:rPr>
-              <w:t xml:space="preserve"> o l’utente non è autorizzato</w:t>
+              <w:t>Body: eventualmente, un errore se l’azienda non esiste o l’utente non è autorizzato</w:t>
             </w:r>
           </w:p>
         </w:tc>
@@ -2668,14 +2661,7 @@
                 <w:sz w:val="26"/>
                 <w:szCs w:val="26"/>
               </w:rPr>
-              <w:t>Body: eventualmente, un errore se l’azienda non esiste</w:t>
-            </w:r>
-            <w:r>
-              <w:rPr>
-                <w:sz w:val="26"/>
-                <w:szCs w:val="26"/>
-              </w:rPr>
-              <w:t>, la proprietà non esiste o l’utente non è autorizzato</w:t>
+              <w:t>Body: eventualmente, un errore se l’azienda non esiste, la proprietà non esiste o l’utente non è autorizzato</w:t>
             </w:r>
           </w:p>
         </w:tc>
@@ -3488,14 +3474,7 @@
                 <w:sz w:val="26"/>
                 <w:szCs w:val="26"/>
               </w:rPr>
-              <w:t>Body: eventualmente, un errore se l’azienda non esiste, la proprietà non esiste</w:t>
-            </w:r>
-            <w:r>
-              <w:rPr>
-                <w:sz w:val="26"/>
-                <w:szCs w:val="26"/>
-              </w:rPr>
-              <w:t xml:space="preserve">, il </w:t>
+              <w:t xml:space="preserve">Body: eventualmente, un errore se l’azienda non esiste, la proprietà non esiste, il </w:t>
             </w:r>
             <w:proofErr w:type="gramStart"/>
             <w:r>
@@ -3511,14 +3490,7 @@
                 <w:sz w:val="26"/>
                 <w:szCs w:val="26"/>
               </w:rPr>
-              <w:t xml:space="preserve"> non esiste</w:t>
-            </w:r>
-            <w:r>
-              <w:rPr>
-                <w:sz w:val="26"/>
-                <w:szCs w:val="26"/>
-              </w:rPr>
-              <w:t xml:space="preserve"> o l’utente non è autorizzato</w:t>
+              <w:t xml:space="preserve"> non esiste o l’utente non è autorizzato</w:t>
             </w:r>
           </w:p>
         </w:tc>
@@ -4688,21 +4660,7 @@
                 <w:sz w:val="26"/>
                 <w:szCs w:val="26"/>
               </w:rPr>
-              <w:t xml:space="preserve">eventualmente, un errore se l’azienda non esiste, la proprietà non esiste, il </w:t>
-            </w:r>
-            <w:r>
-              <w:rPr>
-                <w:sz w:val="26"/>
-                <w:szCs w:val="26"/>
-              </w:rPr>
-              <w:t>piano di configurazione</w:t>
-            </w:r>
-            <w:r>
-              <w:rPr>
-                <w:sz w:val="26"/>
-                <w:szCs w:val="26"/>
-              </w:rPr>
-              <w:t xml:space="preserve"> non esiste o l’utente non è autorizzato</w:t>
+              <w:t>eventualmente, un errore se l’azienda non esiste, la proprietà non esiste, il piano di configurazione non esiste o l’utente non è autorizzato</w:t>
             </w:r>
           </w:p>
         </w:tc>
@@ -5356,12 +5314,6 @@
                 <w:szCs w:val="26"/>
               </w:rPr>
               <w:br/>
-            </w:r>
-            <w:r>
-              <w:rPr>
-                <w:sz w:val="26"/>
-                <w:szCs w:val="26"/>
-              </w:rPr>
               <w:t xml:space="preserve">eventualmente, un errore se l’azienda non esiste, la proprietà non esiste, il </w:t>
             </w:r>
             <w:proofErr w:type="gramStart"/>
@@ -5378,14 +5330,7 @@
                 <w:sz w:val="26"/>
                 <w:szCs w:val="26"/>
               </w:rPr>
-              <w:t xml:space="preserve"> non esiste o</w:t>
-            </w:r>
-            <w:r>
-              <w:rPr>
-                <w:sz w:val="26"/>
-                <w:szCs w:val="26"/>
-              </w:rPr>
-              <w:t xml:space="preserve"> non viene specificato il parametro </w:t>
+              <w:t xml:space="preserve"> non esiste o non viene specificato il parametro </w:t>
             </w:r>
             <w:r>
               <w:rPr>
@@ -5575,7 +5520,21 @@
                 <w:sz w:val="26"/>
                 <w:szCs w:val="26"/>
               </w:rPr>
-              <w:t>stato_device</w:t>
+              <w:t>stat</w:t>
+            </w:r>
+            <w:r>
+              <w:rPr>
+                <w:sz w:val="26"/>
+                <w:szCs w:val="26"/>
+              </w:rPr>
+              <w:t>i</w:t>
+            </w:r>
+            <w:r>
+              <w:rPr>
+                <w:sz w:val="26"/>
+                <w:szCs w:val="26"/>
+              </w:rPr>
+              <w:t>_device</w:t>
             </w:r>
             <w:proofErr w:type="spellEnd"/>
           </w:p>
@@ -5684,20 +5643,7 @@
                 <w:szCs w:val="26"/>
               </w:rPr>
               <w:br/>
-            </w:r>
-            <w:r>
-              <w:rPr>
-                <w:sz w:val="26"/>
-                <w:szCs w:val="26"/>
-              </w:rPr>
-              <w:t>eventualmente, un errore se l’azienda non esiste, la proprietà non esiste</w:t>
-            </w:r>
-            <w:r>
-              <w:rPr>
-                <w:sz w:val="26"/>
-                <w:szCs w:val="26"/>
-              </w:rPr>
-              <w:t xml:space="preserve"> </w:t>
+              <w:t xml:space="preserve">eventualmente, un errore se l’azienda non esiste, la proprietà non esiste </w:t>
             </w:r>
           </w:p>
         </w:tc>
@@ -6074,12 +6020,6 @@
                 <w:szCs w:val="26"/>
               </w:rPr>
               <w:br/>
-            </w:r>
-            <w:r>
-              <w:rPr>
-                <w:sz w:val="26"/>
-                <w:szCs w:val="26"/>
-              </w:rPr>
               <w:t xml:space="preserve">eventualmente, un errore se l’azienda non esiste, la proprietà non esiste, il </w:t>
             </w:r>
             <w:proofErr w:type="gramStart"/>
@@ -6167,15 +6107,7 @@
         <w:t xml:space="preserve">NOTA SULLE API: la tabella sopra riportata prevede le API stabilite durante la fase di progettazione; ciò non toglie </w:t>
       </w:r>
       <w:r>
-        <w:t xml:space="preserve">che potranno essere aggiunte ulteriori API a supporto dell’intera applicazione. Per esempio: API per reperire un singolo IOT </w:t>
-      </w:r>
-      <w:proofErr w:type="gramStart"/>
-      <w:r>
-        <w:t>device</w:t>
-      </w:r>
-      <w:proofErr w:type="gramEnd"/>
-      <w:r>
-        <w:t>, una singola azienda, etc.</w:t>
+        <w:t>che potranno essere aggiunte ulteriori API a supporto dell’intera applicazione. Per esempio: API per reperire un singolo IOT device, una singola azienda, etc.</w:t>
       </w:r>
     </w:p>
     <w:p>

</xml_diff>

<commit_message>
Terminati TUTTI I DIAGRAMMI (sia specifica che progettazione). Esportati anche in formato PDF.
</commit_message>
<xml_diff>
--- a/docs/Progettazione.docx
+++ b/docs/Progettazione.docx
@@ -6441,77 +6441,6 @@
         </w:rPr>
         <w:t>: XXX si riferisce all’ID intero dell’azienda, mentre YYY si riferisce all’ID intero della proprietà (che appartiene alla data azienda XXX).</w:t>
       </w:r>
-    </w:p>
-    <w:p>
-      <w:pPr>
-        <w:spacing w:line="276" w:lineRule="auto"/>
-        <w:rPr>
-          <w:sz w:val="26"/>
-          <w:szCs w:val="26"/>
-        </w:rPr>
-      </w:pPr>
-    </w:p>
-    <w:p>
-      <w:pPr>
-        <w:spacing w:line="276" w:lineRule="auto"/>
-        <w:rPr>
-          <w:sz w:val="26"/>
-          <w:szCs w:val="26"/>
-        </w:rPr>
-      </w:pPr>
-    </w:p>
-    <w:p>
-      <w:pPr>
-        <w:spacing w:line="276" w:lineRule="auto"/>
-        <w:rPr>
-          <w:sz w:val="26"/>
-          <w:szCs w:val="26"/>
-        </w:rPr>
-      </w:pPr>
-    </w:p>
-    <w:p>
-      <w:pPr>
-        <w:spacing w:line="276" w:lineRule="auto"/>
-        <w:rPr>
-          <w:sz w:val="26"/>
-          <w:szCs w:val="26"/>
-        </w:rPr>
-      </w:pPr>
-      <w:r>
-        <w:rPr>
-          <w:sz w:val="26"/>
-          <w:szCs w:val="26"/>
-        </w:rPr>
-        <w:br/>
-      </w:r>
-      <w:r>
-        <w:rPr>
-          <w:sz w:val="26"/>
-          <w:szCs w:val="26"/>
-        </w:rPr>
-        <w:br/>
-      </w:r>
-      <w:r>
-        <w:rPr>
-          <w:sz w:val="26"/>
-          <w:szCs w:val="26"/>
-        </w:rPr>
-        <w:br/>
-      </w:r>
-      <w:r>
-        <w:rPr>
-          <w:sz w:val="26"/>
-          <w:szCs w:val="26"/>
-        </w:rPr>
-        <w:br/>
-      </w:r>
-      <w:r>
-        <w:rPr>
-          <w:sz w:val="26"/>
-          <w:szCs w:val="26"/>
-        </w:rPr>
-        <w:br/>
-      </w:r>
       <w:r>
         <w:rPr>
           <w:sz w:val="26"/>
@@ -6832,15 +6761,7 @@
           <w:sz w:val="26"/>
           <w:szCs w:val="26"/>
         </w:rPr>
-        <w:t xml:space="preserve">Quando il gestore delle configurazioni (per un piano prestabilito, oppure per mano dell’utente) vuole attivare/disattivare un attuatore o cambiarne la modalità di </w:t>
-      </w:r>
-      <w:r>
-        <w:rPr>
-          <w:sz w:val="26"/>
-          <w:szCs w:val="26"/>
-        </w:rPr>
-        <w:lastRenderedPageBreak/>
-        <w:t xml:space="preserve">funzionamento (man/auto), farà una </w:t>
+        <w:t xml:space="preserve">Quando il gestore delle configurazioni (per un piano prestabilito, oppure per mano dell’utente) vuole attivare/disattivare un attuatore o cambiarne la modalità di funzionamento (man/auto), farà una </w:t>
       </w:r>
       <w:proofErr w:type="spellStart"/>
       <w:r>
@@ -7105,16 +7026,6 @@
         </w:rPr>
         <w:t>.</w:t>
       </w:r>
-    </w:p>
-    <w:p>
-      <w:pPr>
-        <w:spacing w:line="276" w:lineRule="auto"/>
-        <w:ind w:left="720"/>
-        <w:rPr>
-          <w:sz w:val="26"/>
-          <w:szCs w:val="26"/>
-        </w:rPr>
-      </w:pPr>
     </w:p>
     <w:p>
       <w:pPr>

</xml_diff>

<commit_message>
Added tables on db, correct .docx
</commit_message>
<xml_diff>
--- a/docs/Progettazione.docx
+++ b/docs/Progettazione.docx
@@ -991,21 +991,7 @@
         <w:jc w:val="both"/>
       </w:pPr>
       <w:r>
-        <w:rPr>
-          <w:b/>
-          <w:bCs/>
-        </w:rPr>
-        <w:t>??</w:t>
-      </w:r>
-      <w:r>
-        <w:rPr>
-          <w:b/>
-          <w:bCs/>
-        </w:rPr>
-        <w:t>??</w:t>
-      </w:r>
-      <w:r>
-        <w:t xml:space="preserve"> ”</w:t>
+        <w:t>”</w:t>
       </w:r>
       <w:proofErr w:type="spellStart"/>
       <w:r>
@@ -1013,27 +999,8 @@
       </w:r>
       <w:proofErr w:type="spellEnd"/>
       <w:r>
-        <w:t>”</w:t>
-      </w:r>
-      <w:proofErr w:type="gramStart"/>
-      <w:r>
-        <w:t xml:space="preserve">, </w:t>
-      </w:r>
-      <w:r>
-        <w:rPr>
-          <w:b/>
-          <w:bCs/>
-        </w:rPr>
-        <w:t>??</w:t>
-      </w:r>
-      <w:r>
-        <w:rPr>
-          <w:b/>
-          <w:bCs/>
-        </w:rPr>
-        <w:t>??</w:t>
-      </w:r>
-      <w:proofErr w:type="gramEnd"/>
+        <w:t xml:space="preserve">”, </w:t>
+      </w:r>
     </w:p>
     <w:p>
       <w:pPr>
@@ -1041,21 +1008,7 @@
         <w:jc w:val="both"/>
       </w:pPr>
       <w:r>
-        <w:rPr>
-          <w:b/>
-          <w:bCs/>
-        </w:rPr>
-        <w:t>??</w:t>
-      </w:r>
-      <w:r>
-        <w:rPr>
-          <w:b/>
-          <w:bCs/>
-        </w:rPr>
-        <w:t>??</w:t>
-      </w:r>
-      <w:r>
-        <w:t xml:space="preserve"> “</w:t>
+        <w:t>“</w:t>
       </w:r>
       <w:proofErr w:type="spellStart"/>
       <w:r>
@@ -1066,24 +1019,6 @@
         <w:t xml:space="preserve">” </w:t>
       </w:r>
       <w:r>
-        <w:rPr>
-          <w:b/>
-          <w:bCs/>
-        </w:rPr>
-        <w:t>??</w:t>
-      </w:r>
-      <w:r>
-        <w:rPr>
-          <w:b/>
-          <w:bCs/>
-        </w:rPr>
-        <w:t>??</w:t>
-      </w:r>
-      <w:r>
-        <w:rPr>
-          <w:b/>
-          <w:bCs/>
-        </w:rPr>
         <w:t>}</w:t>
       </w:r>
       <w:r>
@@ -1186,7 +1121,30 @@
       </w:r>
       <w:proofErr w:type="spellEnd"/>
       <w:r>
-        <w:t>”: gradi}</w:t>
+        <w:t>”: gradi</w:t>
+      </w:r>
+      <w:r>
+        <w:t>,</w:t>
+      </w:r>
+    </w:p>
+    <w:p>
+      <w:pPr>
+        <w:ind w:firstLine="720"/>
+        <w:jc w:val="both"/>
+      </w:pPr>
+      <w:r>
+        <w:t>“</w:t>
+      </w:r>
+      <w:proofErr w:type="spellStart"/>
+      <w:r>
+        <w:t>fk_device</w:t>
+      </w:r>
+      <w:proofErr w:type="spellEnd"/>
+      <w:r>
+        <w:t>”</w:t>
+      </w:r>
+      <w:r>
+        <w:t>}</w:t>
       </w:r>
     </w:p>
     <w:p>
@@ -1333,12 +1291,6 @@
       <w:r>
         <w:t>1435</w:t>
       </w:r>
-    </w:p>
-    <w:p>
-      <w:pPr>
-        <w:ind w:firstLine="720"/>
-        <w:jc w:val="both"/>
-      </w:pPr>
       <w:r>
         <w:t>}</w:t>
       </w:r>
@@ -4234,6 +4186,7 @@
                 <w:sz w:val="26"/>
                 <w:szCs w:val="26"/>
               </w:rPr>
+              <w:lastRenderedPageBreak/>
               <w:t>POST</w:t>
             </w:r>
           </w:p>

</xml_diff>

<commit_message>
Added API in docx
</commit_message>
<xml_diff>
--- a/docs/Progettazione.docx
+++ b/docs/Progettazione.docx
@@ -74,7 +74,6 @@
         </w:rPr>
         <w:t xml:space="preserve">sono estensioni della classe padre </w:t>
       </w:r>
-      <w:proofErr w:type="spellStart"/>
       <w:r>
         <w:rPr>
           <w:i/>
@@ -82,7 +81,6 @@
         </w:rPr>
         <w:t>proprieta</w:t>
       </w:r>
-      <w:proofErr w:type="spellEnd"/>
     </w:p>
     <w:p>
       <w:pPr>
@@ -130,21 +128,12 @@
         </w:rPr>
         <w:t xml:space="preserve">estendono la classe </w:t>
       </w:r>
-      <w:proofErr w:type="spellStart"/>
       <w:r>
         <w:rPr>
           <w:i/>
           <w:color w:val="000000"/>
         </w:rPr>
-        <w:t>piano_configurazione</w:t>
-      </w:r>
-      <w:proofErr w:type="spellEnd"/>
-      <w:r>
-        <w:rPr>
-          <w:i/>
-          <w:color w:val="000000"/>
-        </w:rPr>
-        <w:t>.</w:t>
+        <w:t>piano_configurazione.</w:t>
       </w:r>
     </w:p>
     <w:p>
@@ -193,7 +182,6 @@
         </w:rPr>
         <w:t xml:space="preserve"> sono estensioni della classe </w:t>
       </w:r>
-      <w:proofErr w:type="spellStart"/>
       <w:r>
         <w:rPr>
           <w:i/>
@@ -201,7 +189,6 @@
         </w:rPr>
         <w:t>dispositivo_iot</w:t>
       </w:r>
-      <w:proofErr w:type="spellEnd"/>
       <w:r>
         <w:rPr>
           <w:color w:val="000000"/>
@@ -213,17 +200,8 @@
           <w:i/>
           <w:color w:val="000000"/>
         </w:rPr>
-        <w:t xml:space="preserve">tipo: </w:t>
-      </w:r>
-      <w:proofErr w:type="spellStart"/>
-      <w:r>
-        <w:rPr>
-          <w:i/>
-          <w:color w:val="000000"/>
-        </w:rPr>
-        <w:t>string</w:t>
-      </w:r>
-      <w:proofErr w:type="spellEnd"/>
+        <w:t>tipo: string</w:t>
+      </w:r>
       <w:r>
         <w:rPr>
           <w:color w:val="000000"/>
@@ -312,14 +290,7 @@
       </w:pPr>
       <w:r>
         <w:tab/>
-      </w:r>
-      <w:proofErr w:type="spellStart"/>
-      <w:r>
-        <w:t>azienda_agricola</w:t>
-      </w:r>
-      <w:proofErr w:type="spellEnd"/>
-      <w:r>
-        <w:t>:</w:t>
+        <w:t>azienda_agricola:</w:t>
       </w:r>
     </w:p>
     <w:p>
@@ -328,15 +299,7 @@
       </w:pPr>
       <w:r>
         <w:tab/>
-        <w:t>{“</w:t>
-      </w:r>
-      <w:proofErr w:type="spellStart"/>
-      <w:r>
-        <w:t>id_azienda</w:t>
-      </w:r>
-      <w:proofErr w:type="spellEnd"/>
-      <w:r>
-        <w:t>”: 14,</w:t>
+        <w:t>{“id_azienda”: 14,</w:t>
       </w:r>
     </w:p>
     <w:p>
@@ -354,14 +317,7 @@
       </w:pPr>
       <w:r>
         <w:tab/>
-      </w:r>
-      <w:proofErr w:type="gramStart"/>
-      <w:r>
-        <w:t>“citta”</w:t>
-      </w:r>
-      <w:proofErr w:type="gramEnd"/>
-      <w:r>
-        <w:t>: Roma,</w:t>
+        <w:t>“citta”: Roma,</w:t>
       </w:r>
     </w:p>
     <w:p>
@@ -397,15 +353,7 @@
       </w:pPr>
       <w:r>
         <w:tab/>
-        <w:t>“</w:t>
-      </w:r>
-      <w:proofErr w:type="spellStart"/>
-      <w:r>
-        <w:t>nomeaz</w:t>
-      </w:r>
-      <w:proofErr w:type="spellEnd"/>
-      <w:r>
-        <w:t>”: Azienda Agricola Coppo Giovanni,</w:t>
+        <w:t>“nomeaz”: Azienda Agricola Coppo Giovanni,</w:t>
       </w:r>
     </w:p>
     <w:p>
@@ -443,14 +391,7 @@
       </w:pPr>
       <w:r>
         <w:tab/>
-      </w:r>
-      <w:proofErr w:type="spellStart"/>
-      <w:r>
-        <w:t>proprieta</w:t>
-      </w:r>
-      <w:proofErr w:type="spellEnd"/>
-      <w:r>
-        <w:t>:</w:t>
+        <w:t>proprieta:</w:t>
       </w:r>
     </w:p>
     <w:p>
@@ -459,15 +400,34 @@
       </w:pPr>
       <w:r>
         <w:tab/>
-        <w:t>{“</w:t>
-      </w:r>
-      <w:proofErr w:type="spellStart"/>
-      <w:r>
-        <w:t>id_proprieta</w:t>
-      </w:r>
-      <w:proofErr w:type="spellEnd"/>
-      <w:r>
-        <w:t>”: 24,</w:t>
+        <w:t>{“id_proprieta”: 24,</w:t>
+      </w:r>
+    </w:p>
+    <w:p>
+      <w:pPr>
+        <w:jc w:val="both"/>
+      </w:pPr>
+      <w:r>
+        <w:tab/>
+        <w:t>“estensione_ettari”: 50,</w:t>
+      </w:r>
+    </w:p>
+    <w:p>
+      <w:pPr>
+        <w:jc w:val="both"/>
+      </w:pPr>
+      <w:r>
+        <w:tab/>
+        <w:t>“coltura”: riso,</w:t>
+      </w:r>
+    </w:p>
+    <w:p>
+      <w:pPr>
+        <w:jc w:val="both"/>
+      </w:pPr>
+      <w:r>
+        <w:tab/>
+        <w:t>“data_semina”: 21/02/2022,</w:t>
       </w:r>
     </w:p>
     <w:p>
@@ -478,54 +438,9 @@
         <w:tab/>
         <w:t>“</w:t>
       </w:r>
-      <w:proofErr w:type="spellStart"/>
-      <w:r>
-        <w:t>estensione_ettari</w:t>
-      </w:r>
-      <w:proofErr w:type="spellEnd"/>
-      <w:r>
-        <w:t>”: 50,</w:t>
-      </w:r>
-    </w:p>
-    <w:p>
-      <w:pPr>
-        <w:jc w:val="both"/>
-      </w:pPr>
-      <w:r>
-        <w:tab/>
-        <w:t>“coltura”: riso,</w:t>
-      </w:r>
-    </w:p>
-    <w:p>
-      <w:pPr>
-        <w:jc w:val="both"/>
-      </w:pPr>
-      <w:r>
-        <w:tab/>
-        <w:t>“</w:t>
-      </w:r>
-      <w:proofErr w:type="spellStart"/>
-      <w:r>
-        <w:t>data_semina</w:t>
-      </w:r>
-      <w:proofErr w:type="spellEnd"/>
-      <w:r>
-        <w:t>”: 21/02/2022,</w:t>
-      </w:r>
-    </w:p>
-    <w:p>
-      <w:pPr>
-        <w:jc w:val="both"/>
-      </w:pPr>
-      <w:r>
-        <w:tab/>
-        <w:t>“</w:t>
-      </w:r>
-      <w:proofErr w:type="spellStart"/>
       <w:r>
         <w:t>lat</w:t>
       </w:r>
-      <w:proofErr w:type="spellEnd"/>
       <w:r>
         <w:t>”: 45.071270,</w:t>
       </w:r>
@@ -545,15 +460,7 @@
       </w:pPr>
       <w:r>
         <w:tab/>
-        <w:t>“</w:t>
-      </w:r>
-      <w:proofErr w:type="spellStart"/>
-      <w:r>
-        <w:t>tipo_proprieta</w:t>
-      </w:r>
-      <w:proofErr w:type="spellEnd"/>
-      <w:r>
-        <w:t>”: campo,</w:t>
+        <w:t>“tipo_proprieta”: campo,</w:t>
       </w:r>
     </w:p>
     <w:p>
@@ -562,15 +469,7 @@
       </w:pPr>
       <w:r>
         <w:tab/>
-        <w:t>“</w:t>
-      </w:r>
-      <w:proofErr w:type="spellStart"/>
-      <w:r>
-        <w:t>copertura_mobile</w:t>
-      </w:r>
-      <w:proofErr w:type="spellEnd"/>
-      <w:r>
-        <w:t>”: FALSE,</w:t>
+        <w:t>“copertura_mobile”: FALSE,</w:t>
       </w:r>
     </w:p>
     <w:p>
@@ -579,15 +478,7 @@
       </w:pPr>
       <w:r>
         <w:tab/>
-        <w:t>“</w:t>
-      </w:r>
-      <w:proofErr w:type="spellStart"/>
-      <w:r>
-        <w:t>fk_azienda</w:t>
-      </w:r>
-      <w:proofErr w:type="spellEnd"/>
-      <w:r>
-        <w:t>”: 14}</w:t>
+        <w:t>“fk_azienda”: 14}</w:t>
       </w:r>
     </w:p>
     <w:p>
@@ -600,13 +491,8 @@
         <w:ind w:firstLine="720"/>
         <w:jc w:val="both"/>
       </w:pPr>
-      <w:proofErr w:type="spellStart"/>
-      <w:r>
-        <w:t>dispositivo_iot</w:t>
-      </w:r>
-      <w:proofErr w:type="spellEnd"/>
-      <w:r>
-        <w:t>:</w:t>
+      <w:r>
+        <w:t>dispositivo_iot:</w:t>
       </w:r>
     </w:p>
     <w:p>
@@ -615,15 +501,7 @@
       </w:pPr>
       <w:r>
         <w:tab/>
-        <w:t>{“</w:t>
-      </w:r>
-      <w:proofErr w:type="spellStart"/>
-      <w:r>
-        <w:t>id_device</w:t>
-      </w:r>
-      <w:proofErr w:type="spellEnd"/>
-      <w:r>
-        <w:t>”,</w:t>
+        <w:t>{“id_device”,</w:t>
       </w:r>
     </w:p>
     <w:p>
@@ -632,15 +510,7 @@
       </w:pPr>
       <w:r>
         <w:tab/>
-        <w:t>“</w:t>
-      </w:r>
-      <w:proofErr w:type="spellStart"/>
-      <w:r>
-        <w:t>mod_interazione</w:t>
-      </w:r>
-      <w:proofErr w:type="spellEnd"/>
-      <w:r>
-        <w:t>”,</w:t>
+        <w:t>“mod_interazione”,</w:t>
       </w:r>
     </w:p>
     <w:p>
@@ -649,15 +519,7 @@
       </w:pPr>
       <w:r>
         <w:tab/>
-        <w:t>“</w:t>
-      </w:r>
-      <w:proofErr w:type="spellStart"/>
-      <w:r>
-        <w:t>parametri_connessione</w:t>
-      </w:r>
-      <w:proofErr w:type="spellEnd"/>
-      <w:r>
-        <w:t>”,</w:t>
+        <w:t>“parametri_connessione”,</w:t>
       </w:r>
     </w:p>
     <w:p>
@@ -675,15 +537,7 @@
       </w:pPr>
       <w:r>
         <w:tab/>
-        <w:t>“</w:t>
-      </w:r>
-      <w:proofErr w:type="spellStart"/>
-      <w:r>
-        <w:t>unita_misura</w:t>
-      </w:r>
-      <w:proofErr w:type="spellEnd"/>
-      <w:r>
-        <w:t>”,</w:t>
+        <w:t>“unita_misura”,</w:t>
       </w:r>
     </w:p>
     <w:p>
@@ -719,15 +573,7 @@
       </w:pPr>
       <w:r>
         <w:tab/>
-        <w:t>“</w:t>
-      </w:r>
-      <w:proofErr w:type="spellStart"/>
-      <w:r>
-        <w:t>fk_proprieta</w:t>
-      </w:r>
-      <w:proofErr w:type="spellEnd"/>
-      <w:r>
-        <w:t>”: 24}</w:t>
+        <w:t>“fk_proprieta”: 24}</w:t>
       </w:r>
     </w:p>
     <w:p>
@@ -742,14 +588,7 @@
       <w:r>
         <w:lastRenderedPageBreak/>
         <w:tab/>
-      </w:r>
-      <w:proofErr w:type="spellStart"/>
-      <w:r>
-        <w:t>piano_configurazione</w:t>
-      </w:r>
-      <w:proofErr w:type="spellEnd"/>
-      <w:r>
-        <w:t>:</w:t>
+        <w:t>piano_configurazione:</w:t>
       </w:r>
     </w:p>
     <w:p>
@@ -758,15 +597,7 @@
       </w:pPr>
       <w:r>
         <w:tab/>
-        <w:t>{“</w:t>
-      </w:r>
-      <w:proofErr w:type="spellStart"/>
-      <w:r>
-        <w:t>id_piano</w:t>
-      </w:r>
-      <w:proofErr w:type="spellEnd"/>
-      <w:r>
-        <w:t>”: 20,</w:t>
+        <w:t>{“id_piano”: 20,</w:t>
       </w:r>
     </w:p>
     <w:p>
@@ -775,15 +606,7 @@
       </w:pPr>
       <w:r>
         <w:tab/>
-        <w:t>“</w:t>
-      </w:r>
-      <w:proofErr w:type="spellStart"/>
-      <w:r>
-        <w:t>condizioni_misure</w:t>
-      </w:r>
-      <w:proofErr w:type="spellEnd"/>
-      <w:r>
-        <w:t>”,</w:t>
+        <w:t>“condizioni_misure”,</w:t>
       </w:r>
     </w:p>
     <w:p>
@@ -792,15 +615,7 @@
       </w:pPr>
       <w:r>
         <w:tab/>
-        <w:t>“</w:t>
-      </w:r>
-      <w:proofErr w:type="spellStart"/>
-      <w:r>
-        <w:t>attuatori_coinvolti</w:t>
-      </w:r>
-      <w:proofErr w:type="spellEnd"/>
-      <w:r>
-        <w:t>”,</w:t>
+        <w:t>“attuatori_coinvolti”,</w:t>
       </w:r>
     </w:p>
     <w:p>
@@ -818,15 +633,7 @@
       </w:pPr>
       <w:r>
         <w:tab/>
-        <w:t>“</w:t>
-      </w:r>
-      <w:proofErr w:type="spellStart"/>
-      <w:r>
-        <w:t>tipo_piano</w:t>
-      </w:r>
-      <w:proofErr w:type="spellEnd"/>
-      <w:r>
-        <w:t>”,</w:t>
+        <w:t>“tipo_piano”,</w:t>
       </w:r>
     </w:p>
     <w:p>
@@ -835,15 +642,7 @@
       </w:pPr>
       <w:r>
         <w:tab/>
-        <w:t>“</w:t>
-      </w:r>
-      <w:proofErr w:type="spellStart"/>
-      <w:r>
-        <w:t>umidita_min</w:t>
-      </w:r>
-      <w:proofErr w:type="spellEnd"/>
-      <w:r>
-        <w:t>”,</w:t>
+        <w:t>“umidita_min”,</w:t>
       </w:r>
     </w:p>
     <w:p>
@@ -852,15 +651,7 @@
       </w:pPr>
       <w:r>
         <w:tab/>
-        <w:t>“</w:t>
-      </w:r>
-      <w:proofErr w:type="spellStart"/>
-      <w:r>
-        <w:t>temperatura_max</w:t>
-      </w:r>
-      <w:proofErr w:type="spellEnd"/>
-      <w:r>
-        <w:t>”,</w:t>
+        <w:t>“temperatura_max”,</w:t>
       </w:r>
     </w:p>
     <w:p>
@@ -869,15 +660,7 @@
       </w:pPr>
       <w:r>
         <w:tab/>
-        <w:t>“</w:t>
-      </w:r>
-      <w:proofErr w:type="spellStart"/>
-      <w:r>
-        <w:t>tempo_funzionamento</w:t>
-      </w:r>
-      <w:proofErr w:type="spellEnd"/>
-      <w:r>
-        <w:t>”,</w:t>
+        <w:t>“tempo_funzionamento”,</w:t>
       </w:r>
     </w:p>
     <w:p>
@@ -886,15 +669,7 @@
       </w:pPr>
       <w:r>
         <w:tab/>
-        <w:t>“</w:t>
-      </w:r>
-      <w:proofErr w:type="spellStart"/>
-      <w:r>
-        <w:t>temperatura_da</w:t>
-      </w:r>
-      <w:proofErr w:type="spellEnd"/>
-      <w:r>
-        <w:t>”,</w:t>
+        <w:t>“temperatura_da”,</w:t>
       </w:r>
     </w:p>
     <w:p>
@@ -903,15 +678,7 @@
       </w:pPr>
       <w:r>
         <w:tab/>
-        <w:t>“</w:t>
-      </w:r>
-      <w:proofErr w:type="spellStart"/>
-      <w:r>
-        <w:t>temperatura_a</w:t>
-      </w:r>
-      <w:proofErr w:type="spellEnd"/>
-      <w:r>
-        <w:t>”,</w:t>
+        <w:t>“temperatura_a”,</w:t>
       </w:r>
     </w:p>
     <w:p>
@@ -920,15 +687,7 @@
       </w:pPr>
       <w:r>
         <w:tab/>
-        <w:t>“</w:t>
-      </w:r>
-      <w:proofErr w:type="spellStart"/>
-      <w:r>
-        <w:t>luminosita_da</w:t>
-      </w:r>
-      <w:proofErr w:type="spellEnd"/>
-      <w:r>
-        <w:t>”,</w:t>
+        <w:t>“luminosita_da”,</w:t>
       </w:r>
     </w:p>
     <w:p>
@@ -937,15 +696,7 @@
       </w:pPr>
       <w:r>
         <w:tab/>
-        <w:t>“</w:t>
-      </w:r>
-      <w:proofErr w:type="spellStart"/>
-      <w:r>
-        <w:t>luminosita_a</w:t>
-      </w:r>
-      <w:proofErr w:type="spellEnd"/>
-      <w:r>
-        <w:t>”</w:t>
+        <w:t>“luminosita_a”</w:t>
       </w:r>
       <w:r>
         <w:t>,</w:t>
@@ -957,15 +708,7 @@
         <w:jc w:val="both"/>
       </w:pPr>
       <w:r>
-        <w:t>“</w:t>
-      </w:r>
-      <w:proofErr w:type="spellStart"/>
-      <w:r>
-        <w:t>orario_da</w:t>
-      </w:r>
-      <w:proofErr w:type="spellEnd"/>
-      <w:r>
-        <w:t>”,</w:t>
+        <w:t>“orario_da”,</w:t>
       </w:r>
     </w:p>
     <w:p>
@@ -974,15 +717,7 @@
         <w:jc w:val="both"/>
       </w:pPr>
       <w:r>
-        <w:t>“</w:t>
-      </w:r>
-      <w:proofErr w:type="spellStart"/>
-      <w:r>
-        <w:t>orario_a</w:t>
-      </w:r>
-      <w:proofErr w:type="spellEnd"/>
-      <w:r>
-        <w:t>”,</w:t>
+        <w:t>“orario_a”,</w:t>
       </w:r>
     </w:p>
     <w:p>
@@ -991,15 +726,7 @@
         <w:jc w:val="both"/>
       </w:pPr>
       <w:r>
-        <w:t>”</w:t>
-      </w:r>
-      <w:proofErr w:type="spellStart"/>
-      <w:r>
-        <w:t>fk_proprieta</w:t>
-      </w:r>
-      <w:proofErr w:type="spellEnd"/>
-      <w:r>
-        <w:t xml:space="preserve">”, </w:t>
+        <w:t xml:space="preserve">”fk_proprieta”, </w:t>
       </w:r>
     </w:p>
     <w:p>
@@ -1008,15 +735,7 @@
         <w:jc w:val="both"/>
       </w:pPr>
       <w:r>
-        <w:t>“</w:t>
-      </w:r>
-      <w:proofErr w:type="spellStart"/>
-      <w:r>
-        <w:t>fk_utente</w:t>
-      </w:r>
-      <w:proofErr w:type="spellEnd"/>
-      <w:r>
-        <w:t xml:space="preserve">” </w:t>
+        <w:t xml:space="preserve">“fk_utente” </w:t>
       </w:r>
       <w:r>
         <w:t>}</w:t>
@@ -1045,15 +764,7 @@
       </w:pPr>
       <w:r>
         <w:tab/>
-        <w:t>{“</w:t>
-      </w:r>
-      <w:proofErr w:type="spellStart"/>
-      <w:r>
-        <w:t>id_misura</w:t>
-      </w:r>
-      <w:proofErr w:type="spellEnd"/>
-      <w:r>
-        <w:t>”: 12,</w:t>
+        <w:t>{“id_misura”: 12,</w:t>
       </w:r>
     </w:p>
     <w:p>
@@ -1062,15 +773,7 @@
       </w:pPr>
       <w:r>
         <w:tab/>
-        <w:t>“</w:t>
-      </w:r>
-      <w:proofErr w:type="spellStart"/>
-      <w:r>
-        <w:t>data_misurazione</w:t>
-      </w:r>
-      <w:proofErr w:type="spellEnd"/>
-      <w:r>
-        <w:t>”: 13/05/2022,</w:t>
+        <w:t>“data_misurazione”: 13/05/2022,</w:t>
       </w:r>
     </w:p>
     <w:p>
@@ -1079,15 +782,7 @@
       </w:pPr>
       <w:r>
         <w:tab/>
-        <w:t>“</w:t>
-      </w:r>
-      <w:proofErr w:type="spellStart"/>
-      <w:r>
-        <w:t>ora_misurazione</w:t>
-      </w:r>
-      <w:proofErr w:type="spellEnd"/>
-      <w:r>
-        <w:t>”: 09:45,</w:t>
+        <w:t>“ora_misurazione”: 09:45,</w:t>
       </w:r>
     </w:p>
     <w:p>
@@ -1096,15 +791,7 @@
       </w:pPr>
       <w:r>
         <w:tab/>
-        <w:t>“</w:t>
-      </w:r>
-      <w:proofErr w:type="spellStart"/>
-      <w:r>
-        <w:t>valore_misurato</w:t>
-      </w:r>
-      <w:proofErr w:type="spellEnd"/>
-      <w:r>
-        <w:t>”: 19,</w:t>
+        <w:t>“valore_misurato”: 19,</w:t>
       </w:r>
     </w:p>
     <w:p>
@@ -1113,15 +800,7 @@
       </w:pPr>
       <w:r>
         <w:tab/>
-        <w:t>“</w:t>
-      </w:r>
-      <w:proofErr w:type="spellStart"/>
-      <w:r>
-        <w:t>unita_misura</w:t>
-      </w:r>
-      <w:proofErr w:type="spellEnd"/>
-      <w:r>
-        <w:t>”: gradi</w:t>
+        <w:t>“unita_misura”: gradi</w:t>
       </w:r>
       <w:r>
         <w:t>,</w:t>
@@ -1133,15 +812,7 @@
         <w:jc w:val="both"/>
       </w:pPr>
       <w:r>
-        <w:t>“</w:t>
-      </w:r>
-      <w:proofErr w:type="spellStart"/>
-      <w:r>
-        <w:t>fk_device</w:t>
-      </w:r>
-      <w:proofErr w:type="spellEnd"/>
-      <w:r>
-        <w:t>”</w:t>
+        <w:t>“fk_device”</w:t>
       </w:r>
       <w:r>
         <w:t>}</w:t>
@@ -1167,15 +838,7 @@
       </w:pPr>
       <w:r>
         <w:tab/>
-        <w:t>{“</w:t>
-      </w:r>
-      <w:proofErr w:type="spellStart"/>
-      <w:r>
-        <w:t>id_utente</w:t>
-      </w:r>
-      <w:proofErr w:type="spellEnd"/>
-      <w:r>
-        <w:t>”</w:t>
+        <w:t>{“id_utente”</w:t>
       </w:r>
       <w:r>
         <w:t>: akP4567</w:t>
@@ -1235,15 +898,7 @@
       </w:pPr>
       <w:r>
         <w:tab/>
-        <w:t>“</w:t>
-      </w:r>
-      <w:proofErr w:type="spellStart"/>
-      <w:r>
-        <w:t>datan</w:t>
-      </w:r>
-      <w:proofErr w:type="spellEnd"/>
-      <w:r>
-        <w:t>”</w:t>
+        <w:t>“datan”</w:t>
       </w:r>
       <w:r>
         <w:t>: 2000-12-24</w:t>
@@ -1258,15 +913,7 @@
       </w:pPr>
       <w:r>
         <w:tab/>
-        <w:t>“</w:t>
-      </w:r>
-      <w:proofErr w:type="spellStart"/>
-      <w:r>
-        <w:t>data_assunzione</w:t>
-      </w:r>
-      <w:proofErr w:type="spellEnd"/>
-      <w:r>
-        <w:t>”</w:t>
+        <w:t>“data_assunzione”</w:t>
       </w:r>
       <w:r>
         <w:t>: 2020-01-13,</w:t>
@@ -1278,15 +925,7 @@
         <w:jc w:val="both"/>
       </w:pPr>
       <w:r>
-        <w:t>“</w:t>
-      </w:r>
-      <w:proofErr w:type="spellStart"/>
-      <w:r>
-        <w:t>fk_azienda</w:t>
-      </w:r>
-      <w:proofErr w:type="spellEnd"/>
-      <w:r>
-        <w:t xml:space="preserve">”: </w:t>
+        <w:t xml:space="preserve">“fk_azienda”: </w:t>
       </w:r>
       <w:r>
         <w:t>1435</w:t>
@@ -1322,25 +961,7 @@
           <w:sz w:val="26"/>
           <w:szCs w:val="26"/>
         </w:rPr>
-        <w:t xml:space="preserve">Tabella delle possibili </w:t>
-      </w:r>
-      <w:proofErr w:type="gramStart"/>
-      <w:r>
-        <w:rPr>
-          <w:color w:val="2F5496"/>
-          <w:sz w:val="26"/>
-          <w:szCs w:val="26"/>
-        </w:rPr>
-        <w:t>azioni  (</w:t>
-      </w:r>
-      <w:proofErr w:type="gramEnd"/>
-      <w:r>
-        <w:rPr>
-          <w:color w:val="2F5496"/>
-          <w:sz w:val="26"/>
-          <w:szCs w:val="26"/>
-        </w:rPr>
-        <w:t>API REST), con eventuale input e risposta</w:t>
+        <w:t>Tabella delle possibili azioni  (API REST), con eventuale input e risposta</w:t>
       </w:r>
     </w:p>
     <w:p>
@@ -1464,7 +1085,6 @@
                 <w:szCs w:val="26"/>
               </w:rPr>
             </w:pPr>
-            <w:proofErr w:type="spellStart"/>
             <w:r>
               <w:rPr>
                 <w:b/>
@@ -1473,7 +1093,6 @@
               </w:rPr>
               <w:t>Endpoint</w:t>
             </w:r>
-            <w:proofErr w:type="spellEnd"/>
           </w:p>
         </w:tc>
         <w:tc>
@@ -1662,13 +1281,6 @@
                 <w:szCs w:val="26"/>
               </w:rPr>
               <w:br/>
-            </w:r>
-            <w:proofErr w:type="spellStart"/>
-            <w:r>
-              <w:rPr>
-                <w:sz w:val="26"/>
-                <w:szCs w:val="26"/>
-              </w:rPr>
               <w:t>azienda</w:t>
             </w:r>
             <w:r>
@@ -1678,7 +1290,6 @@
               </w:rPr>
               <w:t>_user</w:t>
             </w:r>
-            <w:proofErr w:type="spellEnd"/>
             <w:r>
               <w:rPr>
                 <w:sz w:val="26"/>
@@ -1692,23 +1303,7 @@
                 <w:szCs w:val="26"/>
               </w:rPr>
               <w:br/>
-              <w:t>{</w:t>
-            </w:r>
-            <w:proofErr w:type="spellStart"/>
-            <w:r>
-              <w:rPr>
-                <w:sz w:val="26"/>
-                <w:szCs w:val="26"/>
-              </w:rPr>
-              <w:t>id_user</w:t>
-            </w:r>
-            <w:proofErr w:type="spellEnd"/>
-            <w:r>
-              <w:rPr>
-                <w:sz w:val="26"/>
-                <w:szCs w:val="26"/>
-              </w:rPr>
-              <w:t>}</w:t>
+              <w:t>{id_user}</w:t>
             </w:r>
           </w:p>
         </w:tc>
@@ -1926,23 +1521,7 @@
                 <w:szCs w:val="26"/>
               </w:rPr>
               <w:br/>
-              <w:t>{</w:t>
-            </w:r>
-            <w:proofErr w:type="spellStart"/>
-            <w:r>
-              <w:rPr>
-                <w:sz w:val="26"/>
-                <w:szCs w:val="26"/>
-              </w:rPr>
-              <w:t>id_azienda</w:t>
-            </w:r>
-            <w:proofErr w:type="spellEnd"/>
-            <w:r>
-              <w:rPr>
-                <w:sz w:val="26"/>
-                <w:szCs w:val="26"/>
-              </w:rPr>
-              <w:t>}</w:t>
+              <w:t>{id_azienda}</w:t>
             </w:r>
           </w:p>
         </w:tc>
@@ -2144,49 +1723,16 @@
                 <w:szCs w:val="26"/>
               </w:rPr>
               <w:br/>
-              <w:t>{</w:t>
-            </w:r>
-            <w:proofErr w:type="spellStart"/>
-            <w:r>
-              <w:rPr>
-                <w:sz w:val="26"/>
-                <w:szCs w:val="26"/>
-              </w:rPr>
-              <w:t>id_</w:t>
-            </w:r>
-            <w:proofErr w:type="gramStart"/>
-            <w:r>
-              <w:rPr>
-                <w:sz w:val="26"/>
-                <w:szCs w:val="26"/>
-              </w:rPr>
-              <w:t>azienda</w:t>
-            </w:r>
-            <w:proofErr w:type="spellEnd"/>
-            <w:r>
-              <w:rPr>
-                <w:sz w:val="26"/>
-                <w:szCs w:val="26"/>
-              </w:rPr>
-              <w:t>}/</w:t>
-            </w:r>
-            <w:proofErr w:type="gramEnd"/>
-            <w:r>
-              <w:rPr>
-                <w:sz w:val="26"/>
-                <w:szCs w:val="26"/>
-              </w:rPr>
-              <w:br/>
-            </w:r>
-            <w:proofErr w:type="spellStart"/>
-            <w:r>
-              <w:rPr>
-                <w:sz w:val="26"/>
-                <w:szCs w:val="26"/>
-              </w:rPr>
+              <w:t>{id_azienda}/</w:t>
+            </w:r>
+            <w:r>
+              <w:rPr>
+                <w:sz w:val="26"/>
+                <w:szCs w:val="26"/>
+              </w:rPr>
+              <w:br/>
               <w:t>proprieta</w:t>
             </w:r>
-            <w:proofErr w:type="spellEnd"/>
           </w:p>
         </w:tc>
         <w:tc>
@@ -2395,41 +1941,15 @@
                 <w:szCs w:val="26"/>
               </w:rPr>
               <w:br/>
-              <w:t>{</w:t>
-            </w:r>
-            <w:proofErr w:type="spellStart"/>
-            <w:r>
-              <w:rPr>
-                <w:sz w:val="26"/>
-                <w:szCs w:val="26"/>
-              </w:rPr>
-              <w:t>id_</w:t>
-            </w:r>
-            <w:proofErr w:type="gramStart"/>
-            <w:r>
-              <w:rPr>
-                <w:sz w:val="26"/>
-                <w:szCs w:val="26"/>
-              </w:rPr>
-              <w:t>azienda</w:t>
-            </w:r>
-            <w:proofErr w:type="spellEnd"/>
-            <w:r>
-              <w:rPr>
-                <w:sz w:val="26"/>
-                <w:szCs w:val="26"/>
-              </w:rPr>
-              <w:t>}/</w:t>
-            </w:r>
-            <w:proofErr w:type="gramEnd"/>
-            <w:r>
-              <w:rPr>
-                <w:sz w:val="26"/>
-                <w:szCs w:val="26"/>
-              </w:rPr>
-              <w:br/>
-            </w:r>
-            <w:proofErr w:type="spellStart"/>
+              <w:t>{id_azienda}/</w:t>
+            </w:r>
+            <w:r>
+              <w:rPr>
+                <w:sz w:val="26"/>
+                <w:szCs w:val="26"/>
+              </w:rPr>
+              <w:br/>
+            </w:r>
             <w:r>
               <w:rPr>
                 <w:sz w:val="26"/>
@@ -2437,7 +1957,6 @@
               </w:rPr>
               <w:t>proprieta</w:t>
             </w:r>
-            <w:proofErr w:type="spellEnd"/>
           </w:p>
         </w:tc>
         <w:tc>
@@ -2734,79 +2253,23 @@
                 <w:szCs w:val="26"/>
               </w:rPr>
               <w:br/>
-              <w:t>{</w:t>
-            </w:r>
-            <w:proofErr w:type="spellStart"/>
-            <w:r>
-              <w:rPr>
-                <w:sz w:val="26"/>
-                <w:szCs w:val="26"/>
-              </w:rPr>
-              <w:t>id_</w:t>
-            </w:r>
-            <w:proofErr w:type="gramStart"/>
-            <w:r>
-              <w:rPr>
-                <w:sz w:val="26"/>
-                <w:szCs w:val="26"/>
-              </w:rPr>
-              <w:t>azienda</w:t>
-            </w:r>
-            <w:proofErr w:type="spellEnd"/>
-            <w:r>
-              <w:rPr>
-                <w:sz w:val="26"/>
-                <w:szCs w:val="26"/>
-              </w:rPr>
-              <w:t>}/</w:t>
-            </w:r>
-            <w:proofErr w:type="gramEnd"/>
-            <w:r>
-              <w:rPr>
-                <w:sz w:val="26"/>
-                <w:szCs w:val="26"/>
-              </w:rPr>
-              <w:br/>
-            </w:r>
-            <w:proofErr w:type="spellStart"/>
-            <w:r>
-              <w:rPr>
-                <w:sz w:val="26"/>
-                <w:szCs w:val="26"/>
-              </w:rPr>
-              <w:t>proprieta</w:t>
-            </w:r>
-            <w:proofErr w:type="spellEnd"/>
-            <w:r>
-              <w:rPr>
-                <w:sz w:val="26"/>
-                <w:szCs w:val="26"/>
-              </w:rPr>
-              <w:t>/</w:t>
-            </w:r>
-            <w:r>
-              <w:rPr>
-                <w:sz w:val="26"/>
-                <w:szCs w:val="26"/>
-              </w:rPr>
-              <w:br/>
-              <w:t>{</w:t>
-            </w:r>
-            <w:proofErr w:type="spellStart"/>
-            <w:r>
-              <w:rPr>
-                <w:sz w:val="26"/>
-                <w:szCs w:val="26"/>
-              </w:rPr>
-              <w:t>id_propr</w:t>
-            </w:r>
-            <w:proofErr w:type="spellEnd"/>
-            <w:r>
-              <w:rPr>
-                <w:sz w:val="26"/>
-                <w:szCs w:val="26"/>
-              </w:rPr>
-              <w:t>}</w:t>
+              <w:t>{id_azienda}/</w:t>
+            </w:r>
+            <w:r>
+              <w:rPr>
+                <w:sz w:val="26"/>
+                <w:szCs w:val="26"/>
+              </w:rPr>
+              <w:br/>
+              <w:t>proprieta/</w:t>
+            </w:r>
+            <w:r>
+              <w:rPr>
+                <w:sz w:val="26"/>
+                <w:szCs w:val="26"/>
+              </w:rPr>
+              <w:br/>
+              <w:t>{id_propr}</w:t>
             </w:r>
           </w:p>
         </w:tc>
@@ -3009,96 +2472,32 @@
                 <w:szCs w:val="26"/>
               </w:rPr>
               <w:br/>
-              <w:t>{</w:t>
-            </w:r>
-            <w:proofErr w:type="spellStart"/>
-            <w:r>
-              <w:rPr>
-                <w:sz w:val="26"/>
-                <w:szCs w:val="26"/>
-              </w:rPr>
-              <w:t>id_</w:t>
-            </w:r>
-            <w:proofErr w:type="gramStart"/>
-            <w:r>
-              <w:rPr>
-                <w:sz w:val="26"/>
-                <w:szCs w:val="26"/>
-              </w:rPr>
-              <w:t>azienda</w:t>
-            </w:r>
-            <w:proofErr w:type="spellEnd"/>
-            <w:r>
-              <w:rPr>
-                <w:sz w:val="26"/>
-                <w:szCs w:val="26"/>
-              </w:rPr>
-              <w:t>}/</w:t>
-            </w:r>
-            <w:proofErr w:type="gramEnd"/>
-            <w:r>
-              <w:rPr>
-                <w:sz w:val="26"/>
-                <w:szCs w:val="26"/>
-              </w:rPr>
-              <w:br/>
-            </w:r>
-            <w:proofErr w:type="spellStart"/>
-            <w:r>
-              <w:rPr>
-                <w:sz w:val="26"/>
-                <w:szCs w:val="26"/>
-              </w:rPr>
-              <w:t>proprieta</w:t>
-            </w:r>
-            <w:proofErr w:type="spellEnd"/>
-            <w:r>
-              <w:rPr>
-                <w:sz w:val="26"/>
-                <w:szCs w:val="26"/>
-              </w:rPr>
-              <w:t>/</w:t>
-            </w:r>
-            <w:r>
-              <w:rPr>
-                <w:sz w:val="26"/>
-                <w:szCs w:val="26"/>
-              </w:rPr>
-              <w:br/>
-              <w:t>{</w:t>
-            </w:r>
-            <w:proofErr w:type="spellStart"/>
-            <w:r>
-              <w:rPr>
-                <w:sz w:val="26"/>
-                <w:szCs w:val="26"/>
-              </w:rPr>
-              <w:t>id_propr</w:t>
-            </w:r>
-            <w:proofErr w:type="spellEnd"/>
-            <w:r>
-              <w:rPr>
-                <w:sz w:val="26"/>
-                <w:szCs w:val="26"/>
-              </w:rPr>
-              <w:t>}/</w:t>
-            </w:r>
-            <w:r>
-              <w:rPr>
-                <w:sz w:val="26"/>
-                <w:szCs w:val="26"/>
-              </w:rPr>
-              <w:br/>
-            </w:r>
-            <w:proofErr w:type="spellStart"/>
-            <w:r>
-              <w:rPr>
-                <w:sz w:val="26"/>
-                <w:szCs w:val="26"/>
-              </w:rPr>
+              <w:t>{id_azienda}/</w:t>
+            </w:r>
+            <w:r>
+              <w:rPr>
+                <w:sz w:val="26"/>
+                <w:szCs w:val="26"/>
+              </w:rPr>
+              <w:br/>
+              <w:t>proprieta/</w:t>
+            </w:r>
+            <w:r>
+              <w:rPr>
+                <w:sz w:val="26"/>
+                <w:szCs w:val="26"/>
+              </w:rPr>
+              <w:br/>
+              <w:t>{id_propr}/</w:t>
+            </w:r>
+            <w:r>
+              <w:rPr>
+                <w:sz w:val="26"/>
+                <w:szCs w:val="26"/>
+              </w:rPr>
+              <w:br/>
               <w:t>device</w:t>
             </w:r>
-            <w:proofErr w:type="spellEnd"/>
           </w:p>
         </w:tc>
         <w:tc>
@@ -3141,167 +2540,104 @@
                 <w:sz w:val="26"/>
                 <w:szCs w:val="26"/>
               </w:rPr>
-              <w:t xml:space="preserve">Parametro: modalità di interazione del </w:t>
-            </w:r>
-            <w:proofErr w:type="spellStart"/>
-            <w:r>
-              <w:rPr>
-                <w:sz w:val="26"/>
-                <w:szCs w:val="26"/>
-              </w:rPr>
-              <w:t>device</w:t>
-            </w:r>
-            <w:proofErr w:type="spellEnd"/>
-          </w:p>
-          <w:p>
-            <w:pPr>
-              <w:widowControl w:val="0"/>
-              <w:rPr>
-                <w:sz w:val="26"/>
-                <w:szCs w:val="26"/>
-              </w:rPr>
-            </w:pPr>
-            <w:r>
-              <w:rPr>
-                <w:sz w:val="26"/>
-                <w:szCs w:val="26"/>
-              </w:rPr>
-              <w:t xml:space="preserve">Parametro: parametri di connessione del </w:t>
-            </w:r>
-            <w:proofErr w:type="spellStart"/>
-            <w:r>
-              <w:rPr>
-                <w:sz w:val="26"/>
-                <w:szCs w:val="26"/>
-              </w:rPr>
-              <w:t>device</w:t>
-            </w:r>
-            <w:proofErr w:type="spellEnd"/>
-          </w:p>
-          <w:p>
-            <w:pPr>
-              <w:widowControl w:val="0"/>
-              <w:rPr>
-                <w:sz w:val="26"/>
-                <w:szCs w:val="26"/>
-              </w:rPr>
-            </w:pPr>
-            <w:r>
-              <w:rPr>
-                <w:sz w:val="26"/>
-                <w:szCs w:val="26"/>
-              </w:rPr>
-              <w:t xml:space="preserve">Parametro: tipo del </w:t>
-            </w:r>
-            <w:proofErr w:type="spellStart"/>
-            <w:r>
-              <w:rPr>
-                <w:sz w:val="26"/>
-                <w:szCs w:val="26"/>
-              </w:rPr>
-              <w:t>device</w:t>
-            </w:r>
-            <w:proofErr w:type="spellEnd"/>
-          </w:p>
-          <w:p>
-            <w:pPr>
-              <w:widowControl w:val="0"/>
-              <w:rPr>
-                <w:sz w:val="26"/>
-                <w:szCs w:val="26"/>
-              </w:rPr>
-            </w:pPr>
-            <w:r>
-              <w:rPr>
-                <w:sz w:val="26"/>
-                <w:szCs w:val="26"/>
-              </w:rPr>
-              <w:t xml:space="preserve">Parametro: unità di misura del </w:t>
-            </w:r>
-            <w:proofErr w:type="spellStart"/>
-            <w:r>
-              <w:rPr>
-                <w:sz w:val="26"/>
-                <w:szCs w:val="26"/>
-              </w:rPr>
-              <w:t>device</w:t>
-            </w:r>
-            <w:proofErr w:type="spellEnd"/>
-          </w:p>
-          <w:p>
-            <w:pPr>
-              <w:widowControl w:val="0"/>
-              <w:rPr>
-                <w:sz w:val="26"/>
-                <w:szCs w:val="26"/>
-              </w:rPr>
-            </w:pPr>
-            <w:r>
-              <w:rPr>
-                <w:sz w:val="26"/>
-                <w:szCs w:val="26"/>
-              </w:rPr>
-              <w:t xml:space="preserve">Parametro: funzione del </w:t>
-            </w:r>
-            <w:proofErr w:type="spellStart"/>
-            <w:r>
-              <w:rPr>
-                <w:sz w:val="26"/>
-                <w:szCs w:val="26"/>
-              </w:rPr>
-              <w:t>device</w:t>
-            </w:r>
-            <w:proofErr w:type="spellEnd"/>
-          </w:p>
-          <w:p>
-            <w:pPr>
-              <w:widowControl w:val="0"/>
-              <w:rPr>
-                <w:sz w:val="26"/>
-                <w:szCs w:val="26"/>
-              </w:rPr>
-            </w:pPr>
-            <w:r>
-              <w:rPr>
-                <w:sz w:val="26"/>
-                <w:szCs w:val="26"/>
-              </w:rPr>
-              <w:t xml:space="preserve">Parametro: stato del </w:t>
-            </w:r>
-            <w:proofErr w:type="spellStart"/>
-            <w:r>
-              <w:rPr>
-                <w:sz w:val="26"/>
-                <w:szCs w:val="26"/>
-              </w:rPr>
-              <w:t>device</w:t>
-            </w:r>
-            <w:proofErr w:type="spellEnd"/>
-          </w:p>
-          <w:p>
-            <w:pPr>
-              <w:widowControl w:val="0"/>
-              <w:rPr>
-                <w:sz w:val="26"/>
-                <w:szCs w:val="26"/>
-              </w:rPr>
-            </w:pPr>
-            <w:r>
-              <w:rPr>
-                <w:sz w:val="26"/>
-                <w:szCs w:val="26"/>
-              </w:rPr>
-              <w:t xml:space="preserve">Parametro: stato manuale del </w:t>
-            </w:r>
-            <w:proofErr w:type="spellStart"/>
-            <w:r>
-              <w:rPr>
-                <w:sz w:val="26"/>
-                <w:szCs w:val="26"/>
-              </w:rPr>
-              <w:t>device</w:t>
-            </w:r>
-            <w:proofErr w:type="spellEnd"/>
+              <w:t>Parametro: modalità di interazione del device</w:t>
+            </w:r>
+          </w:p>
+          <w:p>
+            <w:pPr>
+              <w:widowControl w:val="0"/>
+              <w:rPr>
+                <w:sz w:val="26"/>
+                <w:szCs w:val="26"/>
+              </w:rPr>
+            </w:pPr>
+            <w:r>
+              <w:rPr>
+                <w:sz w:val="26"/>
+                <w:szCs w:val="26"/>
+              </w:rPr>
+              <w:t>Parametro: parametri di connessione del device</w:t>
+            </w:r>
+          </w:p>
+          <w:p>
+            <w:pPr>
+              <w:widowControl w:val="0"/>
+              <w:rPr>
+                <w:sz w:val="26"/>
+                <w:szCs w:val="26"/>
+              </w:rPr>
+            </w:pPr>
+            <w:r>
+              <w:rPr>
+                <w:sz w:val="26"/>
+                <w:szCs w:val="26"/>
+              </w:rPr>
+              <w:t>Parametro: tipo del device</w:t>
+            </w:r>
+          </w:p>
+          <w:p>
+            <w:pPr>
+              <w:widowControl w:val="0"/>
+              <w:rPr>
+                <w:sz w:val="26"/>
+                <w:szCs w:val="26"/>
+              </w:rPr>
+            </w:pPr>
+            <w:r>
+              <w:rPr>
+                <w:sz w:val="26"/>
+                <w:szCs w:val="26"/>
+              </w:rPr>
+              <w:t>Parametro: unità di misura del device</w:t>
+            </w:r>
+          </w:p>
+          <w:p>
+            <w:pPr>
+              <w:widowControl w:val="0"/>
+              <w:rPr>
+                <w:sz w:val="26"/>
+                <w:szCs w:val="26"/>
+              </w:rPr>
+            </w:pPr>
+            <w:r>
+              <w:rPr>
+                <w:sz w:val="26"/>
+                <w:szCs w:val="26"/>
+              </w:rPr>
+              <w:t>Parametro: funzione del device</w:t>
+            </w:r>
+          </w:p>
+          <w:p>
+            <w:pPr>
+              <w:widowControl w:val="0"/>
+              <w:rPr>
+                <w:sz w:val="26"/>
+                <w:szCs w:val="26"/>
+              </w:rPr>
+            </w:pPr>
+            <w:r>
+              <w:rPr>
+                <w:sz w:val="26"/>
+                <w:szCs w:val="26"/>
+              </w:rPr>
+              <w:t>Parametro: stato del device</w:t>
+            </w:r>
+          </w:p>
+          <w:p>
+            <w:pPr>
+              <w:widowControl w:val="0"/>
+              <w:rPr>
+                <w:sz w:val="26"/>
+                <w:szCs w:val="26"/>
+              </w:rPr>
+            </w:pPr>
+            <w:r>
+              <w:rPr>
+                <w:sz w:val="26"/>
+                <w:szCs w:val="26"/>
+              </w:rPr>
+              <w:t>Parametro: stato manuale del device</w:t>
+            </w:r>
           </w:p>
         </w:tc>
         <w:tc>
@@ -3344,23 +2680,7 @@
                 <w:sz w:val="26"/>
                 <w:szCs w:val="26"/>
               </w:rPr>
-              <w:t xml:space="preserve">Body: id del </w:t>
-            </w:r>
-            <w:proofErr w:type="spellStart"/>
-            <w:r>
-              <w:rPr>
-                <w:sz w:val="26"/>
-                <w:szCs w:val="26"/>
-              </w:rPr>
-              <w:t>device</w:t>
-            </w:r>
-            <w:proofErr w:type="spellEnd"/>
-            <w:r>
-              <w:rPr>
-                <w:sz w:val="26"/>
-                <w:szCs w:val="26"/>
-              </w:rPr>
-              <w:t xml:space="preserve"> aggiunto</w:t>
+              <w:t>Body: id del device aggiunto</w:t>
             </w:r>
           </w:p>
         </w:tc>
@@ -3432,23 +2752,7 @@
                 <w:sz w:val="26"/>
                 <w:szCs w:val="26"/>
               </w:rPr>
-              <w:t xml:space="preserve">Aggiunge un nuovo </w:t>
-            </w:r>
-            <w:proofErr w:type="spellStart"/>
-            <w:r>
-              <w:rPr>
-                <w:sz w:val="26"/>
-                <w:szCs w:val="26"/>
-              </w:rPr>
-              <w:t>device</w:t>
-            </w:r>
-            <w:proofErr w:type="spellEnd"/>
-            <w:r>
-              <w:rPr>
-                <w:sz w:val="26"/>
-                <w:szCs w:val="26"/>
-              </w:rPr>
-              <w:t xml:space="preserve"> in una data proprietà.</w:t>
+              <w:t>Aggiunge un nuovo device in una data proprietà.</w:t>
             </w:r>
           </w:p>
         </w:tc>
@@ -3514,126 +2818,39 @@
                 <w:szCs w:val="26"/>
               </w:rPr>
               <w:br/>
-              <w:t>{</w:t>
-            </w:r>
-            <w:proofErr w:type="spellStart"/>
-            <w:r>
-              <w:rPr>
-                <w:sz w:val="26"/>
-                <w:szCs w:val="26"/>
-              </w:rPr>
-              <w:t>id_</w:t>
-            </w:r>
-            <w:proofErr w:type="gramStart"/>
-            <w:r>
-              <w:rPr>
-                <w:sz w:val="26"/>
-                <w:szCs w:val="26"/>
-              </w:rPr>
-              <w:t>azienda</w:t>
-            </w:r>
-            <w:proofErr w:type="spellEnd"/>
-            <w:r>
-              <w:rPr>
-                <w:sz w:val="26"/>
-                <w:szCs w:val="26"/>
-              </w:rPr>
-              <w:t>}/</w:t>
-            </w:r>
-            <w:proofErr w:type="gramEnd"/>
-            <w:r>
-              <w:rPr>
-                <w:sz w:val="26"/>
-                <w:szCs w:val="26"/>
-              </w:rPr>
-              <w:br/>
-            </w:r>
-            <w:proofErr w:type="spellStart"/>
-            <w:r>
-              <w:rPr>
-                <w:sz w:val="26"/>
-                <w:szCs w:val="26"/>
-              </w:rPr>
-              <w:t>proprieta</w:t>
-            </w:r>
-            <w:proofErr w:type="spellEnd"/>
-            <w:r>
-              <w:rPr>
-                <w:sz w:val="26"/>
-                <w:szCs w:val="26"/>
-              </w:rPr>
-              <w:t>/</w:t>
-            </w:r>
-            <w:r>
-              <w:rPr>
-                <w:sz w:val="26"/>
-                <w:szCs w:val="26"/>
-              </w:rPr>
-              <w:br/>
-              <w:t>{</w:t>
-            </w:r>
-            <w:proofErr w:type="spellStart"/>
-            <w:r>
-              <w:rPr>
-                <w:sz w:val="26"/>
-                <w:szCs w:val="26"/>
-              </w:rPr>
-              <w:t>id_propr</w:t>
-            </w:r>
-            <w:proofErr w:type="spellEnd"/>
-            <w:r>
-              <w:rPr>
-                <w:sz w:val="26"/>
-                <w:szCs w:val="26"/>
-              </w:rPr>
-              <w:t>}/</w:t>
-            </w:r>
-            <w:r>
-              <w:rPr>
-                <w:sz w:val="26"/>
-                <w:szCs w:val="26"/>
-              </w:rPr>
-              <w:br/>
-            </w:r>
-            <w:proofErr w:type="spellStart"/>
-            <w:r>
-              <w:rPr>
-                <w:sz w:val="26"/>
-                <w:szCs w:val="26"/>
-              </w:rPr>
-              <w:t>device</w:t>
-            </w:r>
-            <w:proofErr w:type="spellEnd"/>
-            <w:r>
-              <w:rPr>
-                <w:sz w:val="26"/>
-                <w:szCs w:val="26"/>
-              </w:rPr>
-              <w:t>/</w:t>
-            </w:r>
-            <w:r>
-              <w:rPr>
-                <w:sz w:val="26"/>
-                <w:szCs w:val="26"/>
-              </w:rPr>
-              <w:br/>
-              <w:t>{</w:t>
-            </w:r>
-            <w:proofErr w:type="spellStart"/>
-            <w:r>
-              <w:rPr>
-                <w:sz w:val="26"/>
-                <w:szCs w:val="26"/>
-              </w:rPr>
-              <w:t>id_device</w:t>
-            </w:r>
-            <w:proofErr w:type="spellEnd"/>
-            <w:r>
-              <w:rPr>
-                <w:sz w:val="26"/>
-                <w:szCs w:val="26"/>
-              </w:rPr>
-              <w:t>}</w:t>
+              <w:t>{id_azienda}/</w:t>
+            </w:r>
+            <w:r>
+              <w:rPr>
+                <w:sz w:val="26"/>
+                <w:szCs w:val="26"/>
+              </w:rPr>
+              <w:br/>
+              <w:t>proprieta/</w:t>
+            </w:r>
+            <w:r>
+              <w:rPr>
+                <w:sz w:val="26"/>
+                <w:szCs w:val="26"/>
+              </w:rPr>
+              <w:br/>
+              <w:t>{id_propr}/</w:t>
+            </w:r>
+            <w:r>
+              <w:rPr>
+                <w:sz w:val="26"/>
+                <w:szCs w:val="26"/>
+              </w:rPr>
+              <w:br/>
+              <w:t>device/</w:t>
+            </w:r>
+            <w:r>
+              <w:rPr>
+                <w:sz w:val="26"/>
+                <w:szCs w:val="26"/>
+              </w:rPr>
+              <w:br/>
+              <w:t>{id_device}</w:t>
             </w:r>
           </w:p>
         </w:tc>
@@ -3733,23 +2950,7 @@
                 <w:sz w:val="26"/>
                 <w:szCs w:val="26"/>
               </w:rPr>
-              <w:t xml:space="preserve">Body: eventualmente, un errore se l’azienda non esiste, la proprietà non esiste, il </w:t>
-            </w:r>
-            <w:proofErr w:type="spellStart"/>
-            <w:r>
-              <w:rPr>
-                <w:sz w:val="26"/>
-                <w:szCs w:val="26"/>
-              </w:rPr>
-              <w:t>device</w:t>
-            </w:r>
-            <w:proofErr w:type="spellEnd"/>
-            <w:r>
-              <w:rPr>
-                <w:sz w:val="26"/>
-                <w:szCs w:val="26"/>
-              </w:rPr>
-              <w:t xml:space="preserve"> non esiste o l’utente non è autorizzato</w:t>
+              <w:t>Body: eventualmente, un errore se l’azienda non esiste, la proprietà non esiste, il device non esiste o l’utente non è autorizzato</w:t>
             </w:r>
           </w:p>
         </w:tc>
@@ -3777,23 +2978,7 @@
                 <w:sz w:val="26"/>
                 <w:szCs w:val="26"/>
               </w:rPr>
-              <w:t xml:space="preserve">Elimina un determinato </w:t>
-            </w:r>
-            <w:proofErr w:type="spellStart"/>
-            <w:r>
-              <w:rPr>
-                <w:sz w:val="26"/>
-                <w:szCs w:val="26"/>
-              </w:rPr>
-              <w:t>device</w:t>
-            </w:r>
-            <w:proofErr w:type="spellEnd"/>
-            <w:r>
-              <w:rPr>
-                <w:sz w:val="26"/>
-                <w:szCs w:val="26"/>
-              </w:rPr>
-              <w:t xml:space="preserve"> in una data proprietà.</w:t>
+              <w:t>Elimina un determinato device in una data proprietà.</w:t>
             </w:r>
           </w:p>
         </w:tc>
@@ -3859,88 +3044,31 @@
                 <w:szCs w:val="26"/>
               </w:rPr>
               <w:br/>
-              <w:t>{</w:t>
-            </w:r>
-            <w:proofErr w:type="spellStart"/>
-            <w:r>
-              <w:rPr>
-                <w:sz w:val="26"/>
-                <w:szCs w:val="26"/>
-              </w:rPr>
-              <w:t>id_</w:t>
-            </w:r>
-            <w:proofErr w:type="gramStart"/>
-            <w:r>
-              <w:rPr>
-                <w:sz w:val="26"/>
-                <w:szCs w:val="26"/>
-              </w:rPr>
-              <w:t>azienda</w:t>
-            </w:r>
-            <w:proofErr w:type="spellEnd"/>
-            <w:r>
-              <w:rPr>
-                <w:sz w:val="26"/>
-                <w:szCs w:val="26"/>
-              </w:rPr>
-              <w:t>}/</w:t>
-            </w:r>
-            <w:proofErr w:type="gramEnd"/>
-            <w:r>
-              <w:rPr>
-                <w:sz w:val="26"/>
-                <w:szCs w:val="26"/>
-              </w:rPr>
-              <w:br/>
-            </w:r>
-            <w:proofErr w:type="spellStart"/>
-            <w:r>
-              <w:rPr>
-                <w:sz w:val="26"/>
-                <w:szCs w:val="26"/>
-              </w:rPr>
-              <w:t>proprieta</w:t>
-            </w:r>
-            <w:proofErr w:type="spellEnd"/>
-            <w:r>
-              <w:rPr>
-                <w:sz w:val="26"/>
-                <w:szCs w:val="26"/>
-              </w:rPr>
-              <w:t>/</w:t>
-            </w:r>
-            <w:r>
-              <w:rPr>
-                <w:sz w:val="26"/>
-                <w:szCs w:val="26"/>
-              </w:rPr>
-              <w:br/>
-              <w:t>{</w:t>
-            </w:r>
-            <w:proofErr w:type="spellStart"/>
-            <w:r>
-              <w:rPr>
-                <w:sz w:val="26"/>
-                <w:szCs w:val="26"/>
-              </w:rPr>
-              <w:t>id_propr</w:t>
-            </w:r>
-            <w:proofErr w:type="spellEnd"/>
-            <w:r>
-              <w:rPr>
-                <w:sz w:val="26"/>
-                <w:szCs w:val="26"/>
-              </w:rPr>
-              <w:t>}/</w:t>
-            </w:r>
-            <w:r>
-              <w:rPr>
-                <w:sz w:val="26"/>
-                <w:szCs w:val="26"/>
-              </w:rPr>
-              <w:br/>
-            </w:r>
-            <w:proofErr w:type="spellStart"/>
+              <w:t>{id_azienda}/</w:t>
+            </w:r>
+            <w:r>
+              <w:rPr>
+                <w:sz w:val="26"/>
+                <w:szCs w:val="26"/>
+              </w:rPr>
+              <w:br/>
+              <w:t>proprieta/</w:t>
+            </w:r>
+            <w:r>
+              <w:rPr>
+                <w:sz w:val="26"/>
+                <w:szCs w:val="26"/>
+              </w:rPr>
+              <w:br/>
+              <w:t>{id_propr}/</w:t>
+            </w:r>
+            <w:r>
+              <w:rPr>
+                <w:sz w:val="26"/>
+                <w:szCs w:val="26"/>
+              </w:rPr>
+              <w:br/>
+            </w:r>
             <w:r>
               <w:rPr>
                 <w:sz w:val="26"/>
@@ -3949,7 +3077,6 @@
               <w:lastRenderedPageBreak/>
               <w:t>device</w:t>
             </w:r>
-            <w:proofErr w:type="spellEnd"/>
           </w:p>
         </w:tc>
         <w:tc>
@@ -4001,23 +3128,13 @@
                 <w:lang w:val="en-US"/>
               </w:rPr>
             </w:pPr>
-            <w:proofErr w:type="spellStart"/>
             <w:r>
               <w:rPr>
                 <w:sz w:val="26"/>
                 <w:szCs w:val="26"/>
                 <w:lang w:val="en-US"/>
               </w:rPr>
-              <w:t>Stato</w:t>
-            </w:r>
-            <w:proofErr w:type="spellEnd"/>
-            <w:r>
-              <w:rPr>
-                <w:sz w:val="26"/>
-                <w:szCs w:val="26"/>
-                <w:lang w:val="en-US"/>
-              </w:rPr>
-              <w:t>: 200</w:t>
+              <w:t>Stato: 200</w:t>
             </w:r>
           </w:p>
           <w:p>
@@ -4116,39 +3233,7 @@
                 <w:szCs w:val="26"/>
               </w:rPr>
               <w:lastRenderedPageBreak/>
-              <w:t xml:space="preserve">Ottieni l’elenco degli </w:t>
-            </w:r>
-            <w:proofErr w:type="spellStart"/>
-            <w:r>
-              <w:rPr>
-                <w:sz w:val="26"/>
-                <w:szCs w:val="26"/>
-              </w:rPr>
-              <w:t>IoT</w:t>
-            </w:r>
-            <w:proofErr w:type="spellEnd"/>
-            <w:r>
-              <w:rPr>
-                <w:sz w:val="26"/>
-                <w:szCs w:val="26"/>
-              </w:rPr>
-              <w:t xml:space="preserve"> </w:t>
-            </w:r>
-            <w:proofErr w:type="spellStart"/>
-            <w:r>
-              <w:rPr>
-                <w:sz w:val="26"/>
-                <w:szCs w:val="26"/>
-              </w:rPr>
-              <w:t>devices</w:t>
-            </w:r>
-            <w:proofErr w:type="spellEnd"/>
-            <w:r>
-              <w:rPr>
-                <w:sz w:val="26"/>
-                <w:szCs w:val="26"/>
-              </w:rPr>
-              <w:t xml:space="preserve"> installati in </w:t>
+              <w:t xml:space="preserve">Ottieni l’elenco degli IoT devices installati in </w:t>
             </w:r>
             <w:r>
               <w:rPr>
@@ -4223,79 +3308,23 @@
                 <w:szCs w:val="26"/>
               </w:rPr>
               <w:br/>
-              <w:t>{</w:t>
-            </w:r>
-            <w:proofErr w:type="spellStart"/>
-            <w:r>
-              <w:rPr>
-                <w:sz w:val="26"/>
-                <w:szCs w:val="26"/>
-              </w:rPr>
-              <w:t>id_</w:t>
-            </w:r>
-            <w:proofErr w:type="gramStart"/>
-            <w:r>
-              <w:rPr>
-                <w:sz w:val="26"/>
-                <w:szCs w:val="26"/>
-              </w:rPr>
-              <w:t>azienda</w:t>
-            </w:r>
-            <w:proofErr w:type="spellEnd"/>
-            <w:r>
-              <w:rPr>
-                <w:sz w:val="26"/>
-                <w:szCs w:val="26"/>
-              </w:rPr>
-              <w:t>}/</w:t>
-            </w:r>
-            <w:proofErr w:type="gramEnd"/>
-            <w:r>
-              <w:rPr>
-                <w:sz w:val="26"/>
-                <w:szCs w:val="26"/>
-              </w:rPr>
-              <w:br/>
-            </w:r>
-            <w:proofErr w:type="spellStart"/>
-            <w:r>
-              <w:rPr>
-                <w:sz w:val="26"/>
-                <w:szCs w:val="26"/>
-              </w:rPr>
-              <w:t>proprieta</w:t>
-            </w:r>
-            <w:proofErr w:type="spellEnd"/>
-            <w:r>
-              <w:rPr>
-                <w:sz w:val="26"/>
-                <w:szCs w:val="26"/>
-              </w:rPr>
-              <w:t>/</w:t>
-            </w:r>
-            <w:r>
-              <w:rPr>
-                <w:sz w:val="26"/>
-                <w:szCs w:val="26"/>
-              </w:rPr>
-              <w:br/>
-              <w:t>{</w:t>
-            </w:r>
-            <w:proofErr w:type="spellStart"/>
-            <w:r>
-              <w:rPr>
-                <w:sz w:val="26"/>
-                <w:szCs w:val="26"/>
-              </w:rPr>
-              <w:t>id_propr</w:t>
-            </w:r>
-            <w:proofErr w:type="spellEnd"/>
-            <w:r>
-              <w:rPr>
-                <w:sz w:val="26"/>
-                <w:szCs w:val="26"/>
-              </w:rPr>
-              <w:t>}/</w:t>
+              <w:t>{id_azienda}/</w:t>
+            </w:r>
+            <w:r>
+              <w:rPr>
+                <w:sz w:val="26"/>
+                <w:szCs w:val="26"/>
+              </w:rPr>
+              <w:br/>
+              <w:t>proprieta/</w:t>
+            </w:r>
+            <w:r>
+              <w:rPr>
+                <w:sz w:val="26"/>
+                <w:szCs w:val="26"/>
+              </w:rPr>
+              <w:br/>
+              <w:t>{id_propr}/</w:t>
             </w:r>
             <w:r>
               <w:rPr>
@@ -4467,55 +3496,23 @@
                 <w:sz w:val="26"/>
                 <w:szCs w:val="26"/>
               </w:rPr>
-              <w:t xml:space="preserve">Parametro: limite inferiore del </w:t>
-            </w:r>
-            <w:proofErr w:type="spellStart"/>
-            <w:r>
-              <w:rPr>
-                <w:sz w:val="26"/>
-                <w:szCs w:val="26"/>
-              </w:rPr>
-              <w:t>range</w:t>
-            </w:r>
-            <w:proofErr w:type="spellEnd"/>
-            <w:r>
-              <w:rPr>
-                <w:sz w:val="26"/>
-                <w:szCs w:val="26"/>
-              </w:rPr>
-              <w:t xml:space="preserve"> relativo alla temperatura</w:t>
-            </w:r>
-          </w:p>
-          <w:p>
-            <w:pPr>
-              <w:widowControl w:val="0"/>
-              <w:rPr>
-                <w:sz w:val="26"/>
-                <w:szCs w:val="26"/>
-              </w:rPr>
-            </w:pPr>
-            <w:r>
-              <w:rPr>
-                <w:sz w:val="26"/>
-                <w:szCs w:val="26"/>
-              </w:rPr>
-              <w:t xml:space="preserve">Parametro: limite superiore del </w:t>
-            </w:r>
-            <w:proofErr w:type="spellStart"/>
-            <w:r>
-              <w:rPr>
-                <w:sz w:val="26"/>
-                <w:szCs w:val="26"/>
-              </w:rPr>
-              <w:t>range</w:t>
-            </w:r>
-            <w:proofErr w:type="spellEnd"/>
-            <w:r>
-              <w:rPr>
-                <w:sz w:val="26"/>
-                <w:szCs w:val="26"/>
-              </w:rPr>
-              <w:t xml:space="preserve"> relativo alla temperatura</w:t>
+              <w:t>Parametro: limite inferiore del range relativo alla temperatura</w:t>
+            </w:r>
+          </w:p>
+          <w:p>
+            <w:pPr>
+              <w:widowControl w:val="0"/>
+              <w:rPr>
+                <w:sz w:val="26"/>
+                <w:szCs w:val="26"/>
+              </w:rPr>
+            </w:pPr>
+            <w:r>
+              <w:rPr>
+                <w:sz w:val="26"/>
+                <w:szCs w:val="26"/>
+              </w:rPr>
+              <w:t>Parametro: limite superiore del range relativo alla temperatura</w:t>
             </w:r>
           </w:p>
           <w:p>
@@ -4539,119 +3536,55 @@
                 <w:szCs w:val="26"/>
               </w:rPr>
               <w:lastRenderedPageBreak/>
-              <w:t xml:space="preserve">del </w:t>
-            </w:r>
-            <w:proofErr w:type="spellStart"/>
-            <w:r>
-              <w:rPr>
-                <w:sz w:val="26"/>
-                <w:szCs w:val="26"/>
-              </w:rPr>
-              <w:t>range</w:t>
-            </w:r>
-            <w:proofErr w:type="spellEnd"/>
-            <w:r>
-              <w:rPr>
-                <w:sz w:val="26"/>
-                <w:szCs w:val="26"/>
-              </w:rPr>
-              <w:t xml:space="preserve"> relativo alla luminosità</w:t>
-            </w:r>
-          </w:p>
-          <w:p>
-            <w:pPr>
-              <w:widowControl w:val="0"/>
-              <w:rPr>
-                <w:sz w:val="26"/>
-                <w:szCs w:val="26"/>
-              </w:rPr>
-            </w:pPr>
-            <w:r>
-              <w:rPr>
-                <w:sz w:val="26"/>
-                <w:szCs w:val="26"/>
-              </w:rPr>
-              <w:t xml:space="preserve">Parametro: limite superiore del </w:t>
-            </w:r>
-            <w:proofErr w:type="spellStart"/>
-            <w:r>
-              <w:rPr>
-                <w:sz w:val="26"/>
-                <w:szCs w:val="26"/>
-              </w:rPr>
-              <w:t>range</w:t>
-            </w:r>
-            <w:proofErr w:type="spellEnd"/>
-            <w:r>
-              <w:rPr>
-                <w:sz w:val="26"/>
-                <w:szCs w:val="26"/>
-              </w:rPr>
-              <w:t xml:space="preserve"> relativo alla luminosità</w:t>
-            </w:r>
-          </w:p>
-          <w:p>
-            <w:pPr>
-              <w:widowControl w:val="0"/>
-              <w:rPr>
-                <w:sz w:val="26"/>
-                <w:szCs w:val="26"/>
-              </w:rPr>
-            </w:pPr>
-            <w:r>
-              <w:rPr>
-                <w:sz w:val="26"/>
-                <w:szCs w:val="26"/>
-              </w:rPr>
-              <w:t xml:space="preserve">Parametro: limite inferiore del </w:t>
-            </w:r>
-            <w:proofErr w:type="spellStart"/>
-            <w:r>
-              <w:rPr>
-                <w:sz w:val="26"/>
-                <w:szCs w:val="26"/>
-              </w:rPr>
-              <w:t>range</w:t>
-            </w:r>
-            <w:proofErr w:type="spellEnd"/>
-            <w:r>
-              <w:rPr>
-                <w:sz w:val="26"/>
-                <w:szCs w:val="26"/>
-              </w:rPr>
-              <w:t xml:space="preserve"> relativo all’orario</w:t>
-            </w:r>
-          </w:p>
-          <w:p>
-            <w:pPr>
-              <w:widowControl w:val="0"/>
-              <w:rPr>
-                <w:sz w:val="26"/>
-                <w:szCs w:val="26"/>
-              </w:rPr>
-            </w:pPr>
-            <w:r>
-              <w:rPr>
-                <w:sz w:val="26"/>
-                <w:szCs w:val="26"/>
-              </w:rPr>
-              <w:t xml:space="preserve">Parametro: limite superiore del </w:t>
-            </w:r>
-            <w:proofErr w:type="spellStart"/>
-            <w:r>
-              <w:rPr>
-                <w:sz w:val="26"/>
-                <w:szCs w:val="26"/>
-              </w:rPr>
-              <w:t>range</w:t>
-            </w:r>
-            <w:proofErr w:type="spellEnd"/>
-            <w:r>
-              <w:rPr>
-                <w:sz w:val="26"/>
-                <w:szCs w:val="26"/>
-              </w:rPr>
-              <w:t xml:space="preserve"> relativo all’orario</w:t>
+              <w:t>del range relativo alla luminosità</w:t>
+            </w:r>
+          </w:p>
+          <w:p>
+            <w:pPr>
+              <w:widowControl w:val="0"/>
+              <w:rPr>
+                <w:sz w:val="26"/>
+                <w:szCs w:val="26"/>
+              </w:rPr>
+            </w:pPr>
+            <w:r>
+              <w:rPr>
+                <w:sz w:val="26"/>
+                <w:szCs w:val="26"/>
+              </w:rPr>
+              <w:t>Parametro: limite superiore del range relativo alla luminosità</w:t>
+            </w:r>
+          </w:p>
+          <w:p>
+            <w:pPr>
+              <w:widowControl w:val="0"/>
+              <w:rPr>
+                <w:sz w:val="26"/>
+                <w:szCs w:val="26"/>
+              </w:rPr>
+            </w:pPr>
+            <w:r>
+              <w:rPr>
+                <w:sz w:val="26"/>
+                <w:szCs w:val="26"/>
+              </w:rPr>
+              <w:t>Parametro: limite inferiore del range relativo all’orario</w:t>
+            </w:r>
+          </w:p>
+          <w:p>
+            <w:pPr>
+              <w:widowControl w:val="0"/>
+              <w:rPr>
+                <w:sz w:val="26"/>
+                <w:szCs w:val="26"/>
+              </w:rPr>
+            </w:pPr>
+            <w:r>
+              <w:rPr>
+                <w:sz w:val="26"/>
+                <w:szCs w:val="26"/>
+              </w:rPr>
+              <w:t>Parametro: limite superiore del range relativo all’orario</w:t>
             </w:r>
           </w:p>
         </w:tc>
@@ -4834,79 +3767,23 @@
                 <w:szCs w:val="26"/>
               </w:rPr>
               <w:br/>
-              <w:t>{</w:t>
-            </w:r>
-            <w:proofErr w:type="spellStart"/>
-            <w:r>
-              <w:rPr>
-                <w:sz w:val="26"/>
-                <w:szCs w:val="26"/>
-              </w:rPr>
-              <w:t>id_</w:t>
-            </w:r>
-            <w:proofErr w:type="gramStart"/>
-            <w:r>
-              <w:rPr>
-                <w:sz w:val="26"/>
-                <w:szCs w:val="26"/>
-              </w:rPr>
-              <w:t>azienda</w:t>
-            </w:r>
-            <w:proofErr w:type="spellEnd"/>
-            <w:r>
-              <w:rPr>
-                <w:sz w:val="26"/>
-                <w:szCs w:val="26"/>
-              </w:rPr>
-              <w:t>}/</w:t>
-            </w:r>
-            <w:proofErr w:type="gramEnd"/>
-            <w:r>
-              <w:rPr>
-                <w:sz w:val="26"/>
-                <w:szCs w:val="26"/>
-              </w:rPr>
-              <w:br/>
-            </w:r>
-            <w:proofErr w:type="spellStart"/>
-            <w:r>
-              <w:rPr>
-                <w:sz w:val="26"/>
-                <w:szCs w:val="26"/>
-              </w:rPr>
-              <w:t>proprieta</w:t>
-            </w:r>
-            <w:proofErr w:type="spellEnd"/>
-            <w:r>
-              <w:rPr>
-                <w:sz w:val="26"/>
-                <w:szCs w:val="26"/>
-              </w:rPr>
-              <w:t>/</w:t>
-            </w:r>
-            <w:r>
-              <w:rPr>
-                <w:sz w:val="26"/>
-                <w:szCs w:val="26"/>
-              </w:rPr>
-              <w:br/>
-              <w:t>{</w:t>
-            </w:r>
-            <w:proofErr w:type="spellStart"/>
-            <w:r>
-              <w:rPr>
-                <w:sz w:val="26"/>
-                <w:szCs w:val="26"/>
-              </w:rPr>
-              <w:t>id_propr</w:t>
-            </w:r>
-            <w:proofErr w:type="spellEnd"/>
-            <w:r>
-              <w:rPr>
-                <w:sz w:val="26"/>
-                <w:szCs w:val="26"/>
-              </w:rPr>
-              <w:t>}/</w:t>
+              <w:t>{id_azienda}/</w:t>
+            </w:r>
+            <w:r>
+              <w:rPr>
+                <w:sz w:val="26"/>
+                <w:szCs w:val="26"/>
+              </w:rPr>
+              <w:br/>
+              <w:t>proprieta/</w:t>
+            </w:r>
+            <w:r>
+              <w:rPr>
+                <w:sz w:val="26"/>
+                <w:szCs w:val="26"/>
+              </w:rPr>
+              <w:br/>
+              <w:t>{id_propr}/</w:t>
             </w:r>
             <w:r>
               <w:rPr>
@@ -4922,23 +3799,7 @@
                 <w:szCs w:val="26"/>
               </w:rPr>
               <w:br/>
-              <w:t>{</w:t>
-            </w:r>
-            <w:proofErr w:type="spellStart"/>
-            <w:r>
-              <w:rPr>
-                <w:sz w:val="26"/>
-                <w:szCs w:val="26"/>
-              </w:rPr>
-              <w:t>id_piano</w:t>
-            </w:r>
-            <w:proofErr w:type="spellEnd"/>
-            <w:r>
-              <w:rPr>
-                <w:sz w:val="26"/>
-                <w:szCs w:val="26"/>
-              </w:rPr>
-              <w:t>}</w:t>
+              <w:t>{id_piano}</w:t>
             </w:r>
           </w:p>
         </w:tc>
@@ -5132,79 +3993,23 @@
                 <w:szCs w:val="26"/>
               </w:rPr>
               <w:br/>
-              <w:t>{</w:t>
-            </w:r>
-            <w:proofErr w:type="spellStart"/>
-            <w:r>
-              <w:rPr>
-                <w:sz w:val="26"/>
-                <w:szCs w:val="26"/>
-              </w:rPr>
-              <w:t>id_</w:t>
-            </w:r>
-            <w:proofErr w:type="gramStart"/>
-            <w:r>
-              <w:rPr>
-                <w:sz w:val="26"/>
-                <w:szCs w:val="26"/>
-              </w:rPr>
-              <w:t>azienda</w:t>
-            </w:r>
-            <w:proofErr w:type="spellEnd"/>
-            <w:r>
-              <w:rPr>
-                <w:sz w:val="26"/>
-                <w:szCs w:val="26"/>
-              </w:rPr>
-              <w:t>}/</w:t>
-            </w:r>
-            <w:proofErr w:type="gramEnd"/>
-            <w:r>
-              <w:rPr>
-                <w:sz w:val="26"/>
-                <w:szCs w:val="26"/>
-              </w:rPr>
-              <w:br/>
-            </w:r>
-            <w:proofErr w:type="spellStart"/>
-            <w:r>
-              <w:rPr>
-                <w:sz w:val="26"/>
-                <w:szCs w:val="26"/>
-              </w:rPr>
-              <w:t>proprieta</w:t>
-            </w:r>
-            <w:proofErr w:type="spellEnd"/>
-            <w:r>
-              <w:rPr>
-                <w:sz w:val="26"/>
-                <w:szCs w:val="26"/>
-              </w:rPr>
-              <w:t>/</w:t>
-            </w:r>
-            <w:r>
-              <w:rPr>
-                <w:sz w:val="26"/>
-                <w:szCs w:val="26"/>
-              </w:rPr>
-              <w:br/>
-              <w:t>{</w:t>
-            </w:r>
-            <w:proofErr w:type="spellStart"/>
-            <w:r>
-              <w:rPr>
-                <w:sz w:val="26"/>
-                <w:szCs w:val="26"/>
-              </w:rPr>
-              <w:t>id_propr</w:t>
-            </w:r>
-            <w:proofErr w:type="spellEnd"/>
-            <w:r>
-              <w:rPr>
-                <w:sz w:val="26"/>
-                <w:szCs w:val="26"/>
-              </w:rPr>
-              <w:t>}/</w:t>
+              <w:t>{id_azienda}/</w:t>
+            </w:r>
+            <w:r>
+              <w:rPr>
+                <w:sz w:val="26"/>
+                <w:szCs w:val="26"/>
+              </w:rPr>
+              <w:br/>
+              <w:t>proprieta/</w:t>
+            </w:r>
+            <w:r>
+              <w:rPr>
+                <w:sz w:val="26"/>
+                <w:szCs w:val="26"/>
+              </w:rPr>
+              <w:br/>
+              <w:t>{id_propr}/</w:t>
             </w:r>
             <w:r>
               <w:rPr>
@@ -5415,151 +4220,54 @@
                 <w:szCs w:val="26"/>
               </w:rPr>
               <w:br/>
-              <w:t>{</w:t>
-            </w:r>
-            <w:proofErr w:type="spellStart"/>
-            <w:r>
-              <w:rPr>
-                <w:sz w:val="26"/>
-                <w:szCs w:val="26"/>
-              </w:rPr>
-              <w:t>id_</w:t>
-            </w:r>
-            <w:proofErr w:type="gramStart"/>
-            <w:r>
-              <w:rPr>
-                <w:sz w:val="26"/>
-                <w:szCs w:val="26"/>
-              </w:rPr>
-              <w:t>azienda</w:t>
-            </w:r>
-            <w:proofErr w:type="spellEnd"/>
-            <w:r>
-              <w:rPr>
-                <w:sz w:val="26"/>
-                <w:szCs w:val="26"/>
-              </w:rPr>
-              <w:t>}/</w:t>
-            </w:r>
-            <w:proofErr w:type="gramEnd"/>
-            <w:r>
-              <w:rPr>
-                <w:sz w:val="26"/>
-                <w:szCs w:val="26"/>
-              </w:rPr>
-              <w:br/>
-            </w:r>
-            <w:proofErr w:type="spellStart"/>
+              <w:t>{id_azienda}/</w:t>
+            </w:r>
+            <w:r>
+              <w:rPr>
+                <w:sz w:val="26"/>
+                <w:szCs w:val="26"/>
+              </w:rPr>
+              <w:br/>
+            </w:r>
             <w:r>
               <w:rPr>
                 <w:sz w:val="26"/>
                 <w:szCs w:val="26"/>
               </w:rPr>
               <w:lastRenderedPageBreak/>
-              <w:t>proprieta</w:t>
-            </w:r>
-            <w:proofErr w:type="spellEnd"/>
-            <w:r>
-              <w:rPr>
-                <w:sz w:val="26"/>
-                <w:szCs w:val="26"/>
-              </w:rPr>
-              <w:t>/</w:t>
-            </w:r>
-            <w:r>
-              <w:rPr>
-                <w:sz w:val="26"/>
-                <w:szCs w:val="26"/>
-              </w:rPr>
-              <w:br/>
-              <w:t>{</w:t>
-            </w:r>
-            <w:proofErr w:type="spellStart"/>
-            <w:r>
-              <w:rPr>
-                <w:sz w:val="26"/>
-                <w:szCs w:val="26"/>
-              </w:rPr>
-              <w:t>id_propr</w:t>
-            </w:r>
-            <w:proofErr w:type="spellEnd"/>
-            <w:r>
-              <w:rPr>
-                <w:sz w:val="26"/>
-                <w:szCs w:val="26"/>
-              </w:rPr>
-              <w:t>}/</w:t>
-            </w:r>
-            <w:r>
-              <w:rPr>
-                <w:sz w:val="26"/>
-                <w:szCs w:val="26"/>
-              </w:rPr>
-              <w:br/>
-            </w:r>
-            <w:proofErr w:type="spellStart"/>
-            <w:r>
-              <w:rPr>
-                <w:sz w:val="26"/>
-                <w:szCs w:val="26"/>
-              </w:rPr>
-              <w:t>device</w:t>
-            </w:r>
-            <w:proofErr w:type="spellEnd"/>
-            <w:r>
-              <w:rPr>
-                <w:sz w:val="26"/>
-                <w:szCs w:val="26"/>
-              </w:rPr>
-              <w:t>/</w:t>
-            </w:r>
-            <w:r>
-              <w:rPr>
-                <w:sz w:val="26"/>
-                <w:szCs w:val="26"/>
-              </w:rPr>
-              <w:br/>
-              <w:t>{</w:t>
-            </w:r>
-            <w:proofErr w:type="spellStart"/>
-            <w:r>
-              <w:rPr>
-                <w:sz w:val="26"/>
-                <w:szCs w:val="26"/>
-              </w:rPr>
-              <w:t>id_device</w:t>
-            </w:r>
-            <w:proofErr w:type="spellEnd"/>
-            <w:r>
-              <w:rPr>
-                <w:sz w:val="26"/>
-                <w:szCs w:val="26"/>
-              </w:rPr>
-              <w:t>}/</w:t>
-            </w:r>
-            <w:r>
-              <w:rPr>
-                <w:sz w:val="26"/>
-                <w:szCs w:val="26"/>
-              </w:rPr>
-              <w:br/>
-              <w:t>?manuale={</w:t>
-            </w:r>
-            <w:proofErr w:type="spellStart"/>
-            <w:r>
-              <w:rPr>
-                <w:sz w:val="26"/>
-                <w:szCs w:val="26"/>
-              </w:rPr>
-              <w:t>true;false</w:t>
-            </w:r>
-            <w:proofErr w:type="spellEnd"/>
-            <w:r>
-              <w:rPr>
-                <w:sz w:val="26"/>
-                <w:szCs w:val="26"/>
-              </w:rPr>
-              <w:t>}</w:t>
+              <w:t>proprieta/</w:t>
+            </w:r>
+            <w:r>
+              <w:rPr>
+                <w:sz w:val="26"/>
+                <w:szCs w:val="26"/>
+              </w:rPr>
+              <w:br/>
+              <w:t>{id_propr}/</w:t>
+            </w:r>
+            <w:r>
+              <w:rPr>
+                <w:sz w:val="26"/>
+                <w:szCs w:val="26"/>
+              </w:rPr>
+              <w:br/>
+              <w:t>device/</w:t>
+            </w:r>
+            <w:r>
+              <w:rPr>
+                <w:sz w:val="26"/>
+                <w:szCs w:val="26"/>
+              </w:rPr>
+              <w:br/>
+              <w:t>{id_device}/</w:t>
+            </w:r>
+            <w:r>
+              <w:rPr>
+                <w:sz w:val="26"/>
+                <w:szCs w:val="26"/>
+              </w:rPr>
+              <w:br/>
+              <w:t>?manuale={true;false}</w:t>
             </w:r>
           </w:p>
         </w:tc>
@@ -5612,23 +4320,7 @@
                 <w:szCs w:val="26"/>
               </w:rPr>
               <w:br/>
-              <w:t xml:space="preserve">Se </w:t>
-            </w:r>
-            <w:proofErr w:type="spellStart"/>
-            <w:r>
-              <w:rPr>
-                <w:sz w:val="26"/>
-                <w:szCs w:val="26"/>
-              </w:rPr>
-              <w:t>true</w:t>
-            </w:r>
-            <w:proofErr w:type="spellEnd"/>
-            <w:r>
-              <w:rPr>
-                <w:sz w:val="26"/>
-                <w:szCs w:val="26"/>
-              </w:rPr>
-              <w:t>, per quell’attuatore il gestore delle configurazioni accetterà comandi manuali dagli utenti e lo ignorerà nei piani che lo coinvolgono.</w:t>
+              <w:t>Se true, per quell’attuatore il gestore delle configurazioni accetterà comandi manuali dagli utenti e lo ignorerà nei piani che lo coinvolgono.</w:t>
             </w:r>
             <w:r>
               <w:rPr>
@@ -5725,23 +4417,7 @@
                 <w:szCs w:val="26"/>
               </w:rPr>
               <w:lastRenderedPageBreak/>
-              <w:t xml:space="preserve">eventualmente, un errore se l’azienda non esiste, la proprietà non esiste, il </w:t>
-            </w:r>
-            <w:proofErr w:type="spellStart"/>
-            <w:r>
-              <w:rPr>
-                <w:sz w:val="26"/>
-                <w:szCs w:val="26"/>
-              </w:rPr>
-              <w:t>device</w:t>
-            </w:r>
-            <w:proofErr w:type="spellEnd"/>
-            <w:r>
-              <w:rPr>
-                <w:sz w:val="26"/>
-                <w:szCs w:val="26"/>
-              </w:rPr>
-              <w:t xml:space="preserve"> non esiste o non viene specificato il parametro (obbligatorio)</w:t>
+              <w:t>eventualmente, un errore se l’azienda non esiste, la proprietà non esiste, il device non esiste o non viene specificato il parametro (obbligatorio)</w:t>
             </w:r>
           </w:p>
         </w:tc>
@@ -5845,93 +4521,30 @@
                 <w:szCs w:val="26"/>
               </w:rPr>
               <w:br/>
-              <w:t>{</w:t>
-            </w:r>
-            <w:proofErr w:type="spellStart"/>
-            <w:r>
-              <w:rPr>
-                <w:sz w:val="26"/>
-                <w:szCs w:val="26"/>
-              </w:rPr>
-              <w:t>id_</w:t>
-            </w:r>
-            <w:proofErr w:type="gramStart"/>
-            <w:r>
-              <w:rPr>
-                <w:sz w:val="26"/>
-                <w:szCs w:val="26"/>
-              </w:rPr>
-              <w:t>azienda</w:t>
-            </w:r>
-            <w:proofErr w:type="spellEnd"/>
-            <w:r>
-              <w:rPr>
-                <w:sz w:val="26"/>
-                <w:szCs w:val="26"/>
-              </w:rPr>
-              <w:t>}/</w:t>
-            </w:r>
-            <w:proofErr w:type="gramEnd"/>
-            <w:r>
-              <w:rPr>
-                <w:sz w:val="26"/>
-                <w:szCs w:val="26"/>
-              </w:rPr>
-              <w:br/>
-            </w:r>
-            <w:proofErr w:type="spellStart"/>
-            <w:r>
-              <w:rPr>
-                <w:sz w:val="26"/>
-                <w:szCs w:val="26"/>
-              </w:rPr>
-              <w:t>proprieta</w:t>
-            </w:r>
-            <w:proofErr w:type="spellEnd"/>
-            <w:r>
-              <w:rPr>
-                <w:sz w:val="26"/>
-                <w:szCs w:val="26"/>
-              </w:rPr>
-              <w:t>/</w:t>
-            </w:r>
-            <w:r>
-              <w:rPr>
-                <w:sz w:val="26"/>
-                <w:szCs w:val="26"/>
-              </w:rPr>
-              <w:br/>
-              <w:t>{</w:t>
-            </w:r>
-            <w:proofErr w:type="spellStart"/>
-            <w:r>
-              <w:rPr>
-                <w:sz w:val="26"/>
-                <w:szCs w:val="26"/>
-              </w:rPr>
-              <w:t>id_propr</w:t>
-            </w:r>
-            <w:proofErr w:type="spellEnd"/>
-            <w:r>
-              <w:rPr>
-                <w:sz w:val="26"/>
-                <w:szCs w:val="26"/>
-              </w:rPr>
-              <w:t>}/</w:t>
-            </w:r>
-            <w:r>
-              <w:rPr>
-                <w:sz w:val="26"/>
-                <w:szCs w:val="26"/>
-              </w:rPr>
-              <w:br/>
-            </w:r>
-            <w:proofErr w:type="spellStart"/>
-            <w:r>
-              <w:rPr>
-                <w:sz w:val="26"/>
-                <w:szCs w:val="26"/>
-              </w:rPr>
+              <w:t>{id_azienda}/</w:t>
+            </w:r>
+            <w:r>
+              <w:rPr>
+                <w:sz w:val="26"/>
+                <w:szCs w:val="26"/>
+              </w:rPr>
+              <w:br/>
+              <w:t>proprieta/</w:t>
+            </w:r>
+            <w:r>
+              <w:rPr>
+                <w:sz w:val="26"/>
+                <w:szCs w:val="26"/>
+              </w:rPr>
+              <w:br/>
+              <w:t>{id_propr}/</w:t>
+            </w:r>
+            <w:r>
+              <w:rPr>
+                <w:sz w:val="26"/>
+                <w:szCs w:val="26"/>
+              </w:rPr>
+              <w:br/>
               <w:t>stat</w:t>
             </w:r>
             <w:r>
@@ -5948,7 +4561,6 @@
               </w:rPr>
               <w:t>_device</w:t>
             </w:r>
-            <w:proofErr w:type="spellEnd"/>
           </w:p>
         </w:tc>
         <w:tc>
@@ -6003,23 +4615,7 @@
                 <w:sz w:val="26"/>
                 <w:szCs w:val="26"/>
               </w:rPr>
-              <w:t>Body: elenco di stati riguardanti gli attuatori (“</w:t>
-            </w:r>
-            <w:proofErr w:type="gramStart"/>
-            <w:r>
-              <w:rPr>
-                <w:sz w:val="26"/>
-                <w:szCs w:val="26"/>
-              </w:rPr>
-              <w:t>on”/</w:t>
-            </w:r>
-            <w:proofErr w:type="gramEnd"/>
-            <w:r>
-              <w:rPr>
-                <w:sz w:val="26"/>
-                <w:szCs w:val="26"/>
-              </w:rPr>
-              <w:t>”off”) e i sensori (oggetti “misura”) di una certa proprietà</w:t>
+              <w:t>Body: elenco di stati riguardanti gli attuatori (“on”/”off”) e i sensori (oggetti “misura”) di una certa proprietà</w:t>
             </w:r>
           </w:p>
         </w:tc>
@@ -6083,23 +4679,7 @@
                 <w:sz w:val="26"/>
                 <w:szCs w:val="26"/>
               </w:rPr>
-              <w:t xml:space="preserve">Ottieni l’elenco degli stati dei </w:t>
-            </w:r>
-            <w:proofErr w:type="spellStart"/>
-            <w:r>
-              <w:rPr>
-                <w:sz w:val="26"/>
-                <w:szCs w:val="26"/>
-              </w:rPr>
-              <w:t>device</w:t>
-            </w:r>
-            <w:proofErr w:type="spellEnd"/>
-            <w:r>
-              <w:rPr>
-                <w:sz w:val="26"/>
-                <w:szCs w:val="26"/>
-              </w:rPr>
-              <w:t xml:space="preserve"> appartenenti ad una determinata proprietà.</w:t>
+              <w:t>Ottieni l’elenco degli stati dei device appartenenti ad una determinata proprietà.</w:t>
             </w:r>
           </w:p>
         </w:tc>
@@ -6165,150 +4745,47 @@
                 <w:szCs w:val="26"/>
               </w:rPr>
               <w:br/>
-              <w:t>{</w:t>
-            </w:r>
-            <w:proofErr w:type="spellStart"/>
-            <w:r>
-              <w:rPr>
-                <w:sz w:val="26"/>
-                <w:szCs w:val="26"/>
-              </w:rPr>
-              <w:t>id_</w:t>
-            </w:r>
-            <w:proofErr w:type="gramStart"/>
-            <w:r>
-              <w:rPr>
-                <w:sz w:val="26"/>
-                <w:szCs w:val="26"/>
-              </w:rPr>
-              <w:t>azienda</w:t>
-            </w:r>
-            <w:proofErr w:type="spellEnd"/>
-            <w:r>
-              <w:rPr>
-                <w:sz w:val="26"/>
-                <w:szCs w:val="26"/>
-              </w:rPr>
-              <w:t>}/</w:t>
-            </w:r>
-            <w:proofErr w:type="gramEnd"/>
-            <w:r>
-              <w:rPr>
-                <w:sz w:val="26"/>
-                <w:szCs w:val="26"/>
-              </w:rPr>
-              <w:br/>
-            </w:r>
-            <w:proofErr w:type="spellStart"/>
-            <w:r>
-              <w:rPr>
-                <w:sz w:val="26"/>
-                <w:szCs w:val="26"/>
-              </w:rPr>
-              <w:t>proprieta</w:t>
-            </w:r>
-            <w:proofErr w:type="spellEnd"/>
-            <w:r>
-              <w:rPr>
-                <w:sz w:val="26"/>
-                <w:szCs w:val="26"/>
-              </w:rPr>
-              <w:t>/</w:t>
-            </w:r>
-            <w:r>
-              <w:rPr>
-                <w:sz w:val="26"/>
-                <w:szCs w:val="26"/>
-              </w:rPr>
-              <w:br/>
-              <w:t>{</w:t>
-            </w:r>
-            <w:proofErr w:type="spellStart"/>
-            <w:r>
-              <w:rPr>
-                <w:sz w:val="26"/>
-                <w:szCs w:val="26"/>
-              </w:rPr>
-              <w:t>id_propr</w:t>
-            </w:r>
-            <w:proofErr w:type="spellEnd"/>
-            <w:r>
-              <w:rPr>
-                <w:sz w:val="26"/>
-                <w:szCs w:val="26"/>
-              </w:rPr>
-              <w:t>}/</w:t>
-            </w:r>
-            <w:r>
-              <w:rPr>
-                <w:sz w:val="26"/>
-                <w:szCs w:val="26"/>
-              </w:rPr>
-              <w:br/>
-            </w:r>
-            <w:proofErr w:type="spellStart"/>
-            <w:r>
-              <w:rPr>
-                <w:sz w:val="26"/>
-                <w:szCs w:val="26"/>
-              </w:rPr>
-              <w:t>device</w:t>
-            </w:r>
-            <w:proofErr w:type="spellEnd"/>
-            <w:r>
-              <w:rPr>
-                <w:sz w:val="26"/>
-                <w:szCs w:val="26"/>
-              </w:rPr>
-              <w:t>/</w:t>
-            </w:r>
-            <w:r>
-              <w:rPr>
-                <w:sz w:val="26"/>
-                <w:szCs w:val="26"/>
-              </w:rPr>
-              <w:br/>
-              <w:t>{</w:t>
-            </w:r>
-            <w:proofErr w:type="spellStart"/>
-            <w:r>
-              <w:rPr>
-                <w:sz w:val="26"/>
-                <w:szCs w:val="26"/>
-              </w:rPr>
-              <w:t>id_device</w:t>
-            </w:r>
-            <w:proofErr w:type="spellEnd"/>
-            <w:r>
-              <w:rPr>
-                <w:sz w:val="26"/>
-                <w:szCs w:val="26"/>
-              </w:rPr>
-              <w:t>}/</w:t>
-            </w:r>
-            <w:r>
-              <w:rPr>
-                <w:sz w:val="26"/>
-                <w:szCs w:val="26"/>
-              </w:rPr>
-              <w:br/>
-              <w:t>?stato={</w:t>
-            </w:r>
-            <w:proofErr w:type="spellStart"/>
-            <w:r>
-              <w:rPr>
-                <w:sz w:val="26"/>
-                <w:szCs w:val="26"/>
-              </w:rPr>
-              <w:t>true;false</w:t>
-            </w:r>
-            <w:proofErr w:type="spellEnd"/>
-            <w:r>
-              <w:rPr>
-                <w:sz w:val="26"/>
-                <w:szCs w:val="26"/>
-              </w:rPr>
-              <w:t>}</w:t>
+              <w:t>{id_azienda}/</w:t>
+            </w:r>
+            <w:r>
+              <w:rPr>
+                <w:sz w:val="26"/>
+                <w:szCs w:val="26"/>
+              </w:rPr>
+              <w:br/>
+              <w:t>proprieta/</w:t>
+            </w:r>
+            <w:r>
+              <w:rPr>
+                <w:sz w:val="26"/>
+                <w:szCs w:val="26"/>
+              </w:rPr>
+              <w:br/>
+              <w:t>{id_propr}/</w:t>
+            </w:r>
+            <w:r>
+              <w:rPr>
+                <w:sz w:val="26"/>
+                <w:szCs w:val="26"/>
+              </w:rPr>
+              <w:br/>
+              <w:t>device/</w:t>
+            </w:r>
+            <w:r>
+              <w:rPr>
+                <w:sz w:val="26"/>
+                <w:szCs w:val="26"/>
+              </w:rPr>
+              <w:br/>
+              <w:t>{id_device}/</w:t>
+            </w:r>
+            <w:r>
+              <w:rPr>
+                <w:sz w:val="26"/>
+                <w:szCs w:val="26"/>
+              </w:rPr>
+              <w:br/>
+              <w:t>?stato={true;false}</w:t>
             </w:r>
           </w:p>
         </w:tc>
@@ -6360,23 +4837,7 @@
                 <w:szCs w:val="26"/>
               </w:rPr>
               <w:lastRenderedPageBreak/>
-              <w:t>aveva impostato manuale=</w:t>
-            </w:r>
-            <w:proofErr w:type="spellStart"/>
-            <w:r>
-              <w:rPr>
-                <w:sz w:val="26"/>
-                <w:szCs w:val="26"/>
-              </w:rPr>
-              <w:t>true</w:t>
-            </w:r>
-            <w:proofErr w:type="spellEnd"/>
-            <w:r>
-              <w:rPr>
-                <w:sz w:val="26"/>
-                <w:szCs w:val="26"/>
-              </w:rPr>
-              <w:t>.</w:t>
+              <w:t>aveva impostato manuale=true.</w:t>
             </w:r>
             <w:r>
               <w:rPr>
@@ -6456,23 +4917,7 @@
                 <w:szCs w:val="26"/>
               </w:rPr>
               <w:br/>
-              <w:t xml:space="preserve">eventualmente, un errore se l’azienda non esiste, la proprietà non esiste, il </w:t>
-            </w:r>
-            <w:proofErr w:type="spellStart"/>
-            <w:r>
-              <w:rPr>
-                <w:sz w:val="26"/>
-                <w:szCs w:val="26"/>
-              </w:rPr>
-              <w:t>device</w:t>
-            </w:r>
-            <w:proofErr w:type="spellEnd"/>
-            <w:r>
-              <w:rPr>
-                <w:sz w:val="26"/>
-                <w:szCs w:val="26"/>
-              </w:rPr>
-              <w:t xml:space="preserve"> non esiste o non viene specificato il </w:t>
+              <w:t xml:space="preserve">eventualmente, un errore se l’azienda non esiste, la proprietà non esiste, il device non esiste o non viene specificato il </w:t>
             </w:r>
             <w:r>
               <w:rPr>
@@ -6509,23 +4954,7 @@
                 <w:szCs w:val="26"/>
               </w:rPr>
               <w:lastRenderedPageBreak/>
-              <w:t>Cambia lo stato (“</w:t>
-            </w:r>
-            <w:proofErr w:type="gramStart"/>
-            <w:r>
-              <w:rPr>
-                <w:sz w:val="26"/>
-                <w:szCs w:val="26"/>
-              </w:rPr>
-              <w:t>on”/</w:t>
-            </w:r>
-            <w:proofErr w:type="gramEnd"/>
-            <w:r>
-              <w:rPr>
-                <w:sz w:val="26"/>
-                <w:szCs w:val="26"/>
-              </w:rPr>
-              <w:t>”off”) di un certo attuatore.</w:t>
+              <w:t>Cambia lo stato (“on”/”off”) di un certo attuatore.</w:t>
             </w:r>
             <w:r>
               <w:rPr>
@@ -6546,6 +4975,646 @@
           </w:p>
         </w:tc>
       </w:tr>
+      <w:tr>
+        <w:tc>
+          <w:tcPr>
+            <w:tcW w:w="991" w:type="dxa"/>
+            <w:shd w:val="clear" w:color="auto" w:fill="auto"/>
+            <w:tcMar>
+              <w:top w:w="100" w:type="dxa"/>
+              <w:left w:w="100" w:type="dxa"/>
+              <w:bottom w:w="100" w:type="dxa"/>
+              <w:right w:w="100" w:type="dxa"/>
+            </w:tcMar>
+          </w:tcPr>
+          <w:p>
+            <w:pPr>
+              <w:widowControl w:val="0"/>
+              <w:rPr>
+                <w:sz w:val="26"/>
+                <w:szCs w:val="26"/>
+              </w:rPr>
+            </w:pPr>
+            <w:r>
+              <w:rPr>
+                <w:sz w:val="26"/>
+                <w:szCs w:val="26"/>
+              </w:rPr>
+              <w:lastRenderedPageBreak/>
+              <w:t>POST</w:t>
+            </w:r>
+          </w:p>
+        </w:tc>
+        <w:tc>
+          <w:tcPr>
+            <w:tcW w:w="1846" w:type="dxa"/>
+            <w:shd w:val="clear" w:color="auto" w:fill="auto"/>
+            <w:tcMar>
+              <w:top w:w="100" w:type="dxa"/>
+              <w:left w:w="100" w:type="dxa"/>
+              <w:bottom w:w="100" w:type="dxa"/>
+              <w:right w:w="100" w:type="dxa"/>
+            </w:tcMar>
+          </w:tcPr>
+          <w:p>
+            <w:pPr>
+              <w:widowControl w:val="0"/>
+              <w:rPr>
+                <w:sz w:val="26"/>
+                <w:szCs w:val="26"/>
+              </w:rPr>
+            </w:pPr>
+            <w:r>
+              <w:rPr>
+                <w:sz w:val="26"/>
+                <w:szCs w:val="26"/>
+              </w:rPr>
+              <w:t>/v1/aziende/</w:t>
+            </w:r>
+            <w:r>
+              <w:rPr>
+                <w:sz w:val="26"/>
+                <w:szCs w:val="26"/>
+              </w:rPr>
+              <w:br/>
+              <w:t>{id_azienda}/</w:t>
+            </w:r>
+            <w:r>
+              <w:rPr>
+                <w:sz w:val="26"/>
+                <w:szCs w:val="26"/>
+              </w:rPr>
+              <w:br/>
+              <w:t>proprieta/</w:t>
+            </w:r>
+            <w:r>
+              <w:rPr>
+                <w:sz w:val="26"/>
+                <w:szCs w:val="26"/>
+              </w:rPr>
+              <w:br/>
+              <w:t>{id_propr}/</w:t>
+            </w:r>
+            <w:r>
+              <w:rPr>
+                <w:sz w:val="26"/>
+                <w:szCs w:val="26"/>
+              </w:rPr>
+              <w:br/>
+              <w:t>device</w:t>
+            </w:r>
+            <w:r>
+              <w:rPr>
+                <w:sz w:val="26"/>
+                <w:szCs w:val="26"/>
+              </w:rPr>
+              <w:t>/</w:t>
+            </w:r>
+          </w:p>
+          <w:p>
+            <w:pPr>
+              <w:widowControl w:val="0"/>
+              <w:rPr>
+                <w:sz w:val="26"/>
+                <w:szCs w:val="26"/>
+              </w:rPr>
+            </w:pPr>
+            <w:r>
+              <w:rPr>
+                <w:sz w:val="26"/>
+                <w:szCs w:val="26"/>
+              </w:rPr>
+              <w:t>{id_device}/</w:t>
+            </w:r>
+          </w:p>
+          <w:p>
+            <w:pPr>
+              <w:widowControl w:val="0"/>
+              <w:rPr>
+                <w:sz w:val="26"/>
+                <w:szCs w:val="26"/>
+              </w:rPr>
+            </w:pPr>
+            <w:r>
+              <w:rPr>
+                <w:sz w:val="26"/>
+                <w:szCs w:val="26"/>
+              </w:rPr>
+              <w:t>misura</w:t>
+            </w:r>
+          </w:p>
+        </w:tc>
+        <w:tc>
+          <w:tcPr>
+            <w:tcW w:w="1980" w:type="dxa"/>
+            <w:shd w:val="clear" w:color="auto" w:fill="auto"/>
+            <w:tcMar>
+              <w:top w:w="100" w:type="dxa"/>
+              <w:left w:w="100" w:type="dxa"/>
+              <w:bottom w:w="100" w:type="dxa"/>
+              <w:right w:w="100" w:type="dxa"/>
+            </w:tcMar>
+          </w:tcPr>
+          <w:p>
+            <w:pPr>
+              <w:widowControl w:val="0"/>
+              <w:rPr>
+                <w:sz w:val="26"/>
+                <w:szCs w:val="26"/>
+              </w:rPr>
+            </w:pPr>
+            <w:r>
+              <w:rPr>
+                <w:sz w:val="26"/>
+                <w:szCs w:val="26"/>
+                <w:highlight w:val="yellow"/>
+              </w:rPr>
+              <w:t>TODO:</w:t>
+            </w:r>
+          </w:p>
+        </w:tc>
+        <w:tc>
+          <w:tcPr>
+            <w:tcW w:w="1605" w:type="dxa"/>
+            <w:shd w:val="clear" w:color="auto" w:fill="auto"/>
+            <w:tcMar>
+              <w:top w:w="100" w:type="dxa"/>
+              <w:left w:w="100" w:type="dxa"/>
+              <w:bottom w:w="100" w:type="dxa"/>
+              <w:right w:w="100" w:type="dxa"/>
+            </w:tcMar>
+          </w:tcPr>
+          <w:p>
+            <w:pPr>
+              <w:widowControl w:val="0"/>
+              <w:rPr>
+                <w:sz w:val="26"/>
+                <w:szCs w:val="26"/>
+              </w:rPr>
+            </w:pPr>
+            <w:r>
+              <w:rPr>
+                <w:sz w:val="26"/>
+                <w:szCs w:val="26"/>
+                <w:highlight w:val="yellow"/>
+              </w:rPr>
+              <w:t>TODO:</w:t>
+            </w:r>
+          </w:p>
+        </w:tc>
+        <w:tc>
+          <w:tcPr>
+            <w:tcW w:w="1605" w:type="dxa"/>
+            <w:shd w:val="clear" w:color="auto" w:fill="auto"/>
+            <w:tcMar>
+              <w:top w:w="100" w:type="dxa"/>
+              <w:left w:w="100" w:type="dxa"/>
+              <w:bottom w:w="100" w:type="dxa"/>
+              <w:right w:w="100" w:type="dxa"/>
+            </w:tcMar>
+          </w:tcPr>
+          <w:p>
+            <w:pPr>
+              <w:widowControl w:val="0"/>
+              <w:rPr>
+                <w:sz w:val="26"/>
+                <w:szCs w:val="26"/>
+              </w:rPr>
+            </w:pPr>
+            <w:r>
+              <w:rPr>
+                <w:sz w:val="26"/>
+                <w:szCs w:val="26"/>
+                <w:highlight w:val="yellow"/>
+              </w:rPr>
+              <w:t>TODO:</w:t>
+            </w:r>
+          </w:p>
+        </w:tc>
+        <w:tc>
+          <w:tcPr>
+            <w:tcW w:w="1605" w:type="dxa"/>
+            <w:shd w:val="clear" w:color="auto" w:fill="auto"/>
+            <w:tcMar>
+              <w:top w:w="100" w:type="dxa"/>
+              <w:left w:w="100" w:type="dxa"/>
+              <w:bottom w:w="100" w:type="dxa"/>
+              <w:right w:w="100" w:type="dxa"/>
+            </w:tcMar>
+          </w:tcPr>
+          <w:p>
+            <w:pPr>
+              <w:widowControl w:val="0"/>
+              <w:rPr>
+                <w:sz w:val="26"/>
+                <w:szCs w:val="26"/>
+              </w:rPr>
+            </w:pPr>
+            <w:r>
+              <w:rPr>
+                <w:sz w:val="26"/>
+                <w:szCs w:val="26"/>
+              </w:rPr>
+              <w:t>Aggiungi nuova misura.</w:t>
+            </w:r>
+          </w:p>
+        </w:tc>
+      </w:tr>
+      <w:tr>
+        <w:tc>
+          <w:tcPr>
+            <w:tcW w:w="991" w:type="dxa"/>
+            <w:shd w:val="clear" w:color="auto" w:fill="auto"/>
+            <w:tcMar>
+              <w:top w:w="100" w:type="dxa"/>
+              <w:left w:w="100" w:type="dxa"/>
+              <w:bottom w:w="100" w:type="dxa"/>
+              <w:right w:w="100" w:type="dxa"/>
+            </w:tcMar>
+          </w:tcPr>
+          <w:p>
+            <w:pPr>
+              <w:widowControl w:val="0"/>
+              <w:rPr>
+                <w:sz w:val="26"/>
+                <w:szCs w:val="26"/>
+              </w:rPr>
+            </w:pPr>
+            <w:r>
+              <w:rPr>
+                <w:sz w:val="26"/>
+                <w:szCs w:val="26"/>
+              </w:rPr>
+              <w:t>GET</w:t>
+            </w:r>
+          </w:p>
+        </w:tc>
+        <w:tc>
+          <w:tcPr>
+            <w:tcW w:w="1846" w:type="dxa"/>
+            <w:shd w:val="clear" w:color="auto" w:fill="auto"/>
+            <w:tcMar>
+              <w:top w:w="100" w:type="dxa"/>
+              <w:left w:w="100" w:type="dxa"/>
+              <w:bottom w:w="100" w:type="dxa"/>
+              <w:right w:w="100" w:type="dxa"/>
+            </w:tcMar>
+          </w:tcPr>
+          <w:p>
+            <w:pPr>
+              <w:widowControl w:val="0"/>
+              <w:rPr>
+                <w:sz w:val="26"/>
+                <w:szCs w:val="26"/>
+              </w:rPr>
+            </w:pPr>
+            <w:r>
+              <w:rPr>
+                <w:sz w:val="26"/>
+                <w:szCs w:val="26"/>
+                <w:highlight w:val="yellow"/>
+              </w:rPr>
+              <w:t>TODO:</w:t>
+            </w:r>
+          </w:p>
+        </w:tc>
+        <w:tc>
+          <w:tcPr>
+            <w:tcW w:w="1980" w:type="dxa"/>
+            <w:shd w:val="clear" w:color="auto" w:fill="auto"/>
+            <w:tcMar>
+              <w:top w:w="100" w:type="dxa"/>
+              <w:left w:w="100" w:type="dxa"/>
+              <w:bottom w:w="100" w:type="dxa"/>
+              <w:right w:w="100" w:type="dxa"/>
+            </w:tcMar>
+          </w:tcPr>
+          <w:p>
+            <w:pPr>
+              <w:widowControl w:val="0"/>
+              <w:rPr>
+                <w:sz w:val="26"/>
+                <w:szCs w:val="26"/>
+              </w:rPr>
+            </w:pPr>
+            <w:r>
+              <w:rPr>
+                <w:sz w:val="26"/>
+                <w:szCs w:val="26"/>
+                <w:highlight w:val="yellow"/>
+              </w:rPr>
+              <w:t>TODO:</w:t>
+            </w:r>
+          </w:p>
+        </w:tc>
+        <w:tc>
+          <w:tcPr>
+            <w:tcW w:w="1605" w:type="dxa"/>
+            <w:shd w:val="clear" w:color="auto" w:fill="auto"/>
+            <w:tcMar>
+              <w:top w:w="100" w:type="dxa"/>
+              <w:left w:w="100" w:type="dxa"/>
+              <w:bottom w:w="100" w:type="dxa"/>
+              <w:right w:w="100" w:type="dxa"/>
+            </w:tcMar>
+          </w:tcPr>
+          <w:p>
+            <w:pPr>
+              <w:widowControl w:val="0"/>
+              <w:rPr>
+                <w:sz w:val="26"/>
+                <w:szCs w:val="26"/>
+              </w:rPr>
+            </w:pPr>
+            <w:r>
+              <w:rPr>
+                <w:sz w:val="26"/>
+                <w:szCs w:val="26"/>
+                <w:highlight w:val="yellow"/>
+              </w:rPr>
+              <w:t>TODO:</w:t>
+            </w:r>
+          </w:p>
+        </w:tc>
+        <w:tc>
+          <w:tcPr>
+            <w:tcW w:w="1605" w:type="dxa"/>
+            <w:shd w:val="clear" w:color="auto" w:fill="auto"/>
+            <w:tcMar>
+              <w:top w:w="100" w:type="dxa"/>
+              <w:left w:w="100" w:type="dxa"/>
+              <w:bottom w:w="100" w:type="dxa"/>
+              <w:right w:w="100" w:type="dxa"/>
+            </w:tcMar>
+          </w:tcPr>
+          <w:p>
+            <w:pPr>
+              <w:widowControl w:val="0"/>
+              <w:rPr>
+                <w:sz w:val="26"/>
+                <w:szCs w:val="26"/>
+              </w:rPr>
+            </w:pPr>
+            <w:r>
+              <w:rPr>
+                <w:sz w:val="26"/>
+                <w:szCs w:val="26"/>
+                <w:highlight w:val="yellow"/>
+              </w:rPr>
+              <w:t>TODO:</w:t>
+            </w:r>
+          </w:p>
+        </w:tc>
+        <w:tc>
+          <w:tcPr>
+            <w:tcW w:w="1605" w:type="dxa"/>
+            <w:shd w:val="clear" w:color="auto" w:fill="auto"/>
+            <w:tcMar>
+              <w:top w:w="100" w:type="dxa"/>
+              <w:left w:w="100" w:type="dxa"/>
+              <w:bottom w:w="100" w:type="dxa"/>
+              <w:right w:w="100" w:type="dxa"/>
+            </w:tcMar>
+          </w:tcPr>
+          <w:p>
+            <w:pPr>
+              <w:widowControl w:val="0"/>
+              <w:rPr>
+                <w:sz w:val="26"/>
+                <w:szCs w:val="26"/>
+              </w:rPr>
+            </w:pPr>
+            <w:r>
+              <w:rPr>
+                <w:sz w:val="26"/>
+                <w:szCs w:val="26"/>
+              </w:rPr>
+              <w:t>Ottieni stato proprietà.</w:t>
+            </w:r>
+          </w:p>
+        </w:tc>
+      </w:tr>
+      <w:tr>
+        <w:tc>
+          <w:tcPr>
+            <w:tcW w:w="991" w:type="dxa"/>
+            <w:shd w:val="clear" w:color="auto" w:fill="auto"/>
+            <w:tcMar>
+              <w:top w:w="100" w:type="dxa"/>
+              <w:left w:w="100" w:type="dxa"/>
+              <w:bottom w:w="100" w:type="dxa"/>
+              <w:right w:w="100" w:type="dxa"/>
+            </w:tcMar>
+          </w:tcPr>
+          <w:p>
+            <w:pPr>
+              <w:widowControl w:val="0"/>
+              <w:rPr>
+                <w:sz w:val="26"/>
+                <w:szCs w:val="26"/>
+              </w:rPr>
+            </w:pPr>
+            <w:r>
+              <w:rPr>
+                <w:sz w:val="26"/>
+                <w:szCs w:val="26"/>
+              </w:rPr>
+              <w:t>GET</w:t>
+            </w:r>
+          </w:p>
+        </w:tc>
+        <w:tc>
+          <w:tcPr>
+            <w:tcW w:w="1846" w:type="dxa"/>
+            <w:shd w:val="clear" w:color="auto" w:fill="auto"/>
+            <w:tcMar>
+              <w:top w:w="100" w:type="dxa"/>
+              <w:left w:w="100" w:type="dxa"/>
+              <w:bottom w:w="100" w:type="dxa"/>
+              <w:right w:w="100" w:type="dxa"/>
+            </w:tcMar>
+          </w:tcPr>
+          <w:p>
+            <w:pPr>
+              <w:widowControl w:val="0"/>
+              <w:rPr>
+                <w:sz w:val="26"/>
+                <w:szCs w:val="26"/>
+              </w:rPr>
+            </w:pPr>
+            <w:r>
+              <w:rPr>
+                <w:sz w:val="26"/>
+                <w:szCs w:val="26"/>
+              </w:rPr>
+              <w:t>/v1/aziende/</w:t>
+            </w:r>
+            <w:r>
+              <w:rPr>
+                <w:sz w:val="26"/>
+                <w:szCs w:val="26"/>
+              </w:rPr>
+              <w:br/>
+              <w:t>{id_azienda}/</w:t>
+            </w:r>
+            <w:r>
+              <w:rPr>
+                <w:sz w:val="26"/>
+                <w:szCs w:val="26"/>
+              </w:rPr>
+              <w:br/>
+              <w:t>proprieta/</w:t>
+            </w:r>
+            <w:r>
+              <w:rPr>
+                <w:sz w:val="26"/>
+                <w:szCs w:val="26"/>
+              </w:rPr>
+              <w:br/>
+              <w:t>{id_propr}/</w:t>
+            </w:r>
+            <w:r>
+              <w:rPr>
+                <w:sz w:val="26"/>
+                <w:szCs w:val="26"/>
+              </w:rPr>
+              <w:br/>
+              <w:t>device/</w:t>
+            </w:r>
+            <w:r>
+              <w:rPr>
+                <w:sz w:val="26"/>
+                <w:szCs w:val="26"/>
+              </w:rPr>
+              <w:br/>
+              <w:t>{id_device}/</w:t>
+            </w:r>
+            <w:r>
+              <w:rPr>
+                <w:sz w:val="26"/>
+                <w:szCs w:val="26"/>
+              </w:rPr>
+              <w:br/>
+              <w:t>manuale</w:t>
+            </w:r>
+          </w:p>
+        </w:tc>
+        <w:tc>
+          <w:tcPr>
+            <w:tcW w:w="1980" w:type="dxa"/>
+            <w:shd w:val="clear" w:color="auto" w:fill="auto"/>
+            <w:tcMar>
+              <w:top w:w="100" w:type="dxa"/>
+              <w:left w:w="100" w:type="dxa"/>
+              <w:bottom w:w="100" w:type="dxa"/>
+              <w:right w:w="100" w:type="dxa"/>
+            </w:tcMar>
+          </w:tcPr>
+          <w:p>
+            <w:pPr>
+              <w:widowControl w:val="0"/>
+              <w:rPr>
+                <w:sz w:val="26"/>
+                <w:szCs w:val="26"/>
+              </w:rPr>
+            </w:pPr>
+            <w:r>
+              <w:rPr>
+                <w:sz w:val="26"/>
+                <w:szCs w:val="26"/>
+                <w:highlight w:val="yellow"/>
+              </w:rPr>
+              <w:t>TODO:</w:t>
+            </w:r>
+          </w:p>
+        </w:tc>
+        <w:tc>
+          <w:tcPr>
+            <w:tcW w:w="1605" w:type="dxa"/>
+            <w:shd w:val="clear" w:color="auto" w:fill="auto"/>
+            <w:tcMar>
+              <w:top w:w="100" w:type="dxa"/>
+              <w:left w:w="100" w:type="dxa"/>
+              <w:bottom w:w="100" w:type="dxa"/>
+              <w:right w:w="100" w:type="dxa"/>
+            </w:tcMar>
+          </w:tcPr>
+          <w:p>
+            <w:pPr>
+              <w:widowControl w:val="0"/>
+              <w:rPr>
+                <w:sz w:val="26"/>
+                <w:szCs w:val="26"/>
+              </w:rPr>
+            </w:pPr>
+            <w:r>
+              <w:rPr>
+                <w:sz w:val="26"/>
+                <w:szCs w:val="26"/>
+                <w:highlight w:val="yellow"/>
+              </w:rPr>
+              <w:t>TODO:</w:t>
+            </w:r>
+          </w:p>
+        </w:tc>
+        <w:tc>
+          <w:tcPr>
+            <w:tcW w:w="1605" w:type="dxa"/>
+            <w:shd w:val="clear" w:color="auto" w:fill="auto"/>
+            <w:tcMar>
+              <w:top w:w="100" w:type="dxa"/>
+              <w:left w:w="100" w:type="dxa"/>
+              <w:bottom w:w="100" w:type="dxa"/>
+              <w:right w:w="100" w:type="dxa"/>
+            </w:tcMar>
+          </w:tcPr>
+          <w:p>
+            <w:pPr>
+              <w:widowControl w:val="0"/>
+              <w:rPr>
+                <w:sz w:val="26"/>
+                <w:szCs w:val="26"/>
+              </w:rPr>
+            </w:pPr>
+            <w:r>
+              <w:rPr>
+                <w:sz w:val="26"/>
+                <w:szCs w:val="26"/>
+                <w:highlight w:val="yellow"/>
+              </w:rPr>
+              <w:t>TODO:</w:t>
+            </w:r>
+          </w:p>
+        </w:tc>
+        <w:tc>
+          <w:tcPr>
+            <w:tcW w:w="1605" w:type="dxa"/>
+            <w:shd w:val="clear" w:color="auto" w:fill="auto"/>
+            <w:tcMar>
+              <w:top w:w="100" w:type="dxa"/>
+              <w:left w:w="100" w:type="dxa"/>
+              <w:bottom w:w="100" w:type="dxa"/>
+              <w:right w:w="100" w:type="dxa"/>
+            </w:tcMar>
+          </w:tcPr>
+          <w:p>
+            <w:pPr>
+              <w:widowControl w:val="0"/>
+              <w:rPr>
+                <w:sz w:val="26"/>
+                <w:szCs w:val="26"/>
+              </w:rPr>
+            </w:pPr>
+            <w:r>
+              <w:rPr>
+                <w:sz w:val="26"/>
+                <w:szCs w:val="26"/>
+              </w:rPr>
+              <w:t>Ottieni modalità (TRUE=manuale, FALSE=auto) di uno specifico attuatore.</w:t>
+            </w:r>
+          </w:p>
+        </w:tc>
+      </w:tr>
     </w:tbl>
     <w:p>
       <w:pPr>
@@ -6560,15 +5629,7 @@
         <w:t xml:space="preserve">NOTA SULLE API: la tabella sopra riportata prevede le API stabilite durante la fase di progettazione; ciò non toglie </w:t>
       </w:r>
       <w:r>
-        <w:t xml:space="preserve">che potranno essere aggiunte ulteriori API a supporto dell’intera applicazione. Per esempio: API per reperire un singolo IOT </w:t>
-      </w:r>
-      <w:proofErr w:type="spellStart"/>
-      <w:r>
-        <w:t>device</w:t>
-      </w:r>
-      <w:proofErr w:type="spellEnd"/>
-      <w:r>
-        <w:t>, una singola azienda, etc.</w:t>
+        <w:t>che potranno essere aggiunte ulteriori API a supporto dell’intera applicazione. Per esempio: API per reperire un singolo IOT device, una singola azienda, etc.</w:t>
       </w:r>
     </w:p>
     <w:p>
@@ -6600,25 +5661,7 @@
           <w:sz w:val="26"/>
           <w:szCs w:val="26"/>
         </w:rPr>
-        <w:t xml:space="preserve">Definizione dei </w:t>
-      </w:r>
-      <w:proofErr w:type="spellStart"/>
-      <w:r>
-        <w:rPr>
-          <w:color w:val="2F5496"/>
-          <w:sz w:val="26"/>
-          <w:szCs w:val="26"/>
-        </w:rPr>
-        <w:t>topic</w:t>
-      </w:r>
-      <w:proofErr w:type="spellEnd"/>
-      <w:r>
-        <w:rPr>
-          <w:color w:val="2F5496"/>
-          <w:sz w:val="26"/>
-          <w:szCs w:val="26"/>
-        </w:rPr>
-        <w:t xml:space="preserve"> MQTT da utilizzare</w:t>
+        <w:t>Definizione dei topic MQTT da utilizzare</w:t>
       </w:r>
     </w:p>
     <w:p>
@@ -6646,23 +5689,7 @@
           <w:sz w:val="26"/>
           <w:szCs w:val="26"/>
         </w:rPr>
-        <w:t xml:space="preserve">Ogni azienda utilizzerà dei </w:t>
-      </w:r>
-      <w:proofErr w:type="spellStart"/>
-      <w:r>
-        <w:rPr>
-          <w:sz w:val="26"/>
-          <w:szCs w:val="26"/>
-        </w:rPr>
-        <w:t>topic</w:t>
-      </w:r>
-      <w:proofErr w:type="spellEnd"/>
-      <w:r>
-        <w:rPr>
-          <w:sz w:val="26"/>
-          <w:szCs w:val="26"/>
-        </w:rPr>
-        <w:t xml:space="preserve"> differenti a lei dedicati, che assumeranno questa forma (lo stesso discorso vale per le varie proprietà):</w:t>
+        <w:t>Ogni azienda utilizzerà dei topic differenti a lei dedicati, che assumeranno questa forma (lo stesso discorso vale per le varie proprietà):</w:t>
       </w:r>
       <w:r>
         <w:rPr>
@@ -6700,69 +5727,12 @@
           <w:szCs w:val="26"/>
         </w:rPr>
       </w:pPr>
-      <w:proofErr w:type="spellStart"/>
       <w:r>
         <w:rPr>
           <w:sz w:val="26"/>
           <w:szCs w:val="26"/>
         </w:rPr>
-        <w:t>aziendaXXX</w:t>
-      </w:r>
-      <w:proofErr w:type="spellEnd"/>
-      <w:r>
-        <w:rPr>
-          <w:sz w:val="26"/>
-          <w:szCs w:val="26"/>
-        </w:rPr>
-        <w:t>/</w:t>
-      </w:r>
-      <w:proofErr w:type="spellStart"/>
-      <w:r>
-        <w:rPr>
-          <w:sz w:val="26"/>
-          <w:szCs w:val="26"/>
-        </w:rPr>
-        <w:t>proprietaYYY</w:t>
-      </w:r>
-      <w:proofErr w:type="spellEnd"/>
-      <w:r>
-        <w:rPr>
-          <w:sz w:val="26"/>
-          <w:szCs w:val="26"/>
-        </w:rPr>
-        <w:t xml:space="preserve">/misure → per l’invio di misure dai sensori (classe </w:t>
-      </w:r>
-      <w:proofErr w:type="spellStart"/>
-      <w:r>
-        <w:rPr>
-          <w:sz w:val="26"/>
-          <w:szCs w:val="26"/>
-        </w:rPr>
-        <w:t>rilevazione_misure_sensori</w:t>
-      </w:r>
-      <w:proofErr w:type="spellEnd"/>
-      <w:r>
-        <w:rPr>
-          <w:sz w:val="26"/>
-          <w:szCs w:val="26"/>
-        </w:rPr>
-        <w:t xml:space="preserve">) e la ricezione di queste ultime dal gestore degli stati (che le salverà poi nel </w:t>
-      </w:r>
-      <w:proofErr w:type="spellStart"/>
-      <w:r>
-        <w:rPr>
-          <w:sz w:val="26"/>
-          <w:szCs w:val="26"/>
-        </w:rPr>
-        <w:t>db</w:t>
-      </w:r>
-      <w:proofErr w:type="spellEnd"/>
-      <w:r>
-        <w:rPr>
-          <w:sz w:val="26"/>
-          <w:szCs w:val="26"/>
-        </w:rPr>
-        <w:t>)</w:t>
+        <w:t>aziendaXXX/proprietaYYY/misure → per l’invio di misure dai sensori (classe rilevazione_misure_sensori) e la ricezione di queste ultime dal gestore degli stati (che le salverà poi nel db)</w:t>
       </w:r>
     </w:p>
     <w:p>
@@ -6804,69 +5774,13 @@
           <w:szCs w:val="26"/>
         </w:rPr>
       </w:pPr>
-      <w:proofErr w:type="spellStart"/>
       <w:r>
         <w:rPr>
           <w:sz w:val="26"/>
           <w:szCs w:val="26"/>
         </w:rPr>
-        <w:t>aziendaXXX</w:t>
-      </w:r>
-      <w:proofErr w:type="spellEnd"/>
-      <w:r>
-        <w:rPr>
-          <w:sz w:val="26"/>
-          <w:szCs w:val="26"/>
-        </w:rPr>
-        <w:t>/</w:t>
-      </w:r>
-      <w:proofErr w:type="spellStart"/>
-      <w:r>
-        <w:rPr>
-          <w:sz w:val="26"/>
-          <w:szCs w:val="26"/>
-        </w:rPr>
-        <w:t>proprietaYYY</w:t>
-      </w:r>
-      <w:proofErr w:type="spellEnd"/>
-      <w:r>
-        <w:rPr>
-          <w:sz w:val="26"/>
-          <w:szCs w:val="26"/>
-        </w:rPr>
-        <w:t xml:space="preserve">/attuatori → per la pubblicazione di cambi </w:t>
-      </w:r>
-      <w:proofErr w:type="spellStart"/>
-      <w:r>
-        <w:rPr>
-          <w:sz w:val="26"/>
-          <w:szCs w:val="26"/>
-        </w:rPr>
-        <w:t>modalita</w:t>
-      </w:r>
-      <w:proofErr w:type="spellEnd"/>
-      <w:r>
-        <w:rPr>
-          <w:sz w:val="26"/>
-          <w:szCs w:val="26"/>
-        </w:rPr>
-        <w:t xml:space="preserve">/stato da parte del gestore delle configurazioni e la lettura di queste informazioni dagli attuatori (classe </w:t>
-      </w:r>
-      <w:proofErr w:type="spellStart"/>
-      <w:r>
-        <w:rPr>
-          <w:sz w:val="26"/>
-          <w:szCs w:val="26"/>
-        </w:rPr>
-        <w:t>invio_comandi_attuatori</w:t>
-      </w:r>
-      <w:proofErr w:type="spellEnd"/>
-      <w:r>
-        <w:rPr>
-          <w:sz w:val="26"/>
-          <w:szCs w:val="26"/>
-        </w:rPr>
-        <w:t>)</w:t>
+        <w:lastRenderedPageBreak/>
+        <w:t>aziendaXXX/proprietaYYY/attuatori → per la pubblicazione di cambi modalita/stato da parte del gestore delle configurazioni e la lettura di queste informazioni dagli attuatori (classe invio_comandi_attuatori)</w:t>
       </w:r>
     </w:p>
     <w:p>
@@ -6933,18 +5847,8 @@
           <w:sz w:val="26"/>
           <w:szCs w:val="26"/>
         </w:rPr>
-        <w:t xml:space="preserve">Formato dei messaggi da utilizzare sui </w:t>
-      </w:r>
-      <w:proofErr w:type="spellStart"/>
-      <w:r>
-        <w:rPr>
-          <w:color w:val="2F5496"/>
-          <w:sz w:val="26"/>
-          <w:szCs w:val="26"/>
-        </w:rPr>
-        <w:t>topic</w:t>
-      </w:r>
-      <w:proofErr w:type="spellEnd"/>
+        <w:t>Formato dei messaggi da utilizzare sui topic</w:t>
+      </w:r>
     </w:p>
     <w:p>
       <w:pPr>
@@ -6973,87 +5877,7 @@
           <w:sz w:val="26"/>
           <w:szCs w:val="26"/>
         </w:rPr>
-        <w:t xml:space="preserve">Quando un sensore (tramite la classe </w:t>
-      </w:r>
-      <w:proofErr w:type="spellStart"/>
-      <w:r>
-        <w:rPr>
-          <w:sz w:val="26"/>
-          <w:szCs w:val="26"/>
-        </w:rPr>
-        <w:t>rilevazione_misure_sensori</w:t>
-      </w:r>
-      <w:proofErr w:type="spellEnd"/>
-      <w:r>
-        <w:rPr>
-          <w:sz w:val="26"/>
-          <w:szCs w:val="26"/>
-        </w:rPr>
-        <w:t xml:space="preserve">) vuole inviare una misura, farà una </w:t>
-      </w:r>
-      <w:proofErr w:type="spellStart"/>
-      <w:r>
-        <w:rPr>
-          <w:sz w:val="26"/>
-          <w:szCs w:val="26"/>
-        </w:rPr>
-        <w:t>publish</w:t>
-      </w:r>
-      <w:proofErr w:type="spellEnd"/>
-      <w:r>
-        <w:rPr>
-          <w:sz w:val="26"/>
-          <w:szCs w:val="26"/>
-        </w:rPr>
-        <w:t xml:space="preserve"> sul </w:t>
-      </w:r>
-      <w:proofErr w:type="spellStart"/>
-      <w:r>
-        <w:rPr>
-          <w:sz w:val="26"/>
-          <w:szCs w:val="26"/>
-        </w:rPr>
-        <w:t>topic</w:t>
-      </w:r>
-      <w:proofErr w:type="spellEnd"/>
-      <w:r>
-        <w:rPr>
-          <w:sz w:val="26"/>
-          <w:szCs w:val="26"/>
-        </w:rPr>
-        <w:t xml:space="preserve"> “</w:t>
-      </w:r>
-      <w:proofErr w:type="spellStart"/>
-      <w:r>
-        <w:rPr>
-          <w:sz w:val="26"/>
-          <w:szCs w:val="26"/>
-        </w:rPr>
-        <w:t>aziendaXXX</w:t>
-      </w:r>
-      <w:proofErr w:type="spellEnd"/>
-      <w:r>
-        <w:rPr>
-          <w:sz w:val="26"/>
-          <w:szCs w:val="26"/>
-        </w:rPr>
-        <w:t>/</w:t>
-      </w:r>
-      <w:proofErr w:type="spellStart"/>
-      <w:r>
-        <w:rPr>
-          <w:sz w:val="26"/>
-          <w:szCs w:val="26"/>
-        </w:rPr>
-        <w:t>proprietaYYY</w:t>
-      </w:r>
-      <w:proofErr w:type="spellEnd"/>
-      <w:r>
-        <w:rPr>
-          <w:sz w:val="26"/>
-          <w:szCs w:val="26"/>
-        </w:rPr>
-        <w:t>/misure” con messaggio (esemplificativo):</w:t>
+        <w:t>Quando un sensore (tramite la classe rilevazione_misure_sensori) vuole inviare una misura, farà una publish sul topic “aziendaXXX/proprietaYYY/misure” con messaggio (esemplificativo):</w:t>
       </w:r>
       <w:r>
         <w:rPr>
@@ -7068,130 +5892,24 @@
           <w:sz w:val="26"/>
           <w:szCs w:val="26"/>
         </w:rPr>
-        <w:t>{“</w:t>
-      </w:r>
-      <w:proofErr w:type="spellStart"/>
-      <w:r>
-        <w:rPr>
-          <w:i/>
+        <w:t>{“id_device”: 001, “data_misurazione”: data-odierna, “ora_misurazione”: ora-attuale, “valore_misurato”: 22.5, “unità_misura”: ‘Celsius’}.</w:t>
+      </w:r>
+    </w:p>
+    <w:p>
+      <w:pPr>
+        <w:spacing w:line="276" w:lineRule="auto"/>
+        <w:ind w:left="720"/>
+        <w:rPr>
           <w:sz w:val="26"/>
           <w:szCs w:val="26"/>
         </w:rPr>
-        <w:t>id_device</w:t>
-      </w:r>
-      <w:proofErr w:type="spellEnd"/>
-      <w:r>
-        <w:rPr>
-          <w:i/>
+      </w:pPr>
+      <w:r>
+        <w:rPr>
           <w:sz w:val="26"/>
           <w:szCs w:val="26"/>
         </w:rPr>
-        <w:t>”: 001, “</w:t>
-      </w:r>
-      <w:proofErr w:type="spellStart"/>
-      <w:r>
-        <w:rPr>
-          <w:i/>
-          <w:sz w:val="26"/>
-          <w:szCs w:val="26"/>
-        </w:rPr>
-        <w:t>data_misurazione</w:t>
-      </w:r>
-      <w:proofErr w:type="spellEnd"/>
-      <w:r>
-        <w:rPr>
-          <w:i/>
-          <w:sz w:val="26"/>
-          <w:szCs w:val="26"/>
-        </w:rPr>
-        <w:t>”: data-odierna, “</w:t>
-      </w:r>
-      <w:proofErr w:type="spellStart"/>
-      <w:r>
-        <w:rPr>
-          <w:i/>
-          <w:sz w:val="26"/>
-          <w:szCs w:val="26"/>
-        </w:rPr>
-        <w:t>ora_misurazione</w:t>
-      </w:r>
-      <w:proofErr w:type="spellEnd"/>
-      <w:r>
-        <w:rPr>
-          <w:i/>
-          <w:sz w:val="26"/>
-          <w:szCs w:val="26"/>
-        </w:rPr>
-        <w:t>”: ora-attuale, “</w:t>
-      </w:r>
-      <w:proofErr w:type="spellStart"/>
-      <w:r>
-        <w:rPr>
-          <w:i/>
-          <w:sz w:val="26"/>
-          <w:szCs w:val="26"/>
-        </w:rPr>
-        <w:t>valore_misurato</w:t>
-      </w:r>
-      <w:proofErr w:type="spellEnd"/>
-      <w:r>
-        <w:rPr>
-          <w:i/>
-          <w:sz w:val="26"/>
-          <w:szCs w:val="26"/>
-        </w:rPr>
-        <w:t>”: 22.5, “</w:t>
-      </w:r>
-      <w:proofErr w:type="spellStart"/>
-      <w:r>
-        <w:rPr>
-          <w:i/>
-          <w:sz w:val="26"/>
-          <w:szCs w:val="26"/>
-        </w:rPr>
-        <w:t>unità_misura</w:t>
-      </w:r>
-      <w:proofErr w:type="spellEnd"/>
-      <w:r>
-        <w:rPr>
-          <w:i/>
-          <w:sz w:val="26"/>
-          <w:szCs w:val="26"/>
-        </w:rPr>
-        <w:t>”: ‘Celsius’}.</w:t>
-      </w:r>
-    </w:p>
-    <w:p>
-      <w:pPr>
-        <w:spacing w:line="276" w:lineRule="auto"/>
-        <w:ind w:left="720"/>
-        <w:rPr>
-          <w:sz w:val="26"/>
-          <w:szCs w:val="26"/>
-        </w:rPr>
-      </w:pPr>
-      <w:r>
-        <w:rPr>
-          <w:sz w:val="26"/>
-          <w:szCs w:val="26"/>
-        </w:rPr>
-        <w:t xml:space="preserve">Questo messaggio sarà ricevuto dal gestore degli stati che sottoscrive il dato </w:t>
-      </w:r>
-      <w:proofErr w:type="spellStart"/>
-      <w:r>
-        <w:rPr>
-          <w:sz w:val="26"/>
-          <w:szCs w:val="26"/>
-        </w:rPr>
-        <w:t>topic</w:t>
-      </w:r>
-      <w:proofErr w:type="spellEnd"/>
-      <w:r>
-        <w:rPr>
-          <w:sz w:val="26"/>
-          <w:szCs w:val="26"/>
-        </w:rPr>
-        <w:t>.</w:t>
+        <w:t>Questo messaggio sarà ricevuto dal gestore degli stati che sottoscrive il dato topic.</w:t>
       </w:r>
     </w:p>
     <w:p>
@@ -7221,72 +5939,7 @@
           <w:sz w:val="26"/>
           <w:szCs w:val="26"/>
         </w:rPr>
-        <w:lastRenderedPageBreak/>
-        <w:t xml:space="preserve">Quando il gestore delle configurazioni (per un piano prestabilito, oppure per mano dell’utente) vuole attivare/disattivare un attuatore o cambiarne la modalità di funzionamento (man/auto), farà una </w:t>
-      </w:r>
-      <w:proofErr w:type="spellStart"/>
-      <w:r>
-        <w:rPr>
-          <w:sz w:val="26"/>
-          <w:szCs w:val="26"/>
-        </w:rPr>
-        <w:t>publish</w:t>
-      </w:r>
-      <w:proofErr w:type="spellEnd"/>
-      <w:r>
-        <w:rPr>
-          <w:sz w:val="26"/>
-          <w:szCs w:val="26"/>
-        </w:rPr>
-        <w:t xml:space="preserve"> sul </w:t>
-      </w:r>
-      <w:proofErr w:type="spellStart"/>
-      <w:r>
-        <w:rPr>
-          <w:sz w:val="26"/>
-          <w:szCs w:val="26"/>
-        </w:rPr>
-        <w:t>topic</w:t>
-      </w:r>
-      <w:proofErr w:type="spellEnd"/>
-      <w:r>
-        <w:rPr>
-          <w:sz w:val="26"/>
-          <w:szCs w:val="26"/>
-        </w:rPr>
-        <w:t xml:space="preserve"> “</w:t>
-      </w:r>
-      <w:proofErr w:type="spellStart"/>
-      <w:r>
-        <w:rPr>
-          <w:sz w:val="26"/>
-          <w:szCs w:val="26"/>
-        </w:rPr>
-        <w:t>aziendaXXX</w:t>
-      </w:r>
-      <w:proofErr w:type="spellEnd"/>
-      <w:r>
-        <w:rPr>
-          <w:sz w:val="26"/>
-          <w:szCs w:val="26"/>
-        </w:rPr>
-        <w:t>/</w:t>
-      </w:r>
-      <w:proofErr w:type="spellStart"/>
-      <w:r>
-        <w:rPr>
-          <w:sz w:val="26"/>
-          <w:szCs w:val="26"/>
-        </w:rPr>
-        <w:t>proprietaYYY</w:t>
-      </w:r>
-      <w:proofErr w:type="spellEnd"/>
-      <w:r>
-        <w:rPr>
-          <w:sz w:val="26"/>
-          <w:szCs w:val="26"/>
-        </w:rPr>
-        <w:t>/attuatori” con messaggio (esemplificativo):</w:t>
+        <w:t>Quando il gestore delle configurazioni (per un piano prestabilito, oppure per mano dell’utente) vuole attivare/disattivare un attuatore o cambiarne la modalità di funzionamento (man/auto), farà una publish sul topic “aziendaXXX/proprietaYYY/attuatori” con messaggio (esemplificativo):</w:t>
       </w:r>
       <w:r>
         <w:rPr>
@@ -7313,36 +5966,59 @@
           <w:sz w:val="26"/>
           <w:szCs w:val="26"/>
         </w:rPr>
-        <w:t>{“</w:t>
-      </w:r>
-      <w:proofErr w:type="spellStart"/>
-      <w:r>
+        <w:t>{“id_device”: 045, “stato”: true}</w:t>
+      </w:r>
+    </w:p>
+    <w:p>
+      <w:pPr>
+        <w:spacing w:line="276" w:lineRule="auto"/>
+        <w:ind w:left="720"/>
+        <w:rPr>
+          <w:sz w:val="26"/>
+          <w:szCs w:val="26"/>
+        </w:rPr>
+      </w:pPr>
+      <w:r>
+        <w:rPr>
+          <w:sz w:val="26"/>
+          <w:szCs w:val="26"/>
+        </w:rPr>
+        <w:t>esempio cambio mod. di funzionamento</w:t>
+      </w:r>
+    </w:p>
+    <w:p>
+      <w:pPr>
+        <w:spacing w:line="276" w:lineRule="auto"/>
         <w:rPr>
           <w:i/>
           <w:sz w:val="26"/>
           <w:szCs w:val="26"/>
         </w:rPr>
-        <w:t>id_device</w:t>
-      </w:r>
-      <w:proofErr w:type="spellEnd"/>
+      </w:pPr>
+      <w:r>
+        <w:rPr>
+          <w:color w:val="2F5496"/>
+          <w:sz w:val="26"/>
+          <w:szCs w:val="26"/>
+        </w:rPr>
+        <w:tab/>
+      </w:r>
       <w:r>
         <w:rPr>
           <w:i/>
           <w:sz w:val="26"/>
           <w:szCs w:val="26"/>
         </w:rPr>
-        <w:t xml:space="preserve">”: 045, “stato”: </w:t>
-      </w:r>
-      <w:proofErr w:type="spellStart"/>
+        <w:t>{“id_device”: 083</w:t>
+      </w:r>
       <w:r>
         <w:rPr>
           <w:i/>
           <w:sz w:val="26"/>
           <w:szCs w:val="26"/>
         </w:rPr>
-        <w:t>true</w:t>
-      </w:r>
-      <w:proofErr w:type="spellEnd"/>
+        <w:t>, ”manuale”: false</w:t>
+      </w:r>
       <w:r>
         <w:rPr>
           <w:i/>
@@ -7366,142 +6042,7 @@
           <w:sz w:val="26"/>
           <w:szCs w:val="26"/>
         </w:rPr>
-        <w:t xml:space="preserve">esempio cambio </w:t>
-      </w:r>
-      <w:proofErr w:type="spellStart"/>
-      <w:r>
-        <w:rPr>
-          <w:sz w:val="26"/>
-          <w:szCs w:val="26"/>
-        </w:rPr>
-        <w:t>mod</w:t>
-      </w:r>
-      <w:proofErr w:type="spellEnd"/>
-      <w:r>
-        <w:rPr>
-          <w:sz w:val="26"/>
-          <w:szCs w:val="26"/>
-        </w:rPr>
-        <w:t>. di funzionamento</w:t>
-      </w:r>
-    </w:p>
-    <w:p>
-      <w:pPr>
-        <w:spacing w:line="276" w:lineRule="auto"/>
-        <w:rPr>
-          <w:i/>
-          <w:sz w:val="26"/>
-          <w:szCs w:val="26"/>
-        </w:rPr>
-      </w:pPr>
-      <w:r>
-        <w:rPr>
-          <w:color w:val="2F5496"/>
-          <w:sz w:val="26"/>
-          <w:szCs w:val="26"/>
-        </w:rPr>
-        <w:tab/>
-      </w:r>
-      <w:r>
-        <w:rPr>
-          <w:i/>
-          <w:sz w:val="26"/>
-          <w:szCs w:val="26"/>
-        </w:rPr>
-        <w:t>{“</w:t>
-      </w:r>
-      <w:proofErr w:type="spellStart"/>
-      <w:r>
-        <w:rPr>
-          <w:i/>
-          <w:sz w:val="26"/>
-          <w:szCs w:val="26"/>
-        </w:rPr>
-        <w:t>id_device</w:t>
-      </w:r>
-      <w:proofErr w:type="spellEnd"/>
-      <w:r>
-        <w:rPr>
-          <w:i/>
-          <w:sz w:val="26"/>
-          <w:szCs w:val="26"/>
-        </w:rPr>
-        <w:t>”: 083</w:t>
-      </w:r>
-      <w:proofErr w:type="gramStart"/>
-      <w:r>
-        <w:rPr>
-          <w:i/>
-          <w:sz w:val="26"/>
-          <w:szCs w:val="26"/>
-        </w:rPr>
-        <w:t>, ”manuale</w:t>
-      </w:r>
-      <w:proofErr w:type="gramEnd"/>
-      <w:r>
-        <w:rPr>
-          <w:i/>
-          <w:sz w:val="26"/>
-          <w:szCs w:val="26"/>
-        </w:rPr>
-        <w:t>”: false</w:t>
-      </w:r>
-      <w:r>
-        <w:rPr>
-          <w:i/>
-          <w:sz w:val="26"/>
-          <w:szCs w:val="26"/>
-        </w:rPr>
-        <w:t>}</w:t>
-      </w:r>
-    </w:p>
-    <w:p>
-      <w:pPr>
-        <w:spacing w:line="276" w:lineRule="auto"/>
-        <w:ind w:left="720"/>
-        <w:rPr>
-          <w:sz w:val="26"/>
-          <w:szCs w:val="26"/>
-        </w:rPr>
-      </w:pPr>
-      <w:r>
-        <w:rPr>
-          <w:sz w:val="26"/>
-          <w:szCs w:val="26"/>
-        </w:rPr>
-        <w:t xml:space="preserve">Questo messaggio sarà ricevuto dagli attuatori (classe </w:t>
-      </w:r>
-      <w:proofErr w:type="spellStart"/>
-      <w:r>
-        <w:rPr>
-          <w:sz w:val="26"/>
-          <w:szCs w:val="26"/>
-        </w:rPr>
-        <w:t>invio_comandi_attuatori</w:t>
-      </w:r>
-      <w:proofErr w:type="spellEnd"/>
-      <w:r>
-        <w:rPr>
-          <w:sz w:val="26"/>
-          <w:szCs w:val="26"/>
-        </w:rPr>
-        <w:t xml:space="preserve">) che sottoscrivono il dato </w:t>
-      </w:r>
-      <w:proofErr w:type="spellStart"/>
-      <w:r>
-        <w:rPr>
-          <w:sz w:val="26"/>
-          <w:szCs w:val="26"/>
-        </w:rPr>
-        <w:t>topic</w:t>
-      </w:r>
-      <w:proofErr w:type="spellEnd"/>
-      <w:r>
-        <w:rPr>
-          <w:sz w:val="26"/>
-          <w:szCs w:val="26"/>
-        </w:rPr>
-        <w:t>.</w:t>
+        <w:t>Questo messaggio sarà ricevuto dagli attuatori (classe invio_comandi_attuatori) che sottoscrivono il dato topic.</w:t>
       </w:r>
     </w:p>
     <w:p>

</xml_diff>

<commit_message>
Restore definitivo modifiche elia
</commit_message>
<xml_diff>
--- a/docs/Progettazione.docx
+++ b/docs/Progettazione.docx
@@ -1,6 +1,6 @@
 
 <file path=word/document.xml><?xml version="1.0" encoding="utf-8"?>
-<w:document xmlns:wpc="http://schemas.microsoft.com/office/word/2010/wordprocessingCanvas" xmlns:cx="http://schemas.microsoft.com/office/drawing/2014/chartex" xmlns:cx1="http://schemas.microsoft.com/office/drawing/2015/9/8/chartex" xmlns:cx2="http://schemas.microsoft.com/office/drawing/2015/10/21/chartex" xmlns:cx3="http://schemas.microsoft.com/office/drawing/2016/5/9/chartex" xmlns:cx4="http://schemas.microsoft.com/office/drawing/2016/5/10/chartex" xmlns:cx5="http://schemas.microsoft.com/office/drawing/2016/5/11/chartex" xmlns:cx6="http://schemas.microsoft.com/office/drawing/2016/5/12/chartex" xmlns:cx7="http://schemas.microsoft.com/office/drawing/2016/5/13/chartex" xmlns:cx8="http://schemas.microsoft.com/office/drawing/2016/5/14/chartex" xmlns:mc="http://schemas.openxmlformats.org/markup-compatibility/2006" xmlns:aink="http://schemas.microsoft.com/office/drawing/2016/ink" xmlns:am3d="http://schemas.microsoft.com/office/drawing/2017/model3d" xmlns:o="urn:schemas-microsoft-com:office:office" xmlns:oel="http://schemas.microsoft.com/office/2019/extlst" xmlns:r="http://schemas.openxmlformats.org/officeDocument/2006/relationships" xmlns:m="http://schemas.openxmlformats.org/officeDocument/2006/math" xmlns:v="urn:schemas-microsoft-com:vml" xmlns:wp14="http://schemas.microsoft.com/office/word/2010/wordprocessingDrawing" xmlns:wp="http://schemas.openxmlformats.org/drawingml/2006/wordprocessingDrawing" xmlns:w10="urn:schemas-microsoft-com:office:word" xmlns:w="http://schemas.openxmlformats.org/wordprocessingml/2006/main" xmlns:w14="http://schemas.microsoft.com/office/word/2010/wordml" xmlns:w15="http://schemas.microsoft.com/office/word/2012/wordml" xmlns:w16cex="http://schemas.microsoft.com/office/word/2018/wordml/cex" xmlns:w16cid="http://schemas.microsoft.com/office/word/2016/wordml/cid" xmlns:w16="http://schemas.microsoft.com/office/word/2018/wordml" xmlns:w16sdtdh="http://schemas.microsoft.com/office/word/2020/wordml/sdtdatahash" xmlns:w16se="http://schemas.microsoft.com/office/word/2015/wordml/symex" xmlns:wpg="http://schemas.microsoft.com/office/word/2010/wordprocessingGroup" xmlns:wpi="http://schemas.microsoft.com/office/word/2010/wordprocessingInk" xmlns:wne="http://schemas.microsoft.com/office/word/2006/wordml" xmlns:wps="http://schemas.microsoft.com/office/word/2010/wordprocessingShape" mc:Ignorable="w14 w15 w16se w16cid w16 w16cex w16sdtdh wp14">
+<w:document xmlns:wpc="http://schemas.microsoft.com/office/word/2010/wordprocessingCanvas" xmlns:cx="http://schemas.microsoft.com/office/drawing/2014/chartex" xmlns:cx1="http://schemas.microsoft.com/office/drawing/2015/9/8/chartex" xmlns:cx2="http://schemas.microsoft.com/office/drawing/2015/10/21/chartex" xmlns:cx3="http://schemas.microsoft.com/office/drawing/2016/5/9/chartex" xmlns:cx4="http://schemas.microsoft.com/office/drawing/2016/5/10/chartex" xmlns:cx5="http://schemas.microsoft.com/office/drawing/2016/5/11/chartex" xmlns:cx6="http://schemas.microsoft.com/office/drawing/2016/5/12/chartex" xmlns:cx7="http://schemas.microsoft.com/office/drawing/2016/5/13/chartex" xmlns:cx8="http://schemas.microsoft.com/office/drawing/2016/5/14/chartex" xmlns:mc="http://schemas.openxmlformats.org/markup-compatibility/2006" xmlns:aink="http://schemas.microsoft.com/office/drawing/2016/ink" xmlns:am3d="http://schemas.microsoft.com/office/drawing/2017/model3d" xmlns:o="urn:schemas-microsoft-com:office:office" xmlns:r="http://schemas.openxmlformats.org/officeDocument/2006/relationships" xmlns:m="http://schemas.openxmlformats.org/officeDocument/2006/math" xmlns:v="urn:schemas-microsoft-com:vml" xmlns:wp14="http://schemas.microsoft.com/office/word/2010/wordprocessingDrawing" xmlns:wp="http://schemas.openxmlformats.org/drawingml/2006/wordprocessingDrawing" xmlns:w10="urn:schemas-microsoft-com:office:word" xmlns:w="http://schemas.openxmlformats.org/wordprocessingml/2006/main" xmlns:w14="http://schemas.microsoft.com/office/word/2010/wordml" xmlns:w15="http://schemas.microsoft.com/office/word/2012/wordml" xmlns:w16cex="http://schemas.microsoft.com/office/word/2018/wordml/cex" xmlns:w16cid="http://schemas.microsoft.com/office/word/2016/wordml/cid" xmlns:w16="http://schemas.microsoft.com/office/word/2018/wordml" xmlns:w16se="http://schemas.microsoft.com/office/word/2015/wordml/symex" xmlns:wpg="http://schemas.microsoft.com/office/word/2010/wordprocessingGroup" xmlns:wpi="http://schemas.microsoft.com/office/word/2010/wordprocessingInk" xmlns:wne="http://schemas.microsoft.com/office/word/2006/wordml" xmlns:wps="http://schemas.microsoft.com/office/word/2010/wordprocessingShape" mc:Ignorable="w14 w15 w16se w16cid w16 w16cex wp14">
   <w:body>
     <w:p>
       <w:pPr>
@@ -74,7 +74,6 @@
         </w:rPr>
         <w:t xml:space="preserve">sono estensioni della classe padre </w:t>
       </w:r>
-      <w:proofErr w:type="spellStart"/>
       <w:r>
         <w:rPr>
           <w:i/>
@@ -82,7 +81,6 @@
         </w:rPr>
         <w:t>proprieta</w:t>
       </w:r>
-      <w:proofErr w:type="spellEnd"/>
     </w:p>
     <w:p>
       <w:pPr>
@@ -130,21 +128,12 @@
         </w:rPr>
         <w:t xml:space="preserve">estendono la classe </w:t>
       </w:r>
-      <w:proofErr w:type="spellStart"/>
       <w:r>
         <w:rPr>
           <w:i/>
           <w:color w:val="000000"/>
         </w:rPr>
-        <w:t>piano_configurazione</w:t>
-      </w:r>
-      <w:proofErr w:type="spellEnd"/>
-      <w:r>
-        <w:rPr>
-          <w:i/>
-          <w:color w:val="000000"/>
-        </w:rPr>
-        <w:t>.</w:t>
+        <w:t>piano_configurazione.</w:t>
       </w:r>
     </w:p>
     <w:p>
@@ -193,7 +182,6 @@
         </w:rPr>
         <w:t xml:space="preserve"> sono estensioni della classe </w:t>
       </w:r>
-      <w:proofErr w:type="spellStart"/>
       <w:r>
         <w:rPr>
           <w:i/>
@@ -201,7 +189,6 @@
         </w:rPr>
         <w:t>dispositivo_iot</w:t>
       </w:r>
-      <w:proofErr w:type="spellEnd"/>
       <w:r>
         <w:rPr>
           <w:color w:val="000000"/>
@@ -213,17 +200,8 @@
           <w:i/>
           <w:color w:val="000000"/>
         </w:rPr>
-        <w:t xml:space="preserve">tipo: </w:t>
-      </w:r>
-      <w:proofErr w:type="spellStart"/>
-      <w:r>
-        <w:rPr>
-          <w:i/>
-          <w:color w:val="000000"/>
-        </w:rPr>
-        <w:t>string</w:t>
-      </w:r>
-      <w:proofErr w:type="spellEnd"/>
+        <w:t>tipo: string</w:t>
+      </w:r>
       <w:r>
         <w:rPr>
           <w:color w:val="000000"/>
@@ -312,14 +290,7 @@
       </w:pPr>
       <w:r>
         <w:tab/>
-      </w:r>
-      <w:proofErr w:type="spellStart"/>
-      <w:r>
-        <w:t>azienda_agricola</w:t>
-      </w:r>
-      <w:proofErr w:type="spellEnd"/>
-      <w:r>
-        <w:t>:</w:t>
+        <w:t>azienda_agricola:</w:t>
       </w:r>
     </w:p>
     <w:p>
@@ -328,15 +299,7 @@
       </w:pPr>
       <w:r>
         <w:tab/>
-        <w:t>{“</w:t>
-      </w:r>
-      <w:proofErr w:type="spellStart"/>
-      <w:r>
-        <w:t>id_azienda</w:t>
-      </w:r>
-      <w:proofErr w:type="spellEnd"/>
-      <w:r>
-        <w:t>”: 14,</w:t>
+        <w:t>{“id_azienda”: 14,</w:t>
       </w:r>
     </w:p>
     <w:p>
@@ -354,14 +317,7 @@
       </w:pPr>
       <w:r>
         <w:tab/>
-      </w:r>
-      <w:proofErr w:type="gramStart"/>
-      <w:r>
-        <w:t>“citta”</w:t>
-      </w:r>
-      <w:proofErr w:type="gramEnd"/>
-      <w:r>
-        <w:t>: Roma,</w:t>
+        <w:t>“citta”: Roma,</w:t>
       </w:r>
     </w:p>
     <w:p>
@@ -397,15 +353,7 @@
       </w:pPr>
       <w:r>
         <w:tab/>
-        <w:t>“</w:t>
-      </w:r>
-      <w:proofErr w:type="spellStart"/>
-      <w:r>
-        <w:t>nomeaz</w:t>
-      </w:r>
-      <w:proofErr w:type="spellEnd"/>
-      <w:r>
-        <w:t>”: Azienda Agricola Coppo Giovanni,</w:t>
+        <w:t>“nomeaz”: Azienda Agricola Coppo Giovanni,</w:t>
       </w:r>
     </w:p>
     <w:p>
@@ -443,14 +391,7 @@
       </w:pPr>
       <w:r>
         <w:tab/>
-      </w:r>
-      <w:proofErr w:type="spellStart"/>
-      <w:r>
-        <w:t>proprieta</w:t>
-      </w:r>
-      <w:proofErr w:type="spellEnd"/>
-      <w:r>
-        <w:t>:</w:t>
+        <w:t>proprieta:</w:t>
       </w:r>
     </w:p>
     <w:p>
@@ -459,15 +400,34 @@
       </w:pPr>
       <w:r>
         <w:tab/>
-        <w:t>{“</w:t>
-      </w:r>
-      <w:proofErr w:type="spellStart"/>
-      <w:r>
-        <w:t>id_proprieta</w:t>
-      </w:r>
-      <w:proofErr w:type="spellEnd"/>
-      <w:r>
-        <w:t>”: 24,</w:t>
+        <w:t>{“id_proprieta”: 24,</w:t>
+      </w:r>
+    </w:p>
+    <w:p>
+      <w:pPr>
+        <w:jc w:val="both"/>
+      </w:pPr>
+      <w:r>
+        <w:tab/>
+        <w:t>“estensione_ettari”: 50,</w:t>
+      </w:r>
+    </w:p>
+    <w:p>
+      <w:pPr>
+        <w:jc w:val="both"/>
+      </w:pPr>
+      <w:r>
+        <w:tab/>
+        <w:t>“coltura”: riso,</w:t>
+      </w:r>
+    </w:p>
+    <w:p>
+      <w:pPr>
+        <w:jc w:val="both"/>
+      </w:pPr>
+      <w:r>
+        <w:tab/>
+        <w:t>“data_semina”: 21/02/2022,</w:t>
       </w:r>
     </w:p>
     <w:p>
@@ -478,54 +438,9 @@
         <w:tab/>
         <w:t>“</w:t>
       </w:r>
-      <w:proofErr w:type="spellStart"/>
-      <w:r>
-        <w:t>estensione_ettari</w:t>
-      </w:r>
-      <w:proofErr w:type="spellEnd"/>
-      <w:r>
-        <w:t>”: 50,</w:t>
-      </w:r>
-    </w:p>
-    <w:p>
-      <w:pPr>
-        <w:jc w:val="both"/>
-      </w:pPr>
-      <w:r>
-        <w:tab/>
-        <w:t>“coltura”: riso,</w:t>
-      </w:r>
-    </w:p>
-    <w:p>
-      <w:pPr>
-        <w:jc w:val="both"/>
-      </w:pPr>
-      <w:r>
-        <w:tab/>
-        <w:t>“</w:t>
-      </w:r>
-      <w:proofErr w:type="spellStart"/>
-      <w:r>
-        <w:t>data_semina</w:t>
-      </w:r>
-      <w:proofErr w:type="spellEnd"/>
-      <w:r>
-        <w:t>”: 21/02/2022,</w:t>
-      </w:r>
-    </w:p>
-    <w:p>
-      <w:pPr>
-        <w:jc w:val="both"/>
-      </w:pPr>
-      <w:r>
-        <w:tab/>
-        <w:t>“</w:t>
-      </w:r>
-      <w:proofErr w:type="spellStart"/>
       <w:r>
         <w:t>lat</w:t>
       </w:r>
-      <w:proofErr w:type="spellEnd"/>
       <w:r>
         <w:t>”: 45.071270,</w:t>
       </w:r>
@@ -545,15 +460,7 @@
       </w:pPr>
       <w:r>
         <w:tab/>
-        <w:t>“</w:t>
-      </w:r>
-      <w:proofErr w:type="spellStart"/>
-      <w:r>
-        <w:t>tipo_proprieta</w:t>
-      </w:r>
-      <w:proofErr w:type="spellEnd"/>
-      <w:r>
-        <w:t>”: campo,</w:t>
+        <w:t>“tipo_proprieta”: campo,</w:t>
       </w:r>
     </w:p>
     <w:p>
@@ -562,15 +469,7 @@
       </w:pPr>
       <w:r>
         <w:tab/>
-        <w:t>“</w:t>
-      </w:r>
-      <w:proofErr w:type="spellStart"/>
-      <w:r>
-        <w:t>copertura_mobile</w:t>
-      </w:r>
-      <w:proofErr w:type="spellEnd"/>
-      <w:r>
-        <w:t>”: FALSE,</w:t>
+        <w:t>“copertura_mobile”: FALSE,</w:t>
       </w:r>
     </w:p>
     <w:p>
@@ -579,15 +478,7 @@
       </w:pPr>
       <w:r>
         <w:tab/>
-        <w:t>“</w:t>
-      </w:r>
-      <w:proofErr w:type="spellStart"/>
-      <w:r>
-        <w:t>fk_azienda</w:t>
-      </w:r>
-      <w:proofErr w:type="spellEnd"/>
-      <w:r>
-        <w:t>”: 14}</w:t>
+        <w:t>“fk_azienda”: 14}</w:t>
       </w:r>
     </w:p>
     <w:p>
@@ -600,13 +491,8 @@
         <w:ind w:firstLine="720"/>
         <w:jc w:val="both"/>
       </w:pPr>
-      <w:proofErr w:type="spellStart"/>
-      <w:r>
-        <w:t>dispositivo_iot</w:t>
-      </w:r>
-      <w:proofErr w:type="spellEnd"/>
-      <w:r>
-        <w:t>:</w:t>
+      <w:r>
+        <w:t>dispositivo_iot:</w:t>
       </w:r>
     </w:p>
     <w:p>
@@ -615,15 +501,7 @@
       </w:pPr>
       <w:r>
         <w:tab/>
-        <w:t>{“</w:t>
-      </w:r>
-      <w:proofErr w:type="spellStart"/>
-      <w:r>
-        <w:t>id_device</w:t>
-      </w:r>
-      <w:proofErr w:type="spellEnd"/>
-      <w:r>
-        <w:t>”,</w:t>
+        <w:t>{“id_device”,</w:t>
       </w:r>
     </w:p>
     <w:p>
@@ -632,15 +510,7 @@
       </w:pPr>
       <w:r>
         <w:tab/>
-        <w:t>“</w:t>
-      </w:r>
-      <w:proofErr w:type="spellStart"/>
-      <w:r>
-        <w:t>mod_interazione</w:t>
-      </w:r>
-      <w:proofErr w:type="spellEnd"/>
-      <w:r>
-        <w:t>”,</w:t>
+        <w:t>“mod_interazione”,</w:t>
       </w:r>
     </w:p>
     <w:p>
@@ -649,15 +519,7 @@
       </w:pPr>
       <w:r>
         <w:tab/>
-        <w:t>“</w:t>
-      </w:r>
-      <w:proofErr w:type="spellStart"/>
-      <w:r>
-        <w:t>parametri_connessione</w:t>
-      </w:r>
-      <w:proofErr w:type="spellEnd"/>
-      <w:r>
-        <w:t>”,</w:t>
+        <w:t>“parametri_connessione”,</w:t>
       </w:r>
     </w:p>
     <w:p>
@@ -675,15 +537,7 @@
       </w:pPr>
       <w:r>
         <w:tab/>
-        <w:t>“</w:t>
-      </w:r>
-      <w:proofErr w:type="spellStart"/>
-      <w:r>
-        <w:t>unita_misura</w:t>
-      </w:r>
-      <w:proofErr w:type="spellEnd"/>
-      <w:r>
-        <w:t>”,</w:t>
+        <w:t>“unita_misura”,</w:t>
       </w:r>
     </w:p>
     <w:p>
@@ -719,15 +573,7 @@
       </w:pPr>
       <w:r>
         <w:tab/>
-        <w:t>“</w:t>
-      </w:r>
-      <w:proofErr w:type="spellStart"/>
-      <w:r>
-        <w:t>fk_proprieta</w:t>
-      </w:r>
-      <w:proofErr w:type="spellEnd"/>
-      <w:r>
-        <w:t>”: 24}</w:t>
+        <w:t>“fk_proprieta”: 24}</w:t>
       </w:r>
     </w:p>
     <w:p>
@@ -742,14 +588,7 @@
       <w:r>
         <w:lastRenderedPageBreak/>
         <w:tab/>
-      </w:r>
-      <w:proofErr w:type="spellStart"/>
-      <w:r>
-        <w:t>piano_configurazione</w:t>
-      </w:r>
-      <w:proofErr w:type="spellEnd"/>
-      <w:r>
-        <w:t>:</w:t>
+        <w:t>piano_configurazione:</w:t>
       </w:r>
     </w:p>
     <w:p>
@@ -758,15 +597,7 @@
       </w:pPr>
       <w:r>
         <w:tab/>
-        <w:t>{“</w:t>
-      </w:r>
-      <w:proofErr w:type="spellStart"/>
-      <w:r>
-        <w:t>id_piano</w:t>
-      </w:r>
-      <w:proofErr w:type="spellEnd"/>
-      <w:r>
-        <w:t>”: 20,</w:t>
+        <w:t>{“id_piano”: 20,</w:t>
       </w:r>
     </w:p>
     <w:p>
@@ -775,15 +606,7 @@
       </w:pPr>
       <w:r>
         <w:tab/>
-        <w:t>“</w:t>
-      </w:r>
-      <w:proofErr w:type="spellStart"/>
-      <w:r>
-        <w:t>condizioni_misure</w:t>
-      </w:r>
-      <w:proofErr w:type="spellEnd"/>
-      <w:r>
-        <w:t>”,</w:t>
+        <w:t>“condizioni_misure”,</w:t>
       </w:r>
     </w:p>
     <w:p>
@@ -792,15 +615,7 @@
       </w:pPr>
       <w:r>
         <w:tab/>
-        <w:t>“</w:t>
-      </w:r>
-      <w:proofErr w:type="spellStart"/>
-      <w:r>
-        <w:t>attuatori_coinvolti</w:t>
-      </w:r>
-      <w:proofErr w:type="spellEnd"/>
-      <w:r>
-        <w:t>”,</w:t>
+        <w:t>“attuatori_coinvolti”,</w:t>
       </w:r>
     </w:p>
     <w:p>
@@ -818,15 +633,7 @@
       </w:pPr>
       <w:r>
         <w:tab/>
-        <w:t>“</w:t>
-      </w:r>
-      <w:proofErr w:type="spellStart"/>
-      <w:r>
-        <w:t>tipo_piano</w:t>
-      </w:r>
-      <w:proofErr w:type="spellEnd"/>
-      <w:r>
-        <w:t>”,</w:t>
+        <w:t>“tipo_piano”,</w:t>
       </w:r>
     </w:p>
     <w:p>
@@ -835,15 +642,7 @@
       </w:pPr>
       <w:r>
         <w:tab/>
-        <w:t>“</w:t>
-      </w:r>
-      <w:proofErr w:type="spellStart"/>
-      <w:r>
-        <w:t>umidita_min</w:t>
-      </w:r>
-      <w:proofErr w:type="spellEnd"/>
-      <w:r>
-        <w:t>”,</w:t>
+        <w:t>“umidita_min”,</w:t>
       </w:r>
     </w:p>
     <w:p>
@@ -852,15 +651,7 @@
       </w:pPr>
       <w:r>
         <w:tab/>
-        <w:t>“</w:t>
-      </w:r>
-      <w:proofErr w:type="spellStart"/>
-      <w:r>
-        <w:t>temperatura_max</w:t>
-      </w:r>
-      <w:proofErr w:type="spellEnd"/>
-      <w:r>
-        <w:t>”,</w:t>
+        <w:t>“temperatura_max”,</w:t>
       </w:r>
     </w:p>
     <w:p>
@@ -869,15 +660,7 @@
       </w:pPr>
       <w:r>
         <w:tab/>
-        <w:t>“</w:t>
-      </w:r>
-      <w:proofErr w:type="spellStart"/>
-      <w:r>
-        <w:t>tempo_funzionamento</w:t>
-      </w:r>
-      <w:proofErr w:type="spellEnd"/>
-      <w:r>
-        <w:t>”,</w:t>
+        <w:t>“tempo_funzionamento”,</w:t>
       </w:r>
     </w:p>
     <w:p>
@@ -886,15 +669,7 @@
       </w:pPr>
       <w:r>
         <w:tab/>
-        <w:t>“</w:t>
-      </w:r>
-      <w:proofErr w:type="spellStart"/>
-      <w:r>
-        <w:t>temperatura_da</w:t>
-      </w:r>
-      <w:proofErr w:type="spellEnd"/>
-      <w:r>
-        <w:t>”,</w:t>
+        <w:t>“temperatura_da”,</w:t>
       </w:r>
     </w:p>
     <w:p>
@@ -903,15 +678,7 @@
       </w:pPr>
       <w:r>
         <w:tab/>
-        <w:t>“</w:t>
-      </w:r>
-      <w:proofErr w:type="spellStart"/>
-      <w:r>
-        <w:t>temperatura_a</w:t>
-      </w:r>
-      <w:proofErr w:type="spellEnd"/>
-      <w:r>
-        <w:t>”,</w:t>
+        <w:t>“temperatura_a”,</w:t>
       </w:r>
     </w:p>
     <w:p>
@@ -920,15 +687,7 @@
       </w:pPr>
       <w:r>
         <w:tab/>
-        <w:t>“</w:t>
-      </w:r>
-      <w:proofErr w:type="spellStart"/>
-      <w:r>
-        <w:t>luminosita_da</w:t>
-      </w:r>
-      <w:proofErr w:type="spellEnd"/>
-      <w:r>
-        <w:t>”,</w:t>
+        <w:t>“luminosita_da”,</w:t>
       </w:r>
     </w:p>
     <w:p>
@@ -937,15 +696,7 @@
       </w:pPr>
       <w:r>
         <w:tab/>
-        <w:t>“</w:t>
-      </w:r>
-      <w:proofErr w:type="spellStart"/>
-      <w:r>
-        <w:t>luminosita_a</w:t>
-      </w:r>
-      <w:proofErr w:type="spellEnd"/>
-      <w:r>
-        <w:t>”</w:t>
+        <w:t>“luminosita_a”</w:t>
       </w:r>
       <w:r>
         <w:t>,</w:t>
@@ -957,15 +708,7 @@
         <w:jc w:val="both"/>
       </w:pPr>
       <w:r>
-        <w:t>“</w:t>
-      </w:r>
-      <w:proofErr w:type="spellStart"/>
-      <w:r>
-        <w:t>orario_da</w:t>
-      </w:r>
-      <w:proofErr w:type="spellEnd"/>
-      <w:r>
-        <w:t>”,</w:t>
+        <w:t>“orario_da”,</w:t>
       </w:r>
     </w:p>
     <w:p>
@@ -974,15 +717,7 @@
         <w:jc w:val="both"/>
       </w:pPr>
       <w:r>
-        <w:t>“</w:t>
-      </w:r>
-      <w:proofErr w:type="spellStart"/>
-      <w:r>
-        <w:t>orario_a</w:t>
-      </w:r>
-      <w:proofErr w:type="spellEnd"/>
-      <w:r>
-        <w:t>”,</w:t>
+        <w:t>“orario_a”,</w:t>
       </w:r>
     </w:p>
     <w:p>
@@ -991,15 +726,7 @@
         <w:jc w:val="both"/>
       </w:pPr>
       <w:r>
-        <w:t>”</w:t>
-      </w:r>
-      <w:proofErr w:type="spellStart"/>
-      <w:r>
-        <w:t>fk_proprieta</w:t>
-      </w:r>
-      <w:proofErr w:type="spellEnd"/>
-      <w:r>
-        <w:t xml:space="preserve">”, </w:t>
+        <w:t xml:space="preserve">”fk_proprieta”, </w:t>
       </w:r>
     </w:p>
     <w:p>
@@ -1008,21 +735,11 @@
         <w:jc w:val="both"/>
       </w:pPr>
       <w:r>
-        <w:t>“</w:t>
-      </w:r>
-      <w:proofErr w:type="spellStart"/>
-      <w:r>
-        <w:t>fk_utente</w:t>
-      </w:r>
-      <w:proofErr w:type="spellEnd"/>
-      <w:proofErr w:type="gramStart"/>
-      <w:r>
-        <w:t xml:space="preserve">” </w:t>
+        <w:t xml:space="preserve">“fk_utente” </w:t>
       </w:r>
       <w:r>
         <w:t>}</w:t>
       </w:r>
-      <w:proofErr w:type="gramEnd"/>
       <w:r>
         <w:tab/>
       </w:r>
@@ -1047,15 +764,7 @@
       </w:pPr>
       <w:r>
         <w:tab/>
-        <w:t>{“</w:t>
-      </w:r>
-      <w:proofErr w:type="spellStart"/>
-      <w:r>
-        <w:t>id_misura</w:t>
-      </w:r>
-      <w:proofErr w:type="spellEnd"/>
-      <w:r>
-        <w:t>”: 12,</w:t>
+        <w:t>{“id_misura”: 12,</w:t>
       </w:r>
     </w:p>
     <w:p>
@@ -1064,15 +773,7 @@
       </w:pPr>
       <w:r>
         <w:tab/>
-        <w:t>“</w:t>
-      </w:r>
-      <w:proofErr w:type="spellStart"/>
-      <w:r>
-        <w:t>data_misurazione</w:t>
-      </w:r>
-      <w:proofErr w:type="spellEnd"/>
-      <w:r>
-        <w:t>”: 13/05/2022,</w:t>
+        <w:t>“data_misurazione”: 13/05/2022,</w:t>
       </w:r>
     </w:p>
     <w:p>
@@ -1081,15 +782,7 @@
       </w:pPr>
       <w:r>
         <w:tab/>
-        <w:t>“</w:t>
-      </w:r>
-      <w:proofErr w:type="spellStart"/>
-      <w:r>
-        <w:t>ora_misurazione</w:t>
-      </w:r>
-      <w:proofErr w:type="spellEnd"/>
-      <w:r>
-        <w:t>”: 09:45,</w:t>
+        <w:t>“ora_misurazione”: 09:45,</w:t>
       </w:r>
     </w:p>
     <w:p>
@@ -1098,15 +791,7 @@
       </w:pPr>
       <w:r>
         <w:tab/>
-        <w:t>“</w:t>
-      </w:r>
-      <w:proofErr w:type="spellStart"/>
-      <w:r>
-        <w:t>valore_misurato</w:t>
-      </w:r>
-      <w:proofErr w:type="spellEnd"/>
-      <w:r>
-        <w:t>”: 19,</w:t>
+        <w:t>“valore_misurato”: 19,</w:t>
       </w:r>
     </w:p>
     <w:p>
@@ -1115,15 +800,7 @@
       </w:pPr>
       <w:r>
         <w:tab/>
-        <w:t>“</w:t>
-      </w:r>
-      <w:proofErr w:type="spellStart"/>
-      <w:r>
-        <w:t>unita_misura</w:t>
-      </w:r>
-      <w:proofErr w:type="spellEnd"/>
-      <w:r>
-        <w:t>”: gradi</w:t>
+        <w:t>“unita_misura”: gradi</w:t>
       </w:r>
       <w:r>
         <w:t>,</w:t>
@@ -1135,15 +812,7 @@
         <w:jc w:val="both"/>
       </w:pPr>
       <w:r>
-        <w:t>“</w:t>
-      </w:r>
-      <w:proofErr w:type="spellStart"/>
-      <w:r>
-        <w:t>fk_device</w:t>
-      </w:r>
-      <w:proofErr w:type="spellEnd"/>
-      <w:r>
-        <w:t>”</w:t>
+        <w:t>“fk_device”</w:t>
       </w:r>
       <w:r>
         <w:t>}</w:t>
@@ -1169,15 +838,7 @@
       </w:pPr>
       <w:r>
         <w:tab/>
-        <w:t>{“</w:t>
-      </w:r>
-      <w:proofErr w:type="spellStart"/>
-      <w:r>
-        <w:t>id_utente</w:t>
-      </w:r>
-      <w:proofErr w:type="spellEnd"/>
-      <w:r>
-        <w:t>”</w:t>
+        <w:t>{“id_utente”</w:t>
       </w:r>
       <w:r>
         <w:t>: akP4567</w:t>
@@ -1237,15 +898,7 @@
       </w:pPr>
       <w:r>
         <w:tab/>
-        <w:t>“</w:t>
-      </w:r>
-      <w:proofErr w:type="spellStart"/>
-      <w:r>
-        <w:t>datan</w:t>
-      </w:r>
-      <w:proofErr w:type="spellEnd"/>
-      <w:r>
-        <w:t>”</w:t>
+        <w:t>“datan”</w:t>
       </w:r>
       <w:r>
         <w:t>: 2000-12-24</w:t>
@@ -1260,15 +913,7 @@
       </w:pPr>
       <w:r>
         <w:tab/>
-        <w:t>“</w:t>
-      </w:r>
-      <w:proofErr w:type="spellStart"/>
-      <w:r>
-        <w:t>data_assunzione</w:t>
-      </w:r>
-      <w:proofErr w:type="spellEnd"/>
-      <w:r>
-        <w:t>”</w:t>
+        <w:t>“data_assunzione”</w:t>
       </w:r>
       <w:r>
         <w:t>: 2020-01-13,</w:t>
@@ -1280,15 +925,7 @@
         <w:jc w:val="both"/>
       </w:pPr>
       <w:r>
-        <w:t>“</w:t>
-      </w:r>
-      <w:proofErr w:type="spellStart"/>
-      <w:r>
-        <w:t>fk_azienda</w:t>
-      </w:r>
-      <w:proofErr w:type="spellEnd"/>
-      <w:r>
-        <w:t xml:space="preserve">”: </w:t>
+        <w:t xml:space="preserve">“fk_azienda”: </w:t>
       </w:r>
       <w:r>
         <w:t>1435</w:t>
@@ -1324,25 +961,7 @@
           <w:sz w:val="26"/>
           <w:szCs w:val="26"/>
         </w:rPr>
-        <w:t xml:space="preserve">Tabella delle possibili </w:t>
-      </w:r>
-      <w:proofErr w:type="gramStart"/>
-      <w:r>
-        <w:rPr>
-          <w:color w:val="2F5496"/>
-          <w:sz w:val="26"/>
-          <w:szCs w:val="26"/>
-        </w:rPr>
-        <w:t>azioni  (</w:t>
-      </w:r>
-      <w:proofErr w:type="gramEnd"/>
-      <w:r>
-        <w:rPr>
-          <w:color w:val="2F5496"/>
-          <w:sz w:val="26"/>
-          <w:szCs w:val="26"/>
-        </w:rPr>
-        <w:t>API REST), con eventuale input e risposta</w:t>
+        <w:t>Tabella delle possibili azioni  (API REST), con eventuale input e risposta</w:t>
       </w:r>
     </w:p>
     <w:p>
@@ -1662,13 +1281,6 @@
                 <w:szCs w:val="26"/>
               </w:rPr>
               <w:br/>
-            </w:r>
-            <w:proofErr w:type="spellStart"/>
-            <w:r>
-              <w:rPr>
-                <w:sz w:val="26"/>
-                <w:szCs w:val="26"/>
-              </w:rPr>
               <w:t>azienda</w:t>
             </w:r>
             <w:r>
@@ -1678,7 +1290,6 @@
               </w:rPr>
               <w:t>_user</w:t>
             </w:r>
-            <w:proofErr w:type="spellEnd"/>
             <w:r>
               <w:rPr>
                 <w:sz w:val="26"/>
@@ -1692,23 +1303,7 @@
                 <w:szCs w:val="26"/>
               </w:rPr>
               <w:br/>
-              <w:t>{</w:t>
-            </w:r>
-            <w:proofErr w:type="spellStart"/>
-            <w:r>
-              <w:rPr>
-                <w:sz w:val="26"/>
-                <w:szCs w:val="26"/>
-              </w:rPr>
-              <w:t>id_user</w:t>
-            </w:r>
-            <w:proofErr w:type="spellEnd"/>
-            <w:r>
-              <w:rPr>
-                <w:sz w:val="26"/>
-                <w:szCs w:val="26"/>
-              </w:rPr>
-              <w:t>}</w:t>
+              <w:t>{id_user}</w:t>
             </w:r>
           </w:p>
         </w:tc>
@@ -1926,23 +1521,7 @@
                 <w:szCs w:val="26"/>
               </w:rPr>
               <w:br/>
-              <w:t>{</w:t>
-            </w:r>
-            <w:proofErr w:type="spellStart"/>
-            <w:r>
-              <w:rPr>
-                <w:sz w:val="26"/>
-                <w:szCs w:val="26"/>
-              </w:rPr>
-              <w:t>id_azienda</w:t>
-            </w:r>
-            <w:proofErr w:type="spellEnd"/>
-            <w:r>
-              <w:rPr>
-                <w:sz w:val="26"/>
-                <w:szCs w:val="26"/>
-              </w:rPr>
-              <w:t>}</w:t>
+              <w:t>{id_azienda}</w:t>
             </w:r>
           </w:p>
         </w:tc>
@@ -2144,49 +1723,16 @@
                 <w:szCs w:val="26"/>
               </w:rPr>
               <w:br/>
-              <w:t>{</w:t>
-            </w:r>
-            <w:proofErr w:type="spellStart"/>
-            <w:r>
-              <w:rPr>
-                <w:sz w:val="26"/>
-                <w:szCs w:val="26"/>
-              </w:rPr>
-              <w:t>id_</w:t>
-            </w:r>
-            <w:proofErr w:type="gramStart"/>
-            <w:r>
-              <w:rPr>
-                <w:sz w:val="26"/>
-                <w:szCs w:val="26"/>
-              </w:rPr>
-              <w:t>azienda</w:t>
-            </w:r>
-            <w:proofErr w:type="spellEnd"/>
-            <w:r>
-              <w:rPr>
-                <w:sz w:val="26"/>
-                <w:szCs w:val="26"/>
-              </w:rPr>
-              <w:t>}/</w:t>
-            </w:r>
-            <w:proofErr w:type="gramEnd"/>
-            <w:r>
-              <w:rPr>
-                <w:sz w:val="26"/>
-                <w:szCs w:val="26"/>
-              </w:rPr>
-              <w:br/>
-            </w:r>
-            <w:proofErr w:type="spellStart"/>
-            <w:r>
-              <w:rPr>
-                <w:sz w:val="26"/>
-                <w:szCs w:val="26"/>
-              </w:rPr>
+              <w:t>{id_azienda}/</w:t>
+            </w:r>
+            <w:r>
+              <w:rPr>
+                <w:sz w:val="26"/>
+                <w:szCs w:val="26"/>
+              </w:rPr>
+              <w:br/>
               <w:t>proprieta</w:t>
             </w:r>
-            <w:proofErr w:type="spellEnd"/>
           </w:p>
         </w:tc>
         <w:tc>
@@ -2395,41 +1941,15 @@
                 <w:szCs w:val="26"/>
               </w:rPr>
               <w:br/>
-              <w:t>{</w:t>
-            </w:r>
-            <w:proofErr w:type="spellStart"/>
-            <w:r>
-              <w:rPr>
-                <w:sz w:val="26"/>
-                <w:szCs w:val="26"/>
-              </w:rPr>
-              <w:t>id_</w:t>
-            </w:r>
-            <w:proofErr w:type="gramStart"/>
-            <w:r>
-              <w:rPr>
-                <w:sz w:val="26"/>
-                <w:szCs w:val="26"/>
-              </w:rPr>
-              <w:t>azienda</w:t>
-            </w:r>
-            <w:proofErr w:type="spellEnd"/>
-            <w:r>
-              <w:rPr>
-                <w:sz w:val="26"/>
-                <w:szCs w:val="26"/>
-              </w:rPr>
-              <w:t>}/</w:t>
-            </w:r>
-            <w:proofErr w:type="gramEnd"/>
-            <w:r>
-              <w:rPr>
-                <w:sz w:val="26"/>
-                <w:szCs w:val="26"/>
-              </w:rPr>
-              <w:br/>
-            </w:r>
-            <w:proofErr w:type="spellStart"/>
+              <w:t>{id_azienda}/</w:t>
+            </w:r>
+            <w:r>
+              <w:rPr>
+                <w:sz w:val="26"/>
+                <w:szCs w:val="26"/>
+              </w:rPr>
+              <w:br/>
+            </w:r>
             <w:r>
               <w:rPr>
                 <w:sz w:val="26"/>
@@ -2437,7 +1957,6 @@
               </w:rPr>
               <w:t>proprieta</w:t>
             </w:r>
-            <w:proofErr w:type="spellEnd"/>
           </w:p>
         </w:tc>
         <w:tc>
@@ -2734,79 +2253,23 @@
                 <w:szCs w:val="26"/>
               </w:rPr>
               <w:br/>
-              <w:t>{</w:t>
-            </w:r>
-            <w:proofErr w:type="spellStart"/>
-            <w:r>
-              <w:rPr>
-                <w:sz w:val="26"/>
-                <w:szCs w:val="26"/>
-              </w:rPr>
-              <w:t>id_</w:t>
-            </w:r>
-            <w:proofErr w:type="gramStart"/>
-            <w:r>
-              <w:rPr>
-                <w:sz w:val="26"/>
-                <w:szCs w:val="26"/>
-              </w:rPr>
-              <w:t>azienda</w:t>
-            </w:r>
-            <w:proofErr w:type="spellEnd"/>
-            <w:r>
-              <w:rPr>
-                <w:sz w:val="26"/>
-                <w:szCs w:val="26"/>
-              </w:rPr>
-              <w:t>}/</w:t>
-            </w:r>
-            <w:proofErr w:type="gramEnd"/>
-            <w:r>
-              <w:rPr>
-                <w:sz w:val="26"/>
-                <w:szCs w:val="26"/>
-              </w:rPr>
-              <w:br/>
-            </w:r>
-            <w:proofErr w:type="spellStart"/>
-            <w:r>
-              <w:rPr>
-                <w:sz w:val="26"/>
-                <w:szCs w:val="26"/>
-              </w:rPr>
-              <w:t>proprieta</w:t>
-            </w:r>
-            <w:proofErr w:type="spellEnd"/>
-            <w:r>
-              <w:rPr>
-                <w:sz w:val="26"/>
-                <w:szCs w:val="26"/>
-              </w:rPr>
-              <w:t>/</w:t>
-            </w:r>
-            <w:r>
-              <w:rPr>
-                <w:sz w:val="26"/>
-                <w:szCs w:val="26"/>
-              </w:rPr>
-              <w:br/>
-              <w:t>{</w:t>
-            </w:r>
-            <w:proofErr w:type="spellStart"/>
-            <w:r>
-              <w:rPr>
-                <w:sz w:val="26"/>
-                <w:szCs w:val="26"/>
-              </w:rPr>
-              <w:t>id_propr</w:t>
-            </w:r>
-            <w:proofErr w:type="spellEnd"/>
-            <w:r>
-              <w:rPr>
-                <w:sz w:val="26"/>
-                <w:szCs w:val="26"/>
-              </w:rPr>
-              <w:t>}</w:t>
+              <w:t>{id_azienda}/</w:t>
+            </w:r>
+            <w:r>
+              <w:rPr>
+                <w:sz w:val="26"/>
+                <w:szCs w:val="26"/>
+              </w:rPr>
+              <w:br/>
+              <w:t>proprieta/</w:t>
+            </w:r>
+            <w:r>
+              <w:rPr>
+                <w:sz w:val="26"/>
+                <w:szCs w:val="26"/>
+              </w:rPr>
+              <w:br/>
+              <w:t>{id_propr}</w:t>
             </w:r>
           </w:p>
         </w:tc>
@@ -3009,79 +2472,23 @@
                 <w:szCs w:val="26"/>
               </w:rPr>
               <w:br/>
-              <w:t>{</w:t>
-            </w:r>
-            <w:proofErr w:type="spellStart"/>
-            <w:r>
-              <w:rPr>
-                <w:sz w:val="26"/>
-                <w:szCs w:val="26"/>
-              </w:rPr>
-              <w:t>id_</w:t>
-            </w:r>
-            <w:proofErr w:type="gramStart"/>
-            <w:r>
-              <w:rPr>
-                <w:sz w:val="26"/>
-                <w:szCs w:val="26"/>
-              </w:rPr>
-              <w:t>azienda</w:t>
-            </w:r>
-            <w:proofErr w:type="spellEnd"/>
-            <w:r>
-              <w:rPr>
-                <w:sz w:val="26"/>
-                <w:szCs w:val="26"/>
-              </w:rPr>
-              <w:t>}/</w:t>
-            </w:r>
-            <w:proofErr w:type="gramEnd"/>
-            <w:r>
-              <w:rPr>
-                <w:sz w:val="26"/>
-                <w:szCs w:val="26"/>
-              </w:rPr>
-              <w:br/>
-            </w:r>
-            <w:proofErr w:type="spellStart"/>
-            <w:r>
-              <w:rPr>
-                <w:sz w:val="26"/>
-                <w:szCs w:val="26"/>
-              </w:rPr>
-              <w:t>proprieta</w:t>
-            </w:r>
-            <w:proofErr w:type="spellEnd"/>
-            <w:r>
-              <w:rPr>
-                <w:sz w:val="26"/>
-                <w:szCs w:val="26"/>
-              </w:rPr>
-              <w:t>/</w:t>
-            </w:r>
-            <w:r>
-              <w:rPr>
-                <w:sz w:val="26"/>
-                <w:szCs w:val="26"/>
-              </w:rPr>
-              <w:br/>
-              <w:t>{</w:t>
-            </w:r>
-            <w:proofErr w:type="spellStart"/>
-            <w:r>
-              <w:rPr>
-                <w:sz w:val="26"/>
-                <w:szCs w:val="26"/>
-              </w:rPr>
-              <w:t>id_propr</w:t>
-            </w:r>
-            <w:proofErr w:type="spellEnd"/>
-            <w:r>
-              <w:rPr>
-                <w:sz w:val="26"/>
-                <w:szCs w:val="26"/>
-              </w:rPr>
-              <w:t>}/</w:t>
+              <w:t>{id_azienda}/</w:t>
+            </w:r>
+            <w:r>
+              <w:rPr>
+                <w:sz w:val="26"/>
+                <w:szCs w:val="26"/>
+              </w:rPr>
+              <w:br/>
+              <w:t>proprieta/</w:t>
+            </w:r>
+            <w:r>
+              <w:rPr>
+                <w:sz w:val="26"/>
+                <w:szCs w:val="26"/>
+              </w:rPr>
+              <w:br/>
+              <w:t>{id_propr}/</w:t>
             </w:r>
             <w:r>
               <w:rPr>
@@ -3133,167 +2540,104 @@
                 <w:sz w:val="26"/>
                 <w:szCs w:val="26"/>
               </w:rPr>
-              <w:t xml:space="preserve">Parametro: modalità di interazione del </w:t>
-            </w:r>
-            <w:proofErr w:type="gramStart"/>
-            <w:r>
-              <w:rPr>
-                <w:sz w:val="26"/>
-                <w:szCs w:val="26"/>
-              </w:rPr>
-              <w:t>device</w:t>
-            </w:r>
-            <w:proofErr w:type="gramEnd"/>
-          </w:p>
-          <w:p>
-            <w:pPr>
-              <w:widowControl w:val="0"/>
-              <w:rPr>
-                <w:sz w:val="26"/>
-                <w:szCs w:val="26"/>
-              </w:rPr>
-            </w:pPr>
-            <w:r>
-              <w:rPr>
-                <w:sz w:val="26"/>
-                <w:szCs w:val="26"/>
-              </w:rPr>
-              <w:t xml:space="preserve">Parametro: parametri di connessione del </w:t>
-            </w:r>
-            <w:proofErr w:type="gramStart"/>
-            <w:r>
-              <w:rPr>
-                <w:sz w:val="26"/>
-                <w:szCs w:val="26"/>
-              </w:rPr>
-              <w:t>device</w:t>
-            </w:r>
-            <w:proofErr w:type="gramEnd"/>
-          </w:p>
-          <w:p>
-            <w:pPr>
-              <w:widowControl w:val="0"/>
-              <w:rPr>
-                <w:sz w:val="26"/>
-                <w:szCs w:val="26"/>
-              </w:rPr>
-            </w:pPr>
-            <w:r>
-              <w:rPr>
-                <w:sz w:val="26"/>
-                <w:szCs w:val="26"/>
-              </w:rPr>
-              <w:t xml:space="preserve">Parametro: tipo del </w:t>
-            </w:r>
-            <w:proofErr w:type="gramStart"/>
-            <w:r>
-              <w:rPr>
-                <w:sz w:val="26"/>
-                <w:szCs w:val="26"/>
-              </w:rPr>
-              <w:t>device</w:t>
-            </w:r>
-            <w:proofErr w:type="gramEnd"/>
-          </w:p>
-          <w:p>
-            <w:pPr>
-              <w:widowControl w:val="0"/>
-              <w:rPr>
-                <w:sz w:val="26"/>
-                <w:szCs w:val="26"/>
-              </w:rPr>
-            </w:pPr>
-            <w:r>
-              <w:rPr>
-                <w:sz w:val="26"/>
-                <w:szCs w:val="26"/>
-              </w:rPr>
-              <w:t xml:space="preserve">Parametro: unità di misura del </w:t>
-            </w:r>
-            <w:proofErr w:type="gramStart"/>
-            <w:r>
-              <w:rPr>
-                <w:sz w:val="26"/>
-                <w:szCs w:val="26"/>
-              </w:rPr>
-              <w:t>device</w:t>
-            </w:r>
-            <w:proofErr w:type="gramEnd"/>
-          </w:p>
-          <w:p>
-            <w:pPr>
-              <w:widowControl w:val="0"/>
-              <w:rPr>
-                <w:sz w:val="26"/>
-                <w:szCs w:val="26"/>
-              </w:rPr>
-            </w:pPr>
-            <w:r>
-              <w:rPr>
-                <w:sz w:val="26"/>
-                <w:szCs w:val="26"/>
-              </w:rPr>
-              <w:t xml:space="preserve">Parametro: funzione del </w:t>
-            </w:r>
-            <w:proofErr w:type="gramStart"/>
-            <w:r>
-              <w:rPr>
-                <w:sz w:val="26"/>
-                <w:szCs w:val="26"/>
-              </w:rPr>
-              <w:t>device</w:t>
-            </w:r>
-            <w:proofErr w:type="gramEnd"/>
-          </w:p>
-          <w:p>
-            <w:pPr>
-              <w:widowControl w:val="0"/>
-              <w:rPr>
-                <w:sz w:val="26"/>
-                <w:szCs w:val="26"/>
-              </w:rPr>
-            </w:pPr>
-            <w:r>
-              <w:rPr>
-                <w:sz w:val="26"/>
-                <w:szCs w:val="26"/>
-              </w:rPr>
-              <w:t xml:space="preserve">Parametro: stato del </w:t>
-            </w:r>
-            <w:proofErr w:type="gramStart"/>
-            <w:r>
-              <w:rPr>
-                <w:sz w:val="26"/>
-                <w:szCs w:val="26"/>
-              </w:rPr>
-              <w:t>device</w:t>
-            </w:r>
-            <w:proofErr w:type="gramEnd"/>
-          </w:p>
-          <w:p>
-            <w:pPr>
-              <w:widowControl w:val="0"/>
-              <w:rPr>
-                <w:sz w:val="26"/>
-                <w:szCs w:val="26"/>
-              </w:rPr>
-            </w:pPr>
-            <w:r>
-              <w:rPr>
-                <w:sz w:val="26"/>
-                <w:szCs w:val="26"/>
-              </w:rPr>
-              <w:t xml:space="preserve">Parametro: stato manuale del </w:t>
-            </w:r>
-            <w:proofErr w:type="gramStart"/>
-            <w:r>
-              <w:rPr>
-                <w:sz w:val="26"/>
-                <w:szCs w:val="26"/>
-              </w:rPr>
-              <w:t>device</w:t>
-            </w:r>
-            <w:proofErr w:type="gramEnd"/>
+              <w:t>Parametro: modalità di interazione del device</w:t>
+            </w:r>
+          </w:p>
+          <w:p>
+            <w:pPr>
+              <w:widowControl w:val="0"/>
+              <w:rPr>
+                <w:sz w:val="26"/>
+                <w:szCs w:val="26"/>
+              </w:rPr>
+            </w:pPr>
+            <w:r>
+              <w:rPr>
+                <w:sz w:val="26"/>
+                <w:szCs w:val="26"/>
+              </w:rPr>
+              <w:t>Parametro: parametri di connessione del device</w:t>
+            </w:r>
+          </w:p>
+          <w:p>
+            <w:pPr>
+              <w:widowControl w:val="0"/>
+              <w:rPr>
+                <w:sz w:val="26"/>
+                <w:szCs w:val="26"/>
+              </w:rPr>
+            </w:pPr>
+            <w:r>
+              <w:rPr>
+                <w:sz w:val="26"/>
+                <w:szCs w:val="26"/>
+              </w:rPr>
+              <w:t>Parametro: tipo del device</w:t>
+            </w:r>
+          </w:p>
+          <w:p>
+            <w:pPr>
+              <w:widowControl w:val="0"/>
+              <w:rPr>
+                <w:sz w:val="26"/>
+                <w:szCs w:val="26"/>
+              </w:rPr>
+            </w:pPr>
+            <w:r>
+              <w:rPr>
+                <w:sz w:val="26"/>
+                <w:szCs w:val="26"/>
+              </w:rPr>
+              <w:t>Parametro: unità di misura del device</w:t>
+            </w:r>
+          </w:p>
+          <w:p>
+            <w:pPr>
+              <w:widowControl w:val="0"/>
+              <w:rPr>
+                <w:sz w:val="26"/>
+                <w:szCs w:val="26"/>
+              </w:rPr>
+            </w:pPr>
+            <w:r>
+              <w:rPr>
+                <w:sz w:val="26"/>
+                <w:szCs w:val="26"/>
+              </w:rPr>
+              <w:t>Parametro: funzione del device</w:t>
+            </w:r>
+          </w:p>
+          <w:p>
+            <w:pPr>
+              <w:widowControl w:val="0"/>
+              <w:rPr>
+                <w:sz w:val="26"/>
+                <w:szCs w:val="26"/>
+              </w:rPr>
+            </w:pPr>
+            <w:r>
+              <w:rPr>
+                <w:sz w:val="26"/>
+                <w:szCs w:val="26"/>
+              </w:rPr>
+              <w:t>Parametro: stato del device</w:t>
+            </w:r>
+          </w:p>
+          <w:p>
+            <w:pPr>
+              <w:widowControl w:val="0"/>
+              <w:rPr>
+                <w:sz w:val="26"/>
+                <w:szCs w:val="26"/>
+              </w:rPr>
+            </w:pPr>
+            <w:r>
+              <w:rPr>
+                <w:sz w:val="26"/>
+                <w:szCs w:val="26"/>
+              </w:rPr>
+              <w:t>Parametro: stato manuale del device</w:t>
+            </w:r>
           </w:p>
         </w:tc>
         <w:tc>
@@ -3320,46 +2664,23 @@
                 <w:sz w:val="26"/>
                 <w:szCs w:val="26"/>
               </w:rPr>
-              <w:t>Stato: 20</w:t>
-            </w:r>
-            <w:r>
-              <w:rPr>
-                <w:sz w:val="26"/>
-                <w:szCs w:val="26"/>
-              </w:rPr>
-              <w:t>0</w:t>
-            </w:r>
-          </w:p>
-          <w:p>
-            <w:pPr>
-              <w:widowControl w:val="0"/>
-              <w:rPr>
-                <w:sz w:val="26"/>
-                <w:szCs w:val="26"/>
-              </w:rPr>
-            </w:pPr>
-            <w:r>
-              <w:rPr>
-                <w:sz w:val="26"/>
-                <w:szCs w:val="26"/>
-              </w:rPr>
-              <w:t xml:space="preserve">Body: id del </w:t>
-            </w:r>
-            <w:proofErr w:type="gramStart"/>
-            <w:r>
-              <w:rPr>
-                <w:sz w:val="26"/>
-                <w:szCs w:val="26"/>
-              </w:rPr>
-              <w:t>device</w:t>
-            </w:r>
-            <w:proofErr w:type="gramEnd"/>
-            <w:r>
-              <w:rPr>
-                <w:sz w:val="26"/>
-                <w:szCs w:val="26"/>
-              </w:rPr>
-              <w:t xml:space="preserve"> aggiunto</w:t>
+              <w:t>Stato: 201</w:t>
+            </w:r>
+          </w:p>
+          <w:p>
+            <w:pPr>
+              <w:widowControl w:val="0"/>
+              <w:rPr>
+                <w:sz w:val="26"/>
+                <w:szCs w:val="26"/>
+              </w:rPr>
+            </w:pPr>
+            <w:r>
+              <w:rPr>
+                <w:sz w:val="26"/>
+                <w:szCs w:val="26"/>
+              </w:rPr>
+              <w:t>Body: id del device aggiunto</w:t>
             </w:r>
           </w:p>
         </w:tc>
@@ -3431,23 +2752,7 @@
                 <w:sz w:val="26"/>
                 <w:szCs w:val="26"/>
               </w:rPr>
-              <w:t xml:space="preserve">Aggiunge un nuovo </w:t>
-            </w:r>
-            <w:proofErr w:type="gramStart"/>
-            <w:r>
-              <w:rPr>
-                <w:sz w:val="26"/>
-                <w:szCs w:val="26"/>
-              </w:rPr>
-              <w:t>device</w:t>
-            </w:r>
-            <w:proofErr w:type="gramEnd"/>
-            <w:r>
-              <w:rPr>
-                <w:sz w:val="26"/>
-                <w:szCs w:val="26"/>
-              </w:rPr>
-              <w:t xml:space="preserve"> in una data proprietà.</w:t>
+              <w:t>Aggiunge un nuovo device in una data proprietà.</w:t>
             </w:r>
           </w:p>
         </w:tc>
@@ -3513,79 +2818,23 @@
                 <w:szCs w:val="26"/>
               </w:rPr>
               <w:br/>
-              <w:t>{</w:t>
-            </w:r>
-            <w:proofErr w:type="spellStart"/>
-            <w:r>
-              <w:rPr>
-                <w:sz w:val="26"/>
-                <w:szCs w:val="26"/>
-              </w:rPr>
-              <w:t>id_</w:t>
-            </w:r>
-            <w:proofErr w:type="gramStart"/>
-            <w:r>
-              <w:rPr>
-                <w:sz w:val="26"/>
-                <w:szCs w:val="26"/>
-              </w:rPr>
-              <w:t>azienda</w:t>
-            </w:r>
-            <w:proofErr w:type="spellEnd"/>
-            <w:r>
-              <w:rPr>
-                <w:sz w:val="26"/>
-                <w:szCs w:val="26"/>
-              </w:rPr>
-              <w:t>}/</w:t>
-            </w:r>
-            <w:proofErr w:type="gramEnd"/>
-            <w:r>
-              <w:rPr>
-                <w:sz w:val="26"/>
-                <w:szCs w:val="26"/>
-              </w:rPr>
-              <w:br/>
-            </w:r>
-            <w:proofErr w:type="spellStart"/>
-            <w:r>
-              <w:rPr>
-                <w:sz w:val="26"/>
-                <w:szCs w:val="26"/>
-              </w:rPr>
-              <w:t>proprieta</w:t>
-            </w:r>
-            <w:proofErr w:type="spellEnd"/>
-            <w:r>
-              <w:rPr>
-                <w:sz w:val="26"/>
-                <w:szCs w:val="26"/>
-              </w:rPr>
-              <w:t>/</w:t>
-            </w:r>
-            <w:r>
-              <w:rPr>
-                <w:sz w:val="26"/>
-                <w:szCs w:val="26"/>
-              </w:rPr>
-              <w:br/>
-              <w:t>{</w:t>
-            </w:r>
-            <w:proofErr w:type="spellStart"/>
-            <w:r>
-              <w:rPr>
-                <w:sz w:val="26"/>
-                <w:szCs w:val="26"/>
-              </w:rPr>
-              <w:t>id_propr</w:t>
-            </w:r>
-            <w:proofErr w:type="spellEnd"/>
-            <w:r>
-              <w:rPr>
-                <w:sz w:val="26"/>
-                <w:szCs w:val="26"/>
-              </w:rPr>
-              <w:t>}/</w:t>
+              <w:t>{id_azienda}/</w:t>
+            </w:r>
+            <w:r>
+              <w:rPr>
+                <w:sz w:val="26"/>
+                <w:szCs w:val="26"/>
+              </w:rPr>
+              <w:br/>
+              <w:t>proprieta/</w:t>
+            </w:r>
+            <w:r>
+              <w:rPr>
+                <w:sz w:val="26"/>
+                <w:szCs w:val="26"/>
+              </w:rPr>
+              <w:br/>
+              <w:t>{id_propr}/</w:t>
             </w:r>
             <w:r>
               <w:rPr>
@@ -3601,23 +2850,7 @@
                 <w:szCs w:val="26"/>
               </w:rPr>
               <w:br/>
-              <w:t>{</w:t>
-            </w:r>
-            <w:proofErr w:type="spellStart"/>
-            <w:r>
-              <w:rPr>
-                <w:sz w:val="26"/>
-                <w:szCs w:val="26"/>
-              </w:rPr>
-              <w:t>id_device</w:t>
-            </w:r>
-            <w:proofErr w:type="spellEnd"/>
-            <w:r>
-              <w:rPr>
-                <w:sz w:val="26"/>
-                <w:szCs w:val="26"/>
-              </w:rPr>
-              <w:t>}</w:t>
+              <w:t>{id_device}</w:t>
             </w:r>
           </w:p>
         </w:tc>
@@ -3717,23 +2950,7 @@
                 <w:sz w:val="26"/>
                 <w:szCs w:val="26"/>
               </w:rPr>
-              <w:t xml:space="preserve">Body: eventualmente, un errore se l’azienda non esiste, la proprietà non esiste, il </w:t>
-            </w:r>
-            <w:proofErr w:type="gramStart"/>
-            <w:r>
-              <w:rPr>
-                <w:sz w:val="26"/>
-                <w:szCs w:val="26"/>
-              </w:rPr>
-              <w:t>device</w:t>
-            </w:r>
-            <w:proofErr w:type="gramEnd"/>
-            <w:r>
-              <w:rPr>
-                <w:sz w:val="26"/>
-                <w:szCs w:val="26"/>
-              </w:rPr>
-              <w:t xml:space="preserve"> non esiste o l’utente non è autorizzato</w:t>
+              <w:t>Body: eventualmente, un errore se l’azienda non esiste, la proprietà non esiste, il device non esiste o l’utente non è autorizzato</w:t>
             </w:r>
           </w:p>
         </w:tc>
@@ -3761,23 +2978,7 @@
                 <w:sz w:val="26"/>
                 <w:szCs w:val="26"/>
               </w:rPr>
-              <w:t xml:space="preserve">Elimina un determinato </w:t>
-            </w:r>
-            <w:proofErr w:type="gramStart"/>
-            <w:r>
-              <w:rPr>
-                <w:sz w:val="26"/>
-                <w:szCs w:val="26"/>
-              </w:rPr>
-              <w:t>device</w:t>
-            </w:r>
-            <w:proofErr w:type="gramEnd"/>
-            <w:r>
-              <w:rPr>
-                <w:sz w:val="26"/>
-                <w:szCs w:val="26"/>
-              </w:rPr>
-              <w:t xml:space="preserve"> in una data proprietà.</w:t>
+              <w:t>Elimina un determinato device in una data proprietà.</w:t>
             </w:r>
           </w:p>
         </w:tc>
@@ -3843,79 +3044,23 @@
                 <w:szCs w:val="26"/>
               </w:rPr>
               <w:br/>
-              <w:t>{</w:t>
-            </w:r>
-            <w:proofErr w:type="spellStart"/>
-            <w:r>
-              <w:rPr>
-                <w:sz w:val="26"/>
-                <w:szCs w:val="26"/>
-              </w:rPr>
-              <w:t>id_</w:t>
-            </w:r>
-            <w:proofErr w:type="gramStart"/>
-            <w:r>
-              <w:rPr>
-                <w:sz w:val="26"/>
-                <w:szCs w:val="26"/>
-              </w:rPr>
-              <w:t>azienda</w:t>
-            </w:r>
-            <w:proofErr w:type="spellEnd"/>
-            <w:r>
-              <w:rPr>
-                <w:sz w:val="26"/>
-                <w:szCs w:val="26"/>
-              </w:rPr>
-              <w:t>}/</w:t>
-            </w:r>
-            <w:proofErr w:type="gramEnd"/>
-            <w:r>
-              <w:rPr>
-                <w:sz w:val="26"/>
-                <w:szCs w:val="26"/>
-              </w:rPr>
-              <w:br/>
-            </w:r>
-            <w:proofErr w:type="spellStart"/>
-            <w:r>
-              <w:rPr>
-                <w:sz w:val="26"/>
-                <w:szCs w:val="26"/>
-              </w:rPr>
-              <w:t>proprieta</w:t>
-            </w:r>
-            <w:proofErr w:type="spellEnd"/>
-            <w:r>
-              <w:rPr>
-                <w:sz w:val="26"/>
-                <w:szCs w:val="26"/>
-              </w:rPr>
-              <w:t>/</w:t>
-            </w:r>
-            <w:r>
-              <w:rPr>
-                <w:sz w:val="26"/>
-                <w:szCs w:val="26"/>
-              </w:rPr>
-              <w:br/>
-              <w:t>{</w:t>
-            </w:r>
-            <w:proofErr w:type="spellStart"/>
-            <w:r>
-              <w:rPr>
-                <w:sz w:val="26"/>
-                <w:szCs w:val="26"/>
-              </w:rPr>
-              <w:t>id_propr</w:t>
-            </w:r>
-            <w:proofErr w:type="spellEnd"/>
-            <w:r>
-              <w:rPr>
-                <w:sz w:val="26"/>
-                <w:szCs w:val="26"/>
-              </w:rPr>
-              <w:t>}/</w:t>
+              <w:t>{id_azienda}/</w:t>
+            </w:r>
+            <w:r>
+              <w:rPr>
+                <w:sz w:val="26"/>
+                <w:szCs w:val="26"/>
+              </w:rPr>
+              <w:br/>
+              <w:t>proprieta/</w:t>
+            </w:r>
+            <w:r>
+              <w:rPr>
+                <w:sz w:val="26"/>
+                <w:szCs w:val="26"/>
+              </w:rPr>
+              <w:br/>
+              <w:t>{id_propr}/</w:t>
             </w:r>
             <w:r>
               <w:rPr>
@@ -3983,23 +3128,13 @@
                 <w:lang w:val="en-US"/>
               </w:rPr>
             </w:pPr>
-            <w:proofErr w:type="spellStart"/>
             <w:r>
               <w:rPr>
                 <w:sz w:val="26"/>
                 <w:szCs w:val="26"/>
                 <w:lang w:val="en-US"/>
               </w:rPr>
-              <w:t>Stato</w:t>
-            </w:r>
-            <w:proofErr w:type="spellEnd"/>
-            <w:r>
-              <w:rPr>
-                <w:sz w:val="26"/>
-                <w:szCs w:val="26"/>
-                <w:lang w:val="en-US"/>
-              </w:rPr>
-              <w:t>: 200</w:t>
+              <w:t>Stato: 200</w:t>
             </w:r>
           </w:p>
           <w:p>
@@ -4098,23 +3233,7 @@
                 <w:szCs w:val="26"/>
               </w:rPr>
               <w:lastRenderedPageBreak/>
-              <w:t xml:space="preserve">Ottieni l’elenco degli IoT </w:t>
-            </w:r>
-            <w:proofErr w:type="gramStart"/>
-            <w:r>
-              <w:rPr>
-                <w:sz w:val="26"/>
-                <w:szCs w:val="26"/>
-              </w:rPr>
-              <w:t>devices</w:t>
-            </w:r>
-            <w:proofErr w:type="gramEnd"/>
-            <w:r>
-              <w:rPr>
-                <w:sz w:val="26"/>
-                <w:szCs w:val="26"/>
-              </w:rPr>
-              <w:t xml:space="preserve"> installati in </w:t>
+              <w:t xml:space="preserve">Ottieni l’elenco degli IoT devices installati in </w:t>
             </w:r>
             <w:r>
               <w:rPr>
@@ -4189,79 +3308,23 @@
                 <w:szCs w:val="26"/>
               </w:rPr>
               <w:br/>
-              <w:t>{</w:t>
-            </w:r>
-            <w:proofErr w:type="spellStart"/>
-            <w:r>
-              <w:rPr>
-                <w:sz w:val="26"/>
-                <w:szCs w:val="26"/>
-              </w:rPr>
-              <w:t>id_</w:t>
-            </w:r>
-            <w:proofErr w:type="gramStart"/>
-            <w:r>
-              <w:rPr>
-                <w:sz w:val="26"/>
-                <w:szCs w:val="26"/>
-              </w:rPr>
-              <w:t>azienda</w:t>
-            </w:r>
-            <w:proofErr w:type="spellEnd"/>
-            <w:r>
-              <w:rPr>
-                <w:sz w:val="26"/>
-                <w:szCs w:val="26"/>
-              </w:rPr>
-              <w:t>}/</w:t>
-            </w:r>
-            <w:proofErr w:type="gramEnd"/>
-            <w:r>
-              <w:rPr>
-                <w:sz w:val="26"/>
-                <w:szCs w:val="26"/>
-              </w:rPr>
-              <w:br/>
-            </w:r>
-            <w:proofErr w:type="spellStart"/>
-            <w:r>
-              <w:rPr>
-                <w:sz w:val="26"/>
-                <w:szCs w:val="26"/>
-              </w:rPr>
-              <w:t>proprieta</w:t>
-            </w:r>
-            <w:proofErr w:type="spellEnd"/>
-            <w:r>
-              <w:rPr>
-                <w:sz w:val="26"/>
-                <w:szCs w:val="26"/>
-              </w:rPr>
-              <w:t>/</w:t>
-            </w:r>
-            <w:r>
-              <w:rPr>
-                <w:sz w:val="26"/>
-                <w:szCs w:val="26"/>
-              </w:rPr>
-              <w:br/>
-              <w:t>{</w:t>
-            </w:r>
-            <w:proofErr w:type="spellStart"/>
-            <w:r>
-              <w:rPr>
-                <w:sz w:val="26"/>
-                <w:szCs w:val="26"/>
-              </w:rPr>
-              <w:t>id_propr</w:t>
-            </w:r>
-            <w:proofErr w:type="spellEnd"/>
-            <w:r>
-              <w:rPr>
-                <w:sz w:val="26"/>
-                <w:szCs w:val="26"/>
-              </w:rPr>
-              <w:t>}/</w:t>
+              <w:t>{id_azienda}/</w:t>
+            </w:r>
+            <w:r>
+              <w:rPr>
+                <w:sz w:val="26"/>
+                <w:szCs w:val="26"/>
+              </w:rPr>
+              <w:br/>
+              <w:t>proprieta/</w:t>
+            </w:r>
+            <w:r>
+              <w:rPr>
+                <w:sz w:val="26"/>
+                <w:szCs w:val="26"/>
+              </w:rPr>
+              <w:br/>
+              <w:t>{id_propr}/</w:t>
             </w:r>
             <w:r>
               <w:rPr>
@@ -4704,79 +3767,23 @@
                 <w:szCs w:val="26"/>
               </w:rPr>
               <w:br/>
-              <w:t>{</w:t>
-            </w:r>
-            <w:proofErr w:type="spellStart"/>
-            <w:r>
-              <w:rPr>
-                <w:sz w:val="26"/>
-                <w:szCs w:val="26"/>
-              </w:rPr>
-              <w:t>id_</w:t>
-            </w:r>
-            <w:proofErr w:type="gramStart"/>
-            <w:r>
-              <w:rPr>
-                <w:sz w:val="26"/>
-                <w:szCs w:val="26"/>
-              </w:rPr>
-              <w:t>azienda</w:t>
-            </w:r>
-            <w:proofErr w:type="spellEnd"/>
-            <w:r>
-              <w:rPr>
-                <w:sz w:val="26"/>
-                <w:szCs w:val="26"/>
-              </w:rPr>
-              <w:t>}/</w:t>
-            </w:r>
-            <w:proofErr w:type="gramEnd"/>
-            <w:r>
-              <w:rPr>
-                <w:sz w:val="26"/>
-                <w:szCs w:val="26"/>
-              </w:rPr>
-              <w:br/>
-            </w:r>
-            <w:proofErr w:type="spellStart"/>
-            <w:r>
-              <w:rPr>
-                <w:sz w:val="26"/>
-                <w:szCs w:val="26"/>
-              </w:rPr>
-              <w:t>proprieta</w:t>
-            </w:r>
-            <w:proofErr w:type="spellEnd"/>
-            <w:r>
-              <w:rPr>
-                <w:sz w:val="26"/>
-                <w:szCs w:val="26"/>
-              </w:rPr>
-              <w:t>/</w:t>
-            </w:r>
-            <w:r>
-              <w:rPr>
-                <w:sz w:val="26"/>
-                <w:szCs w:val="26"/>
-              </w:rPr>
-              <w:br/>
-              <w:t>{</w:t>
-            </w:r>
-            <w:proofErr w:type="spellStart"/>
-            <w:r>
-              <w:rPr>
-                <w:sz w:val="26"/>
-                <w:szCs w:val="26"/>
-              </w:rPr>
-              <w:t>id_propr</w:t>
-            </w:r>
-            <w:proofErr w:type="spellEnd"/>
-            <w:r>
-              <w:rPr>
-                <w:sz w:val="26"/>
-                <w:szCs w:val="26"/>
-              </w:rPr>
-              <w:t>}/</w:t>
+              <w:t>{id_azienda}/</w:t>
+            </w:r>
+            <w:r>
+              <w:rPr>
+                <w:sz w:val="26"/>
+                <w:szCs w:val="26"/>
+              </w:rPr>
+              <w:br/>
+              <w:t>proprieta/</w:t>
+            </w:r>
+            <w:r>
+              <w:rPr>
+                <w:sz w:val="26"/>
+                <w:szCs w:val="26"/>
+              </w:rPr>
+              <w:br/>
+              <w:t>{id_propr}/</w:t>
             </w:r>
             <w:r>
               <w:rPr>
@@ -4792,23 +3799,7 @@
                 <w:szCs w:val="26"/>
               </w:rPr>
               <w:br/>
-              <w:t>{</w:t>
-            </w:r>
-            <w:proofErr w:type="spellStart"/>
-            <w:r>
-              <w:rPr>
-                <w:sz w:val="26"/>
-                <w:szCs w:val="26"/>
-              </w:rPr>
-              <w:t>id_piano</w:t>
-            </w:r>
-            <w:proofErr w:type="spellEnd"/>
-            <w:r>
-              <w:rPr>
-                <w:sz w:val="26"/>
-                <w:szCs w:val="26"/>
-              </w:rPr>
-              <w:t>}</w:t>
+              <w:t>{id_piano}</w:t>
             </w:r>
           </w:p>
         </w:tc>
@@ -5002,79 +3993,23 @@
                 <w:szCs w:val="26"/>
               </w:rPr>
               <w:br/>
-              <w:t>{</w:t>
-            </w:r>
-            <w:proofErr w:type="spellStart"/>
-            <w:r>
-              <w:rPr>
-                <w:sz w:val="26"/>
-                <w:szCs w:val="26"/>
-              </w:rPr>
-              <w:t>id_</w:t>
-            </w:r>
-            <w:proofErr w:type="gramStart"/>
-            <w:r>
-              <w:rPr>
-                <w:sz w:val="26"/>
-                <w:szCs w:val="26"/>
-              </w:rPr>
-              <w:t>azienda</w:t>
-            </w:r>
-            <w:proofErr w:type="spellEnd"/>
-            <w:r>
-              <w:rPr>
-                <w:sz w:val="26"/>
-                <w:szCs w:val="26"/>
-              </w:rPr>
-              <w:t>}/</w:t>
-            </w:r>
-            <w:proofErr w:type="gramEnd"/>
-            <w:r>
-              <w:rPr>
-                <w:sz w:val="26"/>
-                <w:szCs w:val="26"/>
-              </w:rPr>
-              <w:br/>
-            </w:r>
-            <w:proofErr w:type="spellStart"/>
-            <w:r>
-              <w:rPr>
-                <w:sz w:val="26"/>
-                <w:szCs w:val="26"/>
-              </w:rPr>
-              <w:t>proprieta</w:t>
-            </w:r>
-            <w:proofErr w:type="spellEnd"/>
-            <w:r>
-              <w:rPr>
-                <w:sz w:val="26"/>
-                <w:szCs w:val="26"/>
-              </w:rPr>
-              <w:t>/</w:t>
-            </w:r>
-            <w:r>
-              <w:rPr>
-                <w:sz w:val="26"/>
-                <w:szCs w:val="26"/>
-              </w:rPr>
-              <w:br/>
-              <w:t>{</w:t>
-            </w:r>
-            <w:proofErr w:type="spellStart"/>
-            <w:r>
-              <w:rPr>
-                <w:sz w:val="26"/>
-                <w:szCs w:val="26"/>
-              </w:rPr>
-              <w:t>id_propr</w:t>
-            </w:r>
-            <w:proofErr w:type="spellEnd"/>
-            <w:r>
-              <w:rPr>
-                <w:sz w:val="26"/>
-                <w:szCs w:val="26"/>
-              </w:rPr>
-              <w:t>}/</w:t>
+              <w:t>{id_azienda}/</w:t>
+            </w:r>
+            <w:r>
+              <w:rPr>
+                <w:sz w:val="26"/>
+                <w:szCs w:val="26"/>
+              </w:rPr>
+              <w:br/>
+              <w:t>proprieta/</w:t>
+            </w:r>
+            <w:r>
+              <w:rPr>
+                <w:sz w:val="26"/>
+                <w:szCs w:val="26"/>
+              </w:rPr>
+              <w:br/>
+              <w:t>{id_propr}/</w:t>
             </w:r>
             <w:r>
               <w:rPr>
@@ -5285,80 +4220,30 @@
                 <w:szCs w:val="26"/>
               </w:rPr>
               <w:br/>
-              <w:t>{</w:t>
-            </w:r>
-            <w:proofErr w:type="spellStart"/>
-            <w:r>
-              <w:rPr>
-                <w:sz w:val="26"/>
-                <w:szCs w:val="26"/>
-              </w:rPr>
-              <w:t>id_</w:t>
-            </w:r>
-            <w:proofErr w:type="gramStart"/>
-            <w:r>
-              <w:rPr>
-                <w:sz w:val="26"/>
-                <w:szCs w:val="26"/>
-              </w:rPr>
-              <w:t>azienda</w:t>
-            </w:r>
-            <w:proofErr w:type="spellEnd"/>
-            <w:r>
-              <w:rPr>
-                <w:sz w:val="26"/>
-                <w:szCs w:val="26"/>
-              </w:rPr>
-              <w:t>}/</w:t>
-            </w:r>
-            <w:proofErr w:type="gramEnd"/>
-            <w:r>
-              <w:rPr>
-                <w:sz w:val="26"/>
-                <w:szCs w:val="26"/>
-              </w:rPr>
-              <w:br/>
-            </w:r>
-            <w:proofErr w:type="spellStart"/>
+              <w:t>{id_azienda}/</w:t>
+            </w:r>
+            <w:r>
+              <w:rPr>
+                <w:sz w:val="26"/>
+                <w:szCs w:val="26"/>
+              </w:rPr>
+              <w:br/>
+            </w:r>
             <w:r>
               <w:rPr>
                 <w:sz w:val="26"/>
                 <w:szCs w:val="26"/>
               </w:rPr>
               <w:lastRenderedPageBreak/>
-              <w:t>proprieta</w:t>
-            </w:r>
-            <w:proofErr w:type="spellEnd"/>
-            <w:r>
-              <w:rPr>
-                <w:sz w:val="26"/>
-                <w:szCs w:val="26"/>
-              </w:rPr>
-              <w:t>/</w:t>
-            </w:r>
-            <w:r>
-              <w:rPr>
-                <w:sz w:val="26"/>
-                <w:szCs w:val="26"/>
-              </w:rPr>
-              <w:br/>
-              <w:t>{</w:t>
-            </w:r>
-            <w:proofErr w:type="spellStart"/>
-            <w:r>
-              <w:rPr>
-                <w:sz w:val="26"/>
-                <w:szCs w:val="26"/>
-              </w:rPr>
-              <w:t>id_propr</w:t>
-            </w:r>
-            <w:proofErr w:type="spellEnd"/>
-            <w:r>
-              <w:rPr>
-                <w:sz w:val="26"/>
-                <w:szCs w:val="26"/>
-              </w:rPr>
-              <w:t>}/</w:t>
+              <w:t>proprieta/</w:t>
+            </w:r>
+            <w:r>
+              <w:rPr>
+                <w:sz w:val="26"/>
+                <w:szCs w:val="26"/>
+              </w:rPr>
+              <w:br/>
+              <w:t>{id_propr}/</w:t>
             </w:r>
             <w:r>
               <w:rPr>
@@ -5374,47 +4259,15 @@
                 <w:szCs w:val="26"/>
               </w:rPr>
               <w:br/>
-              <w:t>{</w:t>
-            </w:r>
-            <w:proofErr w:type="spellStart"/>
-            <w:r>
-              <w:rPr>
-                <w:sz w:val="26"/>
-                <w:szCs w:val="26"/>
-              </w:rPr>
-              <w:t>id_device</w:t>
-            </w:r>
-            <w:proofErr w:type="spellEnd"/>
-            <w:r>
-              <w:rPr>
-                <w:sz w:val="26"/>
-                <w:szCs w:val="26"/>
-              </w:rPr>
-              <w:t>}/</w:t>
-            </w:r>
-            <w:r>
-              <w:rPr>
-                <w:sz w:val="26"/>
-                <w:szCs w:val="26"/>
-              </w:rPr>
-              <w:br/>
-              <w:t>?manuale={</w:t>
-            </w:r>
-            <w:proofErr w:type="spellStart"/>
-            <w:r>
-              <w:rPr>
-                <w:sz w:val="26"/>
-                <w:szCs w:val="26"/>
-              </w:rPr>
-              <w:t>true;false</w:t>
-            </w:r>
-            <w:proofErr w:type="spellEnd"/>
-            <w:r>
-              <w:rPr>
-                <w:sz w:val="26"/>
-                <w:szCs w:val="26"/>
-              </w:rPr>
-              <w:t>}</w:t>
+              <w:t>{id_device}/</w:t>
+            </w:r>
+            <w:r>
+              <w:rPr>
+                <w:sz w:val="26"/>
+                <w:szCs w:val="26"/>
+              </w:rPr>
+              <w:br/>
+              <w:t>?manuale={true;false}</w:t>
             </w:r>
           </w:p>
         </w:tc>
@@ -5467,23 +4320,7 @@
                 <w:szCs w:val="26"/>
               </w:rPr>
               <w:br/>
-              <w:t xml:space="preserve">Se </w:t>
-            </w:r>
-            <w:proofErr w:type="spellStart"/>
-            <w:r>
-              <w:rPr>
-                <w:sz w:val="26"/>
-                <w:szCs w:val="26"/>
-              </w:rPr>
-              <w:t>true</w:t>
-            </w:r>
-            <w:proofErr w:type="spellEnd"/>
-            <w:r>
-              <w:rPr>
-                <w:sz w:val="26"/>
-                <w:szCs w:val="26"/>
-              </w:rPr>
-              <w:t>, per quell’attuatore il gestore delle configurazioni accetterà comandi manuali dagli utenti e lo ignorerà nei piani che lo coinvolgono.</w:t>
+              <w:t>Se true, per quell’attuatore il gestore delle configurazioni accetterà comandi manuali dagli utenti e lo ignorerà nei piani che lo coinvolgono.</w:t>
             </w:r>
             <w:r>
               <w:rPr>
@@ -5580,23 +4417,7 @@
                 <w:szCs w:val="26"/>
               </w:rPr>
               <w:lastRenderedPageBreak/>
-              <w:t xml:space="preserve">eventualmente, un errore se l’azienda non esiste, la proprietà non esiste, il </w:t>
-            </w:r>
-            <w:proofErr w:type="gramStart"/>
-            <w:r>
-              <w:rPr>
-                <w:sz w:val="26"/>
-                <w:szCs w:val="26"/>
-              </w:rPr>
-              <w:t>device</w:t>
-            </w:r>
-            <w:proofErr w:type="gramEnd"/>
-            <w:r>
-              <w:rPr>
-                <w:sz w:val="26"/>
-                <w:szCs w:val="26"/>
-              </w:rPr>
-              <w:t xml:space="preserve"> non esiste o non viene specificato il parametro (obbligatorio)</w:t>
+              <w:t>eventualmente, un errore se l’azienda non esiste, la proprietà non esiste, il device non esiste o non viene specificato il parametro (obbligatorio)</w:t>
             </w:r>
           </w:p>
         </w:tc>
@@ -5700,93 +4521,30 @@
                 <w:szCs w:val="26"/>
               </w:rPr>
               <w:br/>
-              <w:t>{</w:t>
-            </w:r>
-            <w:proofErr w:type="spellStart"/>
-            <w:r>
-              <w:rPr>
-                <w:sz w:val="26"/>
-                <w:szCs w:val="26"/>
-              </w:rPr>
-              <w:t>id_</w:t>
-            </w:r>
-            <w:proofErr w:type="gramStart"/>
-            <w:r>
-              <w:rPr>
-                <w:sz w:val="26"/>
-                <w:szCs w:val="26"/>
-              </w:rPr>
-              <w:t>azienda</w:t>
-            </w:r>
-            <w:proofErr w:type="spellEnd"/>
-            <w:r>
-              <w:rPr>
-                <w:sz w:val="26"/>
-                <w:szCs w:val="26"/>
-              </w:rPr>
-              <w:t>}/</w:t>
-            </w:r>
-            <w:proofErr w:type="gramEnd"/>
-            <w:r>
-              <w:rPr>
-                <w:sz w:val="26"/>
-                <w:szCs w:val="26"/>
-              </w:rPr>
-              <w:br/>
-            </w:r>
-            <w:proofErr w:type="spellStart"/>
-            <w:r>
-              <w:rPr>
-                <w:sz w:val="26"/>
-                <w:szCs w:val="26"/>
-              </w:rPr>
-              <w:t>proprieta</w:t>
-            </w:r>
-            <w:proofErr w:type="spellEnd"/>
-            <w:r>
-              <w:rPr>
-                <w:sz w:val="26"/>
-                <w:szCs w:val="26"/>
-              </w:rPr>
-              <w:t>/</w:t>
-            </w:r>
-            <w:r>
-              <w:rPr>
-                <w:sz w:val="26"/>
-                <w:szCs w:val="26"/>
-              </w:rPr>
-              <w:br/>
-              <w:t>{</w:t>
-            </w:r>
-            <w:proofErr w:type="spellStart"/>
-            <w:r>
-              <w:rPr>
-                <w:sz w:val="26"/>
-                <w:szCs w:val="26"/>
-              </w:rPr>
-              <w:t>id_propr</w:t>
-            </w:r>
-            <w:proofErr w:type="spellEnd"/>
-            <w:r>
-              <w:rPr>
-                <w:sz w:val="26"/>
-                <w:szCs w:val="26"/>
-              </w:rPr>
-              <w:t>}/</w:t>
-            </w:r>
-            <w:r>
-              <w:rPr>
-                <w:sz w:val="26"/>
-                <w:szCs w:val="26"/>
-              </w:rPr>
-              <w:br/>
-            </w:r>
-            <w:proofErr w:type="spellStart"/>
-            <w:r>
-              <w:rPr>
-                <w:sz w:val="26"/>
-                <w:szCs w:val="26"/>
-              </w:rPr>
+              <w:t>{id_azienda}/</w:t>
+            </w:r>
+            <w:r>
+              <w:rPr>
+                <w:sz w:val="26"/>
+                <w:szCs w:val="26"/>
+              </w:rPr>
+              <w:br/>
+              <w:t>proprieta/</w:t>
+            </w:r>
+            <w:r>
+              <w:rPr>
+                <w:sz w:val="26"/>
+                <w:szCs w:val="26"/>
+              </w:rPr>
+              <w:br/>
+              <w:t>{id_propr}/</w:t>
+            </w:r>
+            <w:r>
+              <w:rPr>
+                <w:sz w:val="26"/>
+                <w:szCs w:val="26"/>
+              </w:rPr>
+              <w:br/>
               <w:t>stat</w:t>
             </w:r>
             <w:r>
@@ -5803,7 +4561,6 @@
               </w:rPr>
               <w:t>_device</w:t>
             </w:r>
-            <w:proofErr w:type="spellEnd"/>
           </w:p>
         </w:tc>
         <w:tc>
@@ -5858,23 +4615,7 @@
                 <w:sz w:val="26"/>
                 <w:szCs w:val="26"/>
               </w:rPr>
-              <w:t>Body: elenco di stati riguardanti gli attuatori (“</w:t>
-            </w:r>
-            <w:proofErr w:type="gramStart"/>
-            <w:r>
-              <w:rPr>
-                <w:sz w:val="26"/>
-                <w:szCs w:val="26"/>
-              </w:rPr>
-              <w:t>on”/</w:t>
-            </w:r>
-            <w:proofErr w:type="gramEnd"/>
-            <w:r>
-              <w:rPr>
-                <w:sz w:val="26"/>
-                <w:szCs w:val="26"/>
-              </w:rPr>
-              <w:t>”off”) e i sensori (oggetti “misura”) di una certa proprietà</w:t>
+              <w:t>Body: elenco di stati riguardanti gli attuatori (“on”/”off”) e i sensori (oggetti “misura”) di una certa proprietà</w:t>
             </w:r>
           </w:p>
         </w:tc>
@@ -5938,23 +4679,7 @@
                 <w:sz w:val="26"/>
                 <w:szCs w:val="26"/>
               </w:rPr>
-              <w:t xml:space="preserve">Ottieni l’elenco degli stati dei </w:t>
-            </w:r>
-            <w:proofErr w:type="gramStart"/>
-            <w:r>
-              <w:rPr>
-                <w:sz w:val="26"/>
-                <w:szCs w:val="26"/>
-              </w:rPr>
-              <w:t>device</w:t>
-            </w:r>
-            <w:proofErr w:type="gramEnd"/>
-            <w:r>
-              <w:rPr>
-                <w:sz w:val="26"/>
-                <w:szCs w:val="26"/>
-              </w:rPr>
-              <w:t xml:space="preserve"> appartenenti ad una determinata proprietà.</w:t>
+              <w:t>Ottieni l’elenco degli stati dei device appartenenti ad una determinata proprietà.</w:t>
             </w:r>
           </w:p>
         </w:tc>
@@ -6020,79 +4745,23 @@
                 <w:szCs w:val="26"/>
               </w:rPr>
               <w:br/>
-              <w:t>{</w:t>
-            </w:r>
-            <w:proofErr w:type="spellStart"/>
-            <w:r>
-              <w:rPr>
-                <w:sz w:val="26"/>
-                <w:szCs w:val="26"/>
-              </w:rPr>
-              <w:t>id_</w:t>
-            </w:r>
-            <w:proofErr w:type="gramStart"/>
-            <w:r>
-              <w:rPr>
-                <w:sz w:val="26"/>
-                <w:szCs w:val="26"/>
-              </w:rPr>
-              <w:t>azienda</w:t>
-            </w:r>
-            <w:proofErr w:type="spellEnd"/>
-            <w:r>
-              <w:rPr>
-                <w:sz w:val="26"/>
-                <w:szCs w:val="26"/>
-              </w:rPr>
-              <w:t>}/</w:t>
-            </w:r>
-            <w:proofErr w:type="gramEnd"/>
-            <w:r>
-              <w:rPr>
-                <w:sz w:val="26"/>
-                <w:szCs w:val="26"/>
-              </w:rPr>
-              <w:br/>
-            </w:r>
-            <w:proofErr w:type="spellStart"/>
-            <w:r>
-              <w:rPr>
-                <w:sz w:val="26"/>
-                <w:szCs w:val="26"/>
-              </w:rPr>
-              <w:t>proprieta</w:t>
-            </w:r>
-            <w:proofErr w:type="spellEnd"/>
-            <w:r>
-              <w:rPr>
-                <w:sz w:val="26"/>
-                <w:szCs w:val="26"/>
-              </w:rPr>
-              <w:t>/</w:t>
-            </w:r>
-            <w:r>
-              <w:rPr>
-                <w:sz w:val="26"/>
-                <w:szCs w:val="26"/>
-              </w:rPr>
-              <w:br/>
-              <w:t>{</w:t>
-            </w:r>
-            <w:proofErr w:type="spellStart"/>
-            <w:r>
-              <w:rPr>
-                <w:sz w:val="26"/>
-                <w:szCs w:val="26"/>
-              </w:rPr>
-              <w:t>id_propr</w:t>
-            </w:r>
-            <w:proofErr w:type="spellEnd"/>
-            <w:r>
-              <w:rPr>
-                <w:sz w:val="26"/>
-                <w:szCs w:val="26"/>
-              </w:rPr>
-              <w:t>}/</w:t>
+              <w:t>{id_azienda}/</w:t>
+            </w:r>
+            <w:r>
+              <w:rPr>
+                <w:sz w:val="26"/>
+                <w:szCs w:val="26"/>
+              </w:rPr>
+              <w:br/>
+              <w:t>proprieta/</w:t>
+            </w:r>
+            <w:r>
+              <w:rPr>
+                <w:sz w:val="26"/>
+                <w:szCs w:val="26"/>
+              </w:rPr>
+              <w:br/>
+              <w:t>{id_propr}/</w:t>
             </w:r>
             <w:r>
               <w:rPr>
@@ -6108,47 +4777,15 @@
                 <w:szCs w:val="26"/>
               </w:rPr>
               <w:br/>
-              <w:t>{</w:t>
-            </w:r>
-            <w:proofErr w:type="spellStart"/>
-            <w:r>
-              <w:rPr>
-                <w:sz w:val="26"/>
-                <w:szCs w:val="26"/>
-              </w:rPr>
-              <w:t>id_device</w:t>
-            </w:r>
-            <w:proofErr w:type="spellEnd"/>
-            <w:r>
-              <w:rPr>
-                <w:sz w:val="26"/>
-                <w:szCs w:val="26"/>
-              </w:rPr>
-              <w:t>}/</w:t>
-            </w:r>
-            <w:r>
-              <w:rPr>
-                <w:sz w:val="26"/>
-                <w:szCs w:val="26"/>
-              </w:rPr>
-              <w:br/>
-              <w:t>?stato={</w:t>
-            </w:r>
-            <w:proofErr w:type="spellStart"/>
-            <w:r>
-              <w:rPr>
-                <w:sz w:val="26"/>
-                <w:szCs w:val="26"/>
-              </w:rPr>
-              <w:t>true;false</w:t>
-            </w:r>
-            <w:proofErr w:type="spellEnd"/>
-            <w:r>
-              <w:rPr>
-                <w:sz w:val="26"/>
-                <w:szCs w:val="26"/>
-              </w:rPr>
-              <w:t>}</w:t>
+              <w:t>{id_device}/</w:t>
+            </w:r>
+            <w:r>
+              <w:rPr>
+                <w:sz w:val="26"/>
+                <w:szCs w:val="26"/>
+              </w:rPr>
+              <w:br/>
+              <w:t>?stato={true;false}</w:t>
             </w:r>
           </w:p>
         </w:tc>
@@ -6200,23 +4837,7 @@
                 <w:szCs w:val="26"/>
               </w:rPr>
               <w:lastRenderedPageBreak/>
-              <w:t>aveva impostato manuale=</w:t>
-            </w:r>
-            <w:proofErr w:type="spellStart"/>
-            <w:r>
-              <w:rPr>
-                <w:sz w:val="26"/>
-                <w:szCs w:val="26"/>
-              </w:rPr>
-              <w:t>true</w:t>
-            </w:r>
-            <w:proofErr w:type="spellEnd"/>
-            <w:r>
-              <w:rPr>
-                <w:sz w:val="26"/>
-                <w:szCs w:val="26"/>
-              </w:rPr>
-              <w:t>.</w:t>
+              <w:t>aveva impostato manuale=true.</w:t>
             </w:r>
             <w:r>
               <w:rPr>
@@ -6296,23 +4917,7 @@
                 <w:szCs w:val="26"/>
               </w:rPr>
               <w:br/>
-              <w:t xml:space="preserve">eventualmente, un errore se l’azienda non esiste, la proprietà non esiste, il </w:t>
-            </w:r>
-            <w:proofErr w:type="gramStart"/>
-            <w:r>
-              <w:rPr>
-                <w:sz w:val="26"/>
-                <w:szCs w:val="26"/>
-              </w:rPr>
-              <w:t>device</w:t>
-            </w:r>
-            <w:proofErr w:type="gramEnd"/>
-            <w:r>
-              <w:rPr>
-                <w:sz w:val="26"/>
-                <w:szCs w:val="26"/>
-              </w:rPr>
-              <w:t xml:space="preserve"> non esiste o non viene specificato il </w:t>
+              <w:t xml:space="preserve">eventualmente, un errore se l’azienda non esiste, la proprietà non esiste, il device non esiste o non viene specificato il </w:t>
             </w:r>
             <w:r>
               <w:rPr>
@@ -6349,23 +4954,7 @@
                 <w:szCs w:val="26"/>
               </w:rPr>
               <w:lastRenderedPageBreak/>
-              <w:t>Cambia lo stato (“</w:t>
-            </w:r>
-            <w:proofErr w:type="gramStart"/>
-            <w:r>
-              <w:rPr>
-                <w:sz w:val="26"/>
-                <w:szCs w:val="26"/>
-              </w:rPr>
-              <w:t>on”/</w:t>
-            </w:r>
-            <w:proofErr w:type="gramEnd"/>
-            <w:r>
-              <w:rPr>
-                <w:sz w:val="26"/>
-                <w:szCs w:val="26"/>
-              </w:rPr>
-              <w:t>”off”) di un certo attuatore.</w:t>
+              <w:t>Cambia lo stato (“on”/”off”) di un certo attuatore.</w:t>
             </w:r>
             <w:r>
               <w:rPr>
@@ -6448,49 +5037,32 @@
                 <w:szCs w:val="26"/>
               </w:rPr>
               <w:br/>
-              <w:t>{</w:t>
-            </w:r>
-            <w:proofErr w:type="spellStart"/>
-            <w:r>
-              <w:rPr>
-                <w:sz w:val="26"/>
-                <w:szCs w:val="26"/>
-              </w:rPr>
-              <w:t>id_</w:t>
-            </w:r>
-            <w:proofErr w:type="gramStart"/>
-            <w:r>
-              <w:rPr>
-                <w:sz w:val="26"/>
-                <w:szCs w:val="26"/>
-              </w:rPr>
-              <w:t>azienda</w:t>
-            </w:r>
-            <w:proofErr w:type="spellEnd"/>
-            <w:r>
-              <w:rPr>
-                <w:sz w:val="26"/>
-                <w:szCs w:val="26"/>
-              </w:rPr>
-              <w:t>}/</w:t>
-            </w:r>
-            <w:proofErr w:type="gramEnd"/>
-            <w:r>
-              <w:rPr>
-                <w:sz w:val="26"/>
-                <w:szCs w:val="26"/>
-              </w:rPr>
-              <w:br/>
-            </w:r>
-            <w:proofErr w:type="spellStart"/>
-            <w:r>
-              <w:rPr>
-                <w:sz w:val="26"/>
-                <w:szCs w:val="26"/>
-              </w:rPr>
-              <w:t>proprieta</w:t>
-            </w:r>
-            <w:proofErr w:type="spellEnd"/>
+              <w:t>{id_azienda}/</w:t>
+            </w:r>
+            <w:r>
+              <w:rPr>
+                <w:sz w:val="26"/>
+                <w:szCs w:val="26"/>
+              </w:rPr>
+              <w:br/>
+              <w:t>proprieta/</w:t>
+            </w:r>
+            <w:r>
+              <w:rPr>
+                <w:sz w:val="26"/>
+                <w:szCs w:val="26"/>
+              </w:rPr>
+              <w:br/>
+              <w:t>{id_propr}/</w:t>
+            </w:r>
+            <w:r>
+              <w:rPr>
+                <w:sz w:val="26"/>
+                <w:szCs w:val="26"/>
+              </w:rPr>
+              <w:br/>
+              <w:t>device</w:t>
+            </w:r>
             <w:r>
               <w:rPr>
                 <w:sz w:val="26"/>
@@ -6498,79 +5070,22 @@
               </w:rPr>
               <w:t>/</w:t>
             </w:r>
-            <w:r>
-              <w:rPr>
-                <w:sz w:val="26"/>
-                <w:szCs w:val="26"/>
-              </w:rPr>
-              <w:br/>
-              <w:t>{</w:t>
-            </w:r>
-            <w:proofErr w:type="spellStart"/>
-            <w:r>
-              <w:rPr>
-                <w:sz w:val="26"/>
-                <w:szCs w:val="26"/>
-              </w:rPr>
-              <w:t>id_propr</w:t>
-            </w:r>
-            <w:proofErr w:type="spellEnd"/>
-            <w:r>
-              <w:rPr>
-                <w:sz w:val="26"/>
-                <w:szCs w:val="26"/>
-              </w:rPr>
-              <w:t>}/</w:t>
-            </w:r>
-            <w:r>
-              <w:rPr>
-                <w:sz w:val="26"/>
-                <w:szCs w:val="26"/>
-              </w:rPr>
-              <w:br/>
-              <w:t>device/</w:t>
-            </w:r>
-          </w:p>
-          <w:p>
-            <w:pPr>
-              <w:widowControl w:val="0"/>
-              <w:rPr>
-                <w:sz w:val="26"/>
-                <w:szCs w:val="26"/>
-              </w:rPr>
-            </w:pPr>
-            <w:r>
-              <w:rPr>
-                <w:sz w:val="26"/>
-                <w:szCs w:val="26"/>
-              </w:rPr>
-              <w:t>{</w:t>
-            </w:r>
-            <w:proofErr w:type="spellStart"/>
-            <w:r>
-              <w:rPr>
-                <w:sz w:val="26"/>
-                <w:szCs w:val="26"/>
-              </w:rPr>
-              <w:t>id_</w:t>
-            </w:r>
-            <w:proofErr w:type="gramStart"/>
-            <w:r>
-              <w:rPr>
-                <w:sz w:val="26"/>
-                <w:szCs w:val="26"/>
-              </w:rPr>
-              <w:t>device</w:t>
-            </w:r>
-            <w:proofErr w:type="spellEnd"/>
-            <w:r>
-              <w:rPr>
-                <w:sz w:val="26"/>
-                <w:szCs w:val="26"/>
-              </w:rPr>
-              <w:t>}/</w:t>
-            </w:r>
-            <w:proofErr w:type="gramEnd"/>
+          </w:p>
+          <w:p>
+            <w:pPr>
+              <w:widowControl w:val="0"/>
+              <w:rPr>
+                <w:sz w:val="26"/>
+                <w:szCs w:val="26"/>
+              </w:rPr>
+            </w:pPr>
+            <w:r>
+              <w:rPr>
+                <w:sz w:val="26"/>
+                <w:szCs w:val="26"/>
+              </w:rPr>
+              <w:t>{id_device}/</w:t>
+            </w:r>
           </w:p>
           <w:p>
             <w:pPr>
@@ -6940,79 +5455,23 @@
                 <w:szCs w:val="26"/>
               </w:rPr>
               <w:br/>
-              <w:t>{</w:t>
-            </w:r>
-            <w:proofErr w:type="spellStart"/>
-            <w:r>
-              <w:rPr>
-                <w:sz w:val="26"/>
-                <w:szCs w:val="26"/>
-              </w:rPr>
-              <w:t>id_</w:t>
-            </w:r>
-            <w:proofErr w:type="gramStart"/>
-            <w:r>
-              <w:rPr>
-                <w:sz w:val="26"/>
-                <w:szCs w:val="26"/>
-              </w:rPr>
-              <w:t>azienda</w:t>
-            </w:r>
-            <w:proofErr w:type="spellEnd"/>
-            <w:r>
-              <w:rPr>
-                <w:sz w:val="26"/>
-                <w:szCs w:val="26"/>
-              </w:rPr>
-              <w:t>}/</w:t>
-            </w:r>
-            <w:proofErr w:type="gramEnd"/>
-            <w:r>
-              <w:rPr>
-                <w:sz w:val="26"/>
-                <w:szCs w:val="26"/>
-              </w:rPr>
-              <w:br/>
-            </w:r>
-            <w:proofErr w:type="spellStart"/>
-            <w:r>
-              <w:rPr>
-                <w:sz w:val="26"/>
-                <w:szCs w:val="26"/>
-              </w:rPr>
-              <w:t>proprieta</w:t>
-            </w:r>
-            <w:proofErr w:type="spellEnd"/>
-            <w:r>
-              <w:rPr>
-                <w:sz w:val="26"/>
-                <w:szCs w:val="26"/>
-              </w:rPr>
-              <w:t>/</w:t>
-            </w:r>
-            <w:r>
-              <w:rPr>
-                <w:sz w:val="26"/>
-                <w:szCs w:val="26"/>
-              </w:rPr>
-              <w:br/>
-              <w:t>{</w:t>
-            </w:r>
-            <w:proofErr w:type="spellStart"/>
-            <w:r>
-              <w:rPr>
-                <w:sz w:val="26"/>
-                <w:szCs w:val="26"/>
-              </w:rPr>
-              <w:t>id_propr</w:t>
-            </w:r>
-            <w:proofErr w:type="spellEnd"/>
-            <w:r>
-              <w:rPr>
-                <w:sz w:val="26"/>
-                <w:szCs w:val="26"/>
-              </w:rPr>
-              <w:t>}/</w:t>
+              <w:t>{id_azienda}/</w:t>
+            </w:r>
+            <w:r>
+              <w:rPr>
+                <w:sz w:val="26"/>
+                <w:szCs w:val="26"/>
+              </w:rPr>
+              <w:br/>
+              <w:t>proprieta/</w:t>
+            </w:r>
+            <w:r>
+              <w:rPr>
+                <w:sz w:val="26"/>
+                <w:szCs w:val="26"/>
+              </w:rPr>
+              <w:br/>
+              <w:t>{id_propr}/</w:t>
             </w:r>
             <w:r>
               <w:rPr>
@@ -7028,23 +5487,7 @@
                 <w:szCs w:val="26"/>
               </w:rPr>
               <w:br/>
-              <w:t>{</w:t>
-            </w:r>
-            <w:proofErr w:type="spellStart"/>
-            <w:r>
-              <w:rPr>
-                <w:sz w:val="26"/>
-                <w:szCs w:val="26"/>
-              </w:rPr>
-              <w:t>id_device</w:t>
-            </w:r>
-            <w:proofErr w:type="spellEnd"/>
-            <w:r>
-              <w:rPr>
-                <w:sz w:val="26"/>
-                <w:szCs w:val="26"/>
-              </w:rPr>
-              <w:t>}/</w:t>
+              <w:t>{id_device}/</w:t>
             </w:r>
             <w:r>
               <w:rPr>
@@ -7186,15 +5629,7 @@
         <w:t xml:space="preserve">NOTA SULLE API: la tabella sopra riportata prevede le API stabilite durante la fase di progettazione; ciò non toglie </w:t>
       </w:r>
       <w:r>
-        <w:t xml:space="preserve">che potranno essere aggiunte ulteriori API a supporto dell’intera applicazione. Per esempio: API per reperire un singolo IOT </w:t>
-      </w:r>
-      <w:proofErr w:type="gramStart"/>
-      <w:r>
-        <w:t>device</w:t>
-      </w:r>
-      <w:proofErr w:type="gramEnd"/>
-      <w:r>
-        <w:t>, una singola azienda, etc.</w:t>
+        <w:t>che potranno essere aggiunte ulteriori API a supporto dell’intera applicazione. Per esempio: API per reperire un singolo IOT device, una singola azienda, etc.</w:t>
       </w:r>
     </w:p>
     <w:p>
@@ -7226,25 +5661,7 @@
           <w:sz w:val="26"/>
           <w:szCs w:val="26"/>
         </w:rPr>
-        <w:t xml:space="preserve">Definizione dei </w:t>
-      </w:r>
-      <w:proofErr w:type="spellStart"/>
-      <w:r>
-        <w:rPr>
-          <w:color w:val="2F5496"/>
-          <w:sz w:val="26"/>
-          <w:szCs w:val="26"/>
-        </w:rPr>
-        <w:t>topic</w:t>
-      </w:r>
-      <w:proofErr w:type="spellEnd"/>
-      <w:r>
-        <w:rPr>
-          <w:color w:val="2F5496"/>
-          <w:sz w:val="26"/>
-          <w:szCs w:val="26"/>
-        </w:rPr>
-        <w:t xml:space="preserve"> MQTT da utilizzare</w:t>
+        <w:t>Definizione dei topic MQTT da utilizzare</w:t>
       </w:r>
     </w:p>
     <w:p>
@@ -7272,23 +5689,7 @@
           <w:sz w:val="26"/>
           <w:szCs w:val="26"/>
         </w:rPr>
-        <w:t xml:space="preserve">Ogni azienda utilizzerà dei </w:t>
-      </w:r>
-      <w:proofErr w:type="spellStart"/>
-      <w:r>
-        <w:rPr>
-          <w:sz w:val="26"/>
-          <w:szCs w:val="26"/>
-        </w:rPr>
-        <w:t>topic</w:t>
-      </w:r>
-      <w:proofErr w:type="spellEnd"/>
-      <w:r>
-        <w:rPr>
-          <w:sz w:val="26"/>
-          <w:szCs w:val="26"/>
-        </w:rPr>
-        <w:t xml:space="preserve"> differenti a lei dedicati, che assumeranno questa forma (lo stesso discorso vale per le varie proprietà):</w:t>
+        <w:t>Ogni azienda utilizzerà dei topic differenti a lei dedicati, che assumeranno questa forma (lo stesso discorso vale per le varie proprietà):</w:t>
       </w:r>
       <w:r>
         <w:rPr>
@@ -7326,69 +5727,12 @@
           <w:szCs w:val="26"/>
         </w:rPr>
       </w:pPr>
-      <w:proofErr w:type="spellStart"/>
       <w:r>
         <w:rPr>
           <w:sz w:val="26"/>
           <w:szCs w:val="26"/>
         </w:rPr>
-        <w:t>aziendaXXX</w:t>
-      </w:r>
-      <w:proofErr w:type="spellEnd"/>
-      <w:r>
-        <w:rPr>
-          <w:sz w:val="26"/>
-          <w:szCs w:val="26"/>
-        </w:rPr>
-        <w:t>/</w:t>
-      </w:r>
-      <w:proofErr w:type="spellStart"/>
-      <w:r>
-        <w:rPr>
-          <w:sz w:val="26"/>
-          <w:szCs w:val="26"/>
-        </w:rPr>
-        <w:t>proprietaYYY</w:t>
-      </w:r>
-      <w:proofErr w:type="spellEnd"/>
-      <w:r>
-        <w:rPr>
-          <w:sz w:val="26"/>
-          <w:szCs w:val="26"/>
-        </w:rPr>
-        <w:t xml:space="preserve">/misure → per l’invio di misure dai sensori (classe </w:t>
-      </w:r>
-      <w:proofErr w:type="spellStart"/>
-      <w:r>
-        <w:rPr>
-          <w:sz w:val="26"/>
-          <w:szCs w:val="26"/>
-        </w:rPr>
-        <w:t>rilevazione_misure_sensori</w:t>
-      </w:r>
-      <w:proofErr w:type="spellEnd"/>
-      <w:r>
-        <w:rPr>
-          <w:sz w:val="26"/>
-          <w:szCs w:val="26"/>
-        </w:rPr>
-        <w:t xml:space="preserve">) e la ricezione di queste ultime dal gestore degli stati (che le salverà poi nel </w:t>
-      </w:r>
-      <w:proofErr w:type="spellStart"/>
-      <w:r>
-        <w:rPr>
-          <w:sz w:val="26"/>
-          <w:szCs w:val="26"/>
-        </w:rPr>
-        <w:t>db</w:t>
-      </w:r>
-      <w:proofErr w:type="spellEnd"/>
-      <w:r>
-        <w:rPr>
-          <w:sz w:val="26"/>
-          <w:szCs w:val="26"/>
-        </w:rPr>
-        <w:t>)</w:t>
+        <w:t>aziendaXXX/proprietaYYY/misure → per l’invio di misure dai sensori (classe rilevazione_misure_sensori) e la ricezione di queste ultime dal gestore degli stati (che le salverà poi nel db)</w:t>
       </w:r>
     </w:p>
     <w:p>
@@ -7430,70 +5774,13 @@
           <w:szCs w:val="26"/>
         </w:rPr>
       </w:pPr>
-      <w:proofErr w:type="spellStart"/>
       <w:r>
         <w:rPr>
           <w:sz w:val="26"/>
           <w:szCs w:val="26"/>
         </w:rPr>
         <w:lastRenderedPageBreak/>
-        <w:t>aziendaXXX</w:t>
-      </w:r>
-      <w:proofErr w:type="spellEnd"/>
-      <w:r>
-        <w:rPr>
-          <w:sz w:val="26"/>
-          <w:szCs w:val="26"/>
-        </w:rPr>
-        <w:t>/</w:t>
-      </w:r>
-      <w:proofErr w:type="spellStart"/>
-      <w:r>
-        <w:rPr>
-          <w:sz w:val="26"/>
-          <w:szCs w:val="26"/>
-        </w:rPr>
-        <w:t>proprietaYYY</w:t>
-      </w:r>
-      <w:proofErr w:type="spellEnd"/>
-      <w:r>
-        <w:rPr>
-          <w:sz w:val="26"/>
-          <w:szCs w:val="26"/>
-        </w:rPr>
-        <w:t xml:space="preserve">/attuatori → per la pubblicazione di cambi </w:t>
-      </w:r>
-      <w:proofErr w:type="spellStart"/>
-      <w:r>
-        <w:rPr>
-          <w:sz w:val="26"/>
-          <w:szCs w:val="26"/>
-        </w:rPr>
-        <w:t>modalita</w:t>
-      </w:r>
-      <w:proofErr w:type="spellEnd"/>
-      <w:r>
-        <w:rPr>
-          <w:sz w:val="26"/>
-          <w:szCs w:val="26"/>
-        </w:rPr>
-        <w:t xml:space="preserve">/stato da parte del gestore delle configurazioni e la lettura di queste informazioni dagli attuatori (classe </w:t>
-      </w:r>
-      <w:proofErr w:type="spellStart"/>
-      <w:r>
-        <w:rPr>
-          <w:sz w:val="26"/>
-          <w:szCs w:val="26"/>
-        </w:rPr>
-        <w:t>invio_comandi_attuatori</w:t>
-      </w:r>
-      <w:proofErr w:type="spellEnd"/>
-      <w:r>
-        <w:rPr>
-          <w:sz w:val="26"/>
-          <w:szCs w:val="26"/>
-        </w:rPr>
-        <w:t>)</w:t>
+        <w:t>aziendaXXX/proprietaYYY/attuatori → per la pubblicazione di cambi modalita/stato da parte del gestore delle configurazioni e la lettura di queste informazioni dagli attuatori (classe invio_comandi_attuatori)</w:t>
       </w:r>
     </w:p>
     <w:p>
@@ -7560,18 +5847,8 @@
           <w:sz w:val="26"/>
           <w:szCs w:val="26"/>
         </w:rPr>
-        <w:t xml:space="preserve">Formato dei messaggi da utilizzare sui </w:t>
-      </w:r>
-      <w:proofErr w:type="spellStart"/>
-      <w:r>
-        <w:rPr>
-          <w:color w:val="2F5496"/>
-          <w:sz w:val="26"/>
-          <w:szCs w:val="26"/>
-        </w:rPr>
-        <w:t>topic</w:t>
-      </w:r>
-      <w:proofErr w:type="spellEnd"/>
+        <w:t>Formato dei messaggi da utilizzare sui topic</w:t>
+      </w:r>
     </w:p>
     <w:p>
       <w:pPr>
@@ -7600,87 +5877,7 @@
           <w:sz w:val="26"/>
           <w:szCs w:val="26"/>
         </w:rPr>
-        <w:t xml:space="preserve">Quando un sensore (tramite la classe </w:t>
-      </w:r>
-      <w:proofErr w:type="spellStart"/>
-      <w:r>
-        <w:rPr>
-          <w:sz w:val="26"/>
-          <w:szCs w:val="26"/>
-        </w:rPr>
-        <w:t>rilevazione_misure_sensori</w:t>
-      </w:r>
-      <w:proofErr w:type="spellEnd"/>
-      <w:r>
-        <w:rPr>
-          <w:sz w:val="26"/>
-          <w:szCs w:val="26"/>
-        </w:rPr>
-        <w:t xml:space="preserve">) vuole inviare una misura, farà una </w:t>
-      </w:r>
-      <w:proofErr w:type="spellStart"/>
-      <w:r>
-        <w:rPr>
-          <w:sz w:val="26"/>
-          <w:szCs w:val="26"/>
-        </w:rPr>
-        <w:t>publish</w:t>
-      </w:r>
-      <w:proofErr w:type="spellEnd"/>
-      <w:r>
-        <w:rPr>
-          <w:sz w:val="26"/>
-          <w:szCs w:val="26"/>
-        </w:rPr>
-        <w:t xml:space="preserve"> sul </w:t>
-      </w:r>
-      <w:proofErr w:type="spellStart"/>
-      <w:r>
-        <w:rPr>
-          <w:sz w:val="26"/>
-          <w:szCs w:val="26"/>
-        </w:rPr>
-        <w:t>topic</w:t>
-      </w:r>
-      <w:proofErr w:type="spellEnd"/>
-      <w:r>
-        <w:rPr>
-          <w:sz w:val="26"/>
-          <w:szCs w:val="26"/>
-        </w:rPr>
-        <w:t xml:space="preserve"> “</w:t>
-      </w:r>
-      <w:proofErr w:type="spellStart"/>
-      <w:r>
-        <w:rPr>
-          <w:sz w:val="26"/>
-          <w:szCs w:val="26"/>
-        </w:rPr>
-        <w:t>aziendaXXX</w:t>
-      </w:r>
-      <w:proofErr w:type="spellEnd"/>
-      <w:r>
-        <w:rPr>
-          <w:sz w:val="26"/>
-          <w:szCs w:val="26"/>
-        </w:rPr>
-        <w:t>/</w:t>
-      </w:r>
-      <w:proofErr w:type="spellStart"/>
-      <w:r>
-        <w:rPr>
-          <w:sz w:val="26"/>
-          <w:szCs w:val="26"/>
-        </w:rPr>
-        <w:t>proprietaYYY</w:t>
-      </w:r>
-      <w:proofErr w:type="spellEnd"/>
-      <w:r>
-        <w:rPr>
-          <w:sz w:val="26"/>
-          <w:szCs w:val="26"/>
-        </w:rPr>
-        <w:t>/misure” con messaggio (esemplificativo):</w:t>
+        <w:t>Quando un sensore (tramite la classe rilevazione_misure_sensori) vuole inviare una misura, farà una publish sul topic “aziendaXXX/proprietaYYY/misure” con messaggio (esemplificativo):</w:t>
       </w:r>
       <w:r>
         <w:rPr>
@@ -7695,130 +5892,24 @@
           <w:sz w:val="26"/>
           <w:szCs w:val="26"/>
         </w:rPr>
-        <w:t>{“</w:t>
-      </w:r>
-      <w:proofErr w:type="spellStart"/>
-      <w:r>
-        <w:rPr>
-          <w:i/>
+        <w:t>{“id_device”: 001, “data_misurazione”: data-odierna, “ora_misurazione”: ora-attuale, “valore_misurato”: 22.5, “unità_misura”: ‘Celsius’}.</w:t>
+      </w:r>
+    </w:p>
+    <w:p>
+      <w:pPr>
+        <w:spacing w:line="276" w:lineRule="auto"/>
+        <w:ind w:left="720"/>
+        <w:rPr>
           <w:sz w:val="26"/>
           <w:szCs w:val="26"/>
         </w:rPr>
-        <w:t>id_device</w:t>
-      </w:r>
-      <w:proofErr w:type="spellEnd"/>
-      <w:r>
-        <w:rPr>
-          <w:i/>
+      </w:pPr>
+      <w:r>
+        <w:rPr>
           <w:sz w:val="26"/>
           <w:szCs w:val="26"/>
         </w:rPr>
-        <w:t>”: 001, “</w:t>
-      </w:r>
-      <w:proofErr w:type="spellStart"/>
-      <w:r>
-        <w:rPr>
-          <w:i/>
-          <w:sz w:val="26"/>
-          <w:szCs w:val="26"/>
-        </w:rPr>
-        <w:t>data_misurazione</w:t>
-      </w:r>
-      <w:proofErr w:type="spellEnd"/>
-      <w:r>
-        <w:rPr>
-          <w:i/>
-          <w:sz w:val="26"/>
-          <w:szCs w:val="26"/>
-        </w:rPr>
-        <w:t>”: data-odierna, “</w:t>
-      </w:r>
-      <w:proofErr w:type="spellStart"/>
-      <w:r>
-        <w:rPr>
-          <w:i/>
-          <w:sz w:val="26"/>
-          <w:szCs w:val="26"/>
-        </w:rPr>
-        <w:t>ora_misurazione</w:t>
-      </w:r>
-      <w:proofErr w:type="spellEnd"/>
-      <w:r>
-        <w:rPr>
-          <w:i/>
-          <w:sz w:val="26"/>
-          <w:szCs w:val="26"/>
-        </w:rPr>
-        <w:t>”: ora-attuale, “</w:t>
-      </w:r>
-      <w:proofErr w:type="spellStart"/>
-      <w:r>
-        <w:rPr>
-          <w:i/>
-          <w:sz w:val="26"/>
-          <w:szCs w:val="26"/>
-        </w:rPr>
-        <w:t>valore_misurato</w:t>
-      </w:r>
-      <w:proofErr w:type="spellEnd"/>
-      <w:r>
-        <w:rPr>
-          <w:i/>
-          <w:sz w:val="26"/>
-          <w:szCs w:val="26"/>
-        </w:rPr>
-        <w:t>”: 22.5, “</w:t>
-      </w:r>
-      <w:proofErr w:type="spellStart"/>
-      <w:r>
-        <w:rPr>
-          <w:i/>
-          <w:sz w:val="26"/>
-          <w:szCs w:val="26"/>
-        </w:rPr>
-        <w:t>unità_misura</w:t>
-      </w:r>
-      <w:proofErr w:type="spellEnd"/>
-      <w:r>
-        <w:rPr>
-          <w:i/>
-          <w:sz w:val="26"/>
-          <w:szCs w:val="26"/>
-        </w:rPr>
-        <w:t>”: ‘Celsius’}.</w:t>
-      </w:r>
-    </w:p>
-    <w:p>
-      <w:pPr>
-        <w:spacing w:line="276" w:lineRule="auto"/>
-        <w:ind w:left="720"/>
-        <w:rPr>
-          <w:sz w:val="26"/>
-          <w:szCs w:val="26"/>
-        </w:rPr>
-      </w:pPr>
-      <w:r>
-        <w:rPr>
-          <w:sz w:val="26"/>
-          <w:szCs w:val="26"/>
-        </w:rPr>
-        <w:t xml:space="preserve">Questo messaggio sarà ricevuto dal gestore degli stati che sottoscrive il dato </w:t>
-      </w:r>
-      <w:proofErr w:type="spellStart"/>
-      <w:r>
-        <w:rPr>
-          <w:sz w:val="26"/>
-          <w:szCs w:val="26"/>
-        </w:rPr>
-        <w:t>topic</w:t>
-      </w:r>
-      <w:proofErr w:type="spellEnd"/>
-      <w:r>
-        <w:rPr>
-          <w:sz w:val="26"/>
-          <w:szCs w:val="26"/>
-        </w:rPr>
-        <w:t>.</w:t>
+        <w:t>Questo messaggio sarà ricevuto dal gestore degli stati che sottoscrive il dato topic.</w:t>
       </w:r>
     </w:p>
     <w:p>
@@ -7848,71 +5939,7 @@
           <w:sz w:val="26"/>
           <w:szCs w:val="26"/>
         </w:rPr>
-        <w:t xml:space="preserve">Quando il gestore delle configurazioni (per un piano prestabilito, oppure per mano dell’utente) vuole attivare/disattivare un attuatore o cambiarne la modalità di funzionamento (man/auto), farà una </w:t>
-      </w:r>
-      <w:proofErr w:type="spellStart"/>
-      <w:r>
-        <w:rPr>
-          <w:sz w:val="26"/>
-          <w:szCs w:val="26"/>
-        </w:rPr>
-        <w:t>publish</w:t>
-      </w:r>
-      <w:proofErr w:type="spellEnd"/>
-      <w:r>
-        <w:rPr>
-          <w:sz w:val="26"/>
-          <w:szCs w:val="26"/>
-        </w:rPr>
-        <w:t xml:space="preserve"> sul </w:t>
-      </w:r>
-      <w:proofErr w:type="spellStart"/>
-      <w:r>
-        <w:rPr>
-          <w:sz w:val="26"/>
-          <w:szCs w:val="26"/>
-        </w:rPr>
-        <w:t>topic</w:t>
-      </w:r>
-      <w:proofErr w:type="spellEnd"/>
-      <w:r>
-        <w:rPr>
-          <w:sz w:val="26"/>
-          <w:szCs w:val="26"/>
-        </w:rPr>
-        <w:t xml:space="preserve"> “</w:t>
-      </w:r>
-      <w:proofErr w:type="spellStart"/>
-      <w:r>
-        <w:rPr>
-          <w:sz w:val="26"/>
-          <w:szCs w:val="26"/>
-        </w:rPr>
-        <w:t>aziendaXXX</w:t>
-      </w:r>
-      <w:proofErr w:type="spellEnd"/>
-      <w:r>
-        <w:rPr>
-          <w:sz w:val="26"/>
-          <w:szCs w:val="26"/>
-        </w:rPr>
-        <w:t>/</w:t>
-      </w:r>
-      <w:proofErr w:type="spellStart"/>
-      <w:r>
-        <w:rPr>
-          <w:sz w:val="26"/>
-          <w:szCs w:val="26"/>
-        </w:rPr>
-        <w:t>proprietaYYY</w:t>
-      </w:r>
-      <w:proofErr w:type="spellEnd"/>
-      <w:r>
-        <w:rPr>
-          <w:sz w:val="26"/>
-          <w:szCs w:val="26"/>
-        </w:rPr>
-        <w:t>/attuatori” con messaggio (esemplificativo):</w:t>
+        <w:t>Quando il gestore delle configurazioni (per un piano prestabilito, oppure per mano dell’utente) vuole attivare/disattivare un attuatore o cambiarne la modalità di funzionamento (man/auto), farà una publish sul topic “aziendaXXX/proprietaYYY/attuatori” con messaggio (esemplificativo):</w:t>
       </w:r>
       <w:r>
         <w:rPr>
@@ -7939,36 +5966,59 @@
           <w:sz w:val="26"/>
           <w:szCs w:val="26"/>
         </w:rPr>
-        <w:t>{“</w:t>
-      </w:r>
-      <w:proofErr w:type="spellStart"/>
-      <w:r>
+        <w:t>{“id_device”: 045, “stato”: true}</w:t>
+      </w:r>
+    </w:p>
+    <w:p>
+      <w:pPr>
+        <w:spacing w:line="276" w:lineRule="auto"/>
+        <w:ind w:left="720"/>
+        <w:rPr>
+          <w:sz w:val="26"/>
+          <w:szCs w:val="26"/>
+        </w:rPr>
+      </w:pPr>
+      <w:r>
+        <w:rPr>
+          <w:sz w:val="26"/>
+          <w:szCs w:val="26"/>
+        </w:rPr>
+        <w:t>esempio cambio mod. di funzionamento</w:t>
+      </w:r>
+    </w:p>
+    <w:p>
+      <w:pPr>
+        <w:spacing w:line="276" w:lineRule="auto"/>
         <w:rPr>
           <w:i/>
           <w:sz w:val="26"/>
           <w:szCs w:val="26"/>
         </w:rPr>
-        <w:t>id_device</w:t>
-      </w:r>
-      <w:proofErr w:type="spellEnd"/>
+      </w:pPr>
+      <w:r>
+        <w:rPr>
+          <w:color w:val="2F5496"/>
+          <w:sz w:val="26"/>
+          <w:szCs w:val="26"/>
+        </w:rPr>
+        <w:tab/>
+      </w:r>
       <w:r>
         <w:rPr>
           <w:i/>
           <w:sz w:val="26"/>
           <w:szCs w:val="26"/>
         </w:rPr>
-        <w:t xml:space="preserve">”: 045, “stato”: </w:t>
-      </w:r>
-      <w:proofErr w:type="spellStart"/>
+        <w:t>{“id_device”: 083</w:t>
+      </w:r>
       <w:r>
         <w:rPr>
           <w:i/>
           <w:sz w:val="26"/>
           <w:szCs w:val="26"/>
         </w:rPr>
-        <w:t>true</w:t>
-      </w:r>
-      <w:proofErr w:type="spellEnd"/>
+        <w:t>, ”manuale”: false</w:t>
+      </w:r>
       <w:r>
         <w:rPr>
           <w:i/>
@@ -7992,126 +6042,7 @@
           <w:sz w:val="26"/>
           <w:szCs w:val="26"/>
         </w:rPr>
-        <w:t>esempio cambio mod. di funzionamento</w:t>
-      </w:r>
-    </w:p>
-    <w:p>
-      <w:pPr>
-        <w:spacing w:line="276" w:lineRule="auto"/>
-        <w:rPr>
-          <w:i/>
-          <w:sz w:val="26"/>
-          <w:szCs w:val="26"/>
-        </w:rPr>
-      </w:pPr>
-      <w:r>
-        <w:rPr>
-          <w:color w:val="2F5496"/>
-          <w:sz w:val="26"/>
-          <w:szCs w:val="26"/>
-        </w:rPr>
-        <w:tab/>
-      </w:r>
-      <w:r>
-        <w:rPr>
-          <w:i/>
-          <w:sz w:val="26"/>
-          <w:szCs w:val="26"/>
-        </w:rPr>
-        <w:t>{“</w:t>
-      </w:r>
-      <w:proofErr w:type="spellStart"/>
-      <w:r>
-        <w:rPr>
-          <w:i/>
-          <w:sz w:val="26"/>
-          <w:szCs w:val="26"/>
-        </w:rPr>
-        <w:t>id_device</w:t>
-      </w:r>
-      <w:proofErr w:type="spellEnd"/>
-      <w:r>
-        <w:rPr>
-          <w:i/>
-          <w:sz w:val="26"/>
-          <w:szCs w:val="26"/>
-        </w:rPr>
-        <w:t>”: 083</w:t>
-      </w:r>
-      <w:proofErr w:type="gramStart"/>
-      <w:r>
-        <w:rPr>
-          <w:i/>
-          <w:sz w:val="26"/>
-          <w:szCs w:val="26"/>
-        </w:rPr>
-        <w:t>, ”manuale</w:t>
-      </w:r>
-      <w:proofErr w:type="gramEnd"/>
-      <w:r>
-        <w:rPr>
-          <w:i/>
-          <w:sz w:val="26"/>
-          <w:szCs w:val="26"/>
-        </w:rPr>
-        <w:t>”: false</w:t>
-      </w:r>
-      <w:r>
-        <w:rPr>
-          <w:i/>
-          <w:sz w:val="26"/>
-          <w:szCs w:val="26"/>
-        </w:rPr>
-        <w:t>}</w:t>
-      </w:r>
-    </w:p>
-    <w:p>
-      <w:pPr>
-        <w:spacing w:line="276" w:lineRule="auto"/>
-        <w:ind w:left="720"/>
-        <w:rPr>
-          <w:sz w:val="26"/>
-          <w:szCs w:val="26"/>
-        </w:rPr>
-      </w:pPr>
-      <w:r>
-        <w:rPr>
-          <w:sz w:val="26"/>
-          <w:szCs w:val="26"/>
-        </w:rPr>
-        <w:t xml:space="preserve">Questo messaggio sarà ricevuto dagli attuatori (classe </w:t>
-      </w:r>
-      <w:proofErr w:type="spellStart"/>
-      <w:r>
-        <w:rPr>
-          <w:sz w:val="26"/>
-          <w:szCs w:val="26"/>
-        </w:rPr>
-        <w:t>invio_comandi_attuatori</w:t>
-      </w:r>
-      <w:proofErr w:type="spellEnd"/>
-      <w:r>
-        <w:rPr>
-          <w:sz w:val="26"/>
-          <w:szCs w:val="26"/>
-        </w:rPr>
-        <w:t xml:space="preserve">) che sottoscrivono il dato </w:t>
-      </w:r>
-      <w:proofErr w:type="spellStart"/>
-      <w:r>
-        <w:rPr>
-          <w:sz w:val="26"/>
-          <w:szCs w:val="26"/>
-        </w:rPr>
-        <w:t>topic</w:t>
-      </w:r>
-      <w:proofErr w:type="spellEnd"/>
-      <w:r>
-        <w:rPr>
-          <w:sz w:val="26"/>
-          <w:szCs w:val="26"/>
-        </w:rPr>
-        <w:t>.</w:t>
+        <w:t>Questo messaggio sarà ricevuto dagli attuatori (classe invio_comandi_attuatori) che sottoscrivono il dato topic.</w:t>
       </w:r>
     </w:p>
     <w:p>
@@ -8134,7 +6065,7 @@
 </file>
 
 <file path=word/numbering.xml><?xml version="1.0" encoding="utf-8"?>
-<w:numbering xmlns:wpc="http://schemas.microsoft.com/office/word/2010/wordprocessingCanvas" xmlns:cx="http://schemas.microsoft.com/office/drawing/2014/chartex" xmlns:cx1="http://schemas.microsoft.com/office/drawing/2015/9/8/chartex" xmlns:cx2="http://schemas.microsoft.com/office/drawing/2015/10/21/chartex" xmlns:cx3="http://schemas.microsoft.com/office/drawing/2016/5/9/chartex" xmlns:cx4="http://schemas.microsoft.com/office/drawing/2016/5/10/chartex" xmlns:cx5="http://schemas.microsoft.com/office/drawing/2016/5/11/chartex" xmlns:cx6="http://schemas.microsoft.com/office/drawing/2016/5/12/chartex" xmlns:cx7="http://schemas.microsoft.com/office/drawing/2016/5/13/chartex" xmlns:cx8="http://schemas.microsoft.com/office/drawing/2016/5/14/chartex" xmlns:mc="http://schemas.openxmlformats.org/markup-compatibility/2006" xmlns:aink="http://schemas.microsoft.com/office/drawing/2016/ink" xmlns:am3d="http://schemas.microsoft.com/office/drawing/2017/model3d" xmlns:o="urn:schemas-microsoft-com:office:office" xmlns:oel="http://schemas.microsoft.com/office/2019/extlst" xmlns:r="http://schemas.openxmlformats.org/officeDocument/2006/relationships" xmlns:m="http://schemas.openxmlformats.org/officeDocument/2006/math" xmlns:v="urn:schemas-microsoft-com:vml" xmlns:wp14="http://schemas.microsoft.com/office/word/2010/wordprocessingDrawing" xmlns:wp="http://schemas.openxmlformats.org/drawingml/2006/wordprocessingDrawing" xmlns:w10="urn:schemas-microsoft-com:office:word" xmlns:w="http://schemas.openxmlformats.org/wordprocessingml/2006/main" xmlns:w14="http://schemas.microsoft.com/office/word/2010/wordml" xmlns:w15="http://schemas.microsoft.com/office/word/2012/wordml" xmlns:w16cex="http://schemas.microsoft.com/office/word/2018/wordml/cex" xmlns:w16cid="http://schemas.microsoft.com/office/word/2016/wordml/cid" xmlns:w16="http://schemas.microsoft.com/office/word/2018/wordml" xmlns:w16sdtdh="http://schemas.microsoft.com/office/word/2020/wordml/sdtdatahash" xmlns:w16se="http://schemas.microsoft.com/office/word/2015/wordml/symex" xmlns:wpg="http://schemas.microsoft.com/office/word/2010/wordprocessingGroup" xmlns:wpi="http://schemas.microsoft.com/office/word/2010/wordprocessingInk" xmlns:wne="http://schemas.microsoft.com/office/word/2006/wordml" xmlns:wps="http://schemas.microsoft.com/office/word/2010/wordprocessingShape" mc:Ignorable="w14 w15 w16se w16cid w16 w16cex w16sdtdh wp14">
+<w:numbering xmlns:wpc="http://schemas.microsoft.com/office/word/2010/wordprocessingCanvas" xmlns:cx="http://schemas.microsoft.com/office/drawing/2014/chartex" xmlns:cx1="http://schemas.microsoft.com/office/drawing/2015/9/8/chartex" xmlns:cx2="http://schemas.microsoft.com/office/drawing/2015/10/21/chartex" xmlns:cx3="http://schemas.microsoft.com/office/drawing/2016/5/9/chartex" xmlns:cx4="http://schemas.microsoft.com/office/drawing/2016/5/10/chartex" xmlns:cx5="http://schemas.microsoft.com/office/drawing/2016/5/11/chartex" xmlns:cx6="http://schemas.microsoft.com/office/drawing/2016/5/12/chartex" xmlns:cx7="http://schemas.microsoft.com/office/drawing/2016/5/13/chartex" xmlns:cx8="http://schemas.microsoft.com/office/drawing/2016/5/14/chartex" xmlns:mc="http://schemas.openxmlformats.org/markup-compatibility/2006" xmlns:aink="http://schemas.microsoft.com/office/drawing/2016/ink" xmlns:am3d="http://schemas.microsoft.com/office/drawing/2017/model3d" xmlns:o="urn:schemas-microsoft-com:office:office" xmlns:r="http://schemas.openxmlformats.org/officeDocument/2006/relationships" xmlns:m="http://schemas.openxmlformats.org/officeDocument/2006/math" xmlns:v="urn:schemas-microsoft-com:vml" xmlns:wp14="http://schemas.microsoft.com/office/word/2010/wordprocessingDrawing" xmlns:wp="http://schemas.openxmlformats.org/drawingml/2006/wordprocessingDrawing" xmlns:w10="urn:schemas-microsoft-com:office:word" xmlns:w="http://schemas.openxmlformats.org/wordprocessingml/2006/main" xmlns:w14="http://schemas.microsoft.com/office/word/2010/wordml" xmlns:w15="http://schemas.microsoft.com/office/word/2012/wordml" xmlns:w16cex="http://schemas.microsoft.com/office/word/2018/wordml/cex" xmlns:w16cid="http://schemas.microsoft.com/office/word/2016/wordml/cid" xmlns:w16="http://schemas.microsoft.com/office/word/2018/wordml" xmlns:w16se="http://schemas.microsoft.com/office/word/2015/wordml/symex" xmlns:wpg="http://schemas.microsoft.com/office/word/2010/wordprocessingGroup" xmlns:wpi="http://schemas.microsoft.com/office/word/2010/wordprocessingInk" xmlns:wne="http://schemas.microsoft.com/office/word/2006/wordml" xmlns:wps="http://schemas.microsoft.com/office/word/2010/wordprocessingShape" mc:Ignorable="w14 w15 w16se w16cid w16 w16cex wp14">
   <w:abstractNum w:abstractNumId="0" w15:restartNumberingAfterBreak="0">
     <w:nsid w:val="0A701931"/>
     <w:multiLevelType w:val="multilevel"/>
@@ -8450,20 +6381,20 @@
       </w:rPr>
     </w:lvl>
   </w:abstractNum>
-  <w:num w:numId="1" w16cid:durableId="1994605592">
+  <w:num w:numId="1">
     <w:abstractNumId w:val="0"/>
   </w:num>
-  <w:num w:numId="2" w16cid:durableId="1433014478">
+  <w:num w:numId="2">
     <w:abstractNumId w:val="2"/>
   </w:num>
-  <w:num w:numId="3" w16cid:durableId="560867559">
+  <w:num w:numId="3">
     <w:abstractNumId w:val="1"/>
   </w:num>
 </w:numbering>
 </file>
 
 <file path=word/styles.xml><?xml version="1.0" encoding="utf-8"?>
-<w:styles xmlns:mc="http://schemas.openxmlformats.org/markup-compatibility/2006" xmlns:r="http://schemas.openxmlformats.org/officeDocument/2006/relationships" xmlns:w="http://schemas.openxmlformats.org/wordprocessingml/2006/main" xmlns:w14="http://schemas.microsoft.com/office/word/2010/wordml" xmlns:w15="http://schemas.microsoft.com/office/word/2012/wordml" xmlns:w16cex="http://schemas.microsoft.com/office/word/2018/wordml/cex" xmlns:w16cid="http://schemas.microsoft.com/office/word/2016/wordml/cid" xmlns:w16="http://schemas.microsoft.com/office/word/2018/wordml" xmlns:w16sdtdh="http://schemas.microsoft.com/office/word/2020/wordml/sdtdatahash" xmlns:w16se="http://schemas.microsoft.com/office/word/2015/wordml/symex" mc:Ignorable="w14 w15 w16se w16cid w16 w16cex w16sdtdh">
+<w:styles xmlns:mc="http://schemas.openxmlformats.org/markup-compatibility/2006" xmlns:r="http://schemas.openxmlformats.org/officeDocument/2006/relationships" xmlns:w="http://schemas.openxmlformats.org/wordprocessingml/2006/main" xmlns:w14="http://schemas.microsoft.com/office/word/2010/wordml" xmlns:w15="http://schemas.microsoft.com/office/word/2012/wordml" xmlns:w16cex="http://schemas.microsoft.com/office/word/2018/wordml/cex" xmlns:w16cid="http://schemas.microsoft.com/office/word/2016/wordml/cid" xmlns:w16="http://schemas.microsoft.com/office/word/2018/wordml" xmlns:w16se="http://schemas.microsoft.com/office/word/2015/wordml/symex" mc:Ignorable="w14 w15 w16se w16cid w16 w16cex">
   <w:docDefaults>
     <w:rPrDefault>
       <w:rPr>

</xml_diff>

<commit_message>
Alcune modifiche alla documentazione
</commit_message>
<xml_diff>
--- a/docs/Progettazione.docx
+++ b/docs/Progettazione.docx
@@ -1,6 +1,6 @@
 
 <file path=word/document.xml><?xml version="1.0" encoding="utf-8"?>
-<w:document xmlns:wpc="http://schemas.microsoft.com/office/word/2010/wordprocessingCanvas" xmlns:cx="http://schemas.microsoft.com/office/drawing/2014/chartex" xmlns:cx1="http://schemas.microsoft.com/office/drawing/2015/9/8/chartex" xmlns:cx2="http://schemas.microsoft.com/office/drawing/2015/10/21/chartex" xmlns:cx3="http://schemas.microsoft.com/office/drawing/2016/5/9/chartex" xmlns:cx4="http://schemas.microsoft.com/office/drawing/2016/5/10/chartex" xmlns:cx5="http://schemas.microsoft.com/office/drawing/2016/5/11/chartex" xmlns:cx6="http://schemas.microsoft.com/office/drawing/2016/5/12/chartex" xmlns:cx7="http://schemas.microsoft.com/office/drawing/2016/5/13/chartex" xmlns:cx8="http://schemas.microsoft.com/office/drawing/2016/5/14/chartex" xmlns:mc="http://schemas.openxmlformats.org/markup-compatibility/2006" xmlns:aink="http://schemas.microsoft.com/office/drawing/2016/ink" xmlns:am3d="http://schemas.microsoft.com/office/drawing/2017/model3d" xmlns:o="urn:schemas-microsoft-com:office:office" xmlns:r="http://schemas.openxmlformats.org/officeDocument/2006/relationships" xmlns:m="http://schemas.openxmlformats.org/officeDocument/2006/math" xmlns:v="urn:schemas-microsoft-com:vml" xmlns:wp14="http://schemas.microsoft.com/office/word/2010/wordprocessingDrawing" xmlns:wp="http://schemas.openxmlformats.org/drawingml/2006/wordprocessingDrawing" xmlns:w10="urn:schemas-microsoft-com:office:word" xmlns:w="http://schemas.openxmlformats.org/wordprocessingml/2006/main" xmlns:w14="http://schemas.microsoft.com/office/word/2010/wordml" xmlns:w15="http://schemas.microsoft.com/office/word/2012/wordml" xmlns:w16cex="http://schemas.microsoft.com/office/word/2018/wordml/cex" xmlns:w16cid="http://schemas.microsoft.com/office/word/2016/wordml/cid" xmlns:w16="http://schemas.microsoft.com/office/word/2018/wordml" xmlns:w16se="http://schemas.microsoft.com/office/word/2015/wordml/symex" xmlns:wpg="http://schemas.microsoft.com/office/word/2010/wordprocessingGroup" xmlns:wpi="http://schemas.microsoft.com/office/word/2010/wordprocessingInk" xmlns:wne="http://schemas.microsoft.com/office/word/2006/wordml" xmlns:wps="http://schemas.microsoft.com/office/word/2010/wordprocessingShape" mc:Ignorable="w14 w15 w16se w16cid w16 w16cex wp14">
+<w:document xmlns:wpc="http://schemas.microsoft.com/office/word/2010/wordprocessingCanvas" xmlns:cx="http://schemas.microsoft.com/office/drawing/2014/chartex" xmlns:cx1="http://schemas.microsoft.com/office/drawing/2015/9/8/chartex" xmlns:cx2="http://schemas.microsoft.com/office/drawing/2015/10/21/chartex" xmlns:cx3="http://schemas.microsoft.com/office/drawing/2016/5/9/chartex" xmlns:cx4="http://schemas.microsoft.com/office/drawing/2016/5/10/chartex" xmlns:cx5="http://schemas.microsoft.com/office/drawing/2016/5/11/chartex" xmlns:cx6="http://schemas.microsoft.com/office/drawing/2016/5/12/chartex" xmlns:cx7="http://schemas.microsoft.com/office/drawing/2016/5/13/chartex" xmlns:cx8="http://schemas.microsoft.com/office/drawing/2016/5/14/chartex" xmlns:mc="http://schemas.openxmlformats.org/markup-compatibility/2006" xmlns:aink="http://schemas.microsoft.com/office/drawing/2016/ink" xmlns:am3d="http://schemas.microsoft.com/office/drawing/2017/model3d" xmlns:o="urn:schemas-microsoft-com:office:office" xmlns:oel="http://schemas.microsoft.com/office/2019/extlst" xmlns:r="http://schemas.openxmlformats.org/officeDocument/2006/relationships" xmlns:m="http://schemas.openxmlformats.org/officeDocument/2006/math" xmlns:v="urn:schemas-microsoft-com:vml" xmlns:wp14="http://schemas.microsoft.com/office/word/2010/wordprocessingDrawing" xmlns:wp="http://schemas.openxmlformats.org/drawingml/2006/wordprocessingDrawing" xmlns:w10="urn:schemas-microsoft-com:office:word" xmlns:w="http://schemas.openxmlformats.org/wordprocessingml/2006/main" xmlns:w14="http://schemas.microsoft.com/office/word/2010/wordml" xmlns:w15="http://schemas.microsoft.com/office/word/2012/wordml" xmlns:w16cex="http://schemas.microsoft.com/office/word/2018/wordml/cex" xmlns:w16cid="http://schemas.microsoft.com/office/word/2016/wordml/cid" xmlns:w16="http://schemas.microsoft.com/office/word/2018/wordml" xmlns:w16sdtdh="http://schemas.microsoft.com/office/word/2020/wordml/sdtdatahash" xmlns:w16se="http://schemas.microsoft.com/office/word/2015/wordml/symex" xmlns:wpg="http://schemas.microsoft.com/office/word/2010/wordprocessingGroup" xmlns:wpi="http://schemas.microsoft.com/office/word/2010/wordprocessingInk" xmlns:wne="http://schemas.microsoft.com/office/word/2006/wordml" xmlns:wps="http://schemas.microsoft.com/office/word/2010/wordprocessingShape" mc:Ignorable="w14 w15 w16se w16cid w16 w16cex w16sdtdh wp14">
   <w:body>
     <w:p>
       <w:pPr>
@@ -1466,7 +1466,6 @@
                 <w:szCs w:val="26"/>
               </w:rPr>
             </w:pPr>
-            <w:proofErr w:type="spellStart"/>
             <w:r>
               <w:rPr>
                 <w:b/>
@@ -1475,7 +1474,6 @@
               </w:rPr>
               <w:t>Endpoint</w:t>
             </w:r>
-            <w:proofErr w:type="spellEnd"/>
           </w:p>
         </w:tc>
         <w:tc>
@@ -3091,16 +3089,8 @@
                 <w:szCs w:val="26"/>
               </w:rPr>
               <w:br/>
-            </w:r>
-            <w:proofErr w:type="spellStart"/>
-            <w:r>
-              <w:rPr>
-                <w:sz w:val="26"/>
-                <w:szCs w:val="26"/>
-              </w:rPr>
               <w:t>device</w:t>
             </w:r>
-            <w:proofErr w:type="spellEnd"/>
           </w:p>
         </w:tc>
         <w:tc>
@@ -3143,167 +3133,104 @@
                 <w:sz w:val="26"/>
                 <w:szCs w:val="26"/>
               </w:rPr>
-              <w:t xml:space="preserve">Parametro: modalità di interazione del </w:t>
-            </w:r>
-            <w:proofErr w:type="spellStart"/>
-            <w:r>
-              <w:rPr>
-                <w:sz w:val="26"/>
-                <w:szCs w:val="26"/>
-              </w:rPr>
-              <w:t>device</w:t>
-            </w:r>
-            <w:proofErr w:type="spellEnd"/>
-          </w:p>
-          <w:p>
-            <w:pPr>
-              <w:widowControl w:val="0"/>
-              <w:rPr>
-                <w:sz w:val="26"/>
-                <w:szCs w:val="26"/>
-              </w:rPr>
-            </w:pPr>
-            <w:r>
-              <w:rPr>
-                <w:sz w:val="26"/>
-                <w:szCs w:val="26"/>
-              </w:rPr>
-              <w:t xml:space="preserve">Parametro: parametri di connessione del </w:t>
-            </w:r>
-            <w:proofErr w:type="spellStart"/>
-            <w:r>
-              <w:rPr>
-                <w:sz w:val="26"/>
-                <w:szCs w:val="26"/>
-              </w:rPr>
-              <w:t>device</w:t>
-            </w:r>
-            <w:proofErr w:type="spellEnd"/>
-          </w:p>
-          <w:p>
-            <w:pPr>
-              <w:widowControl w:val="0"/>
-              <w:rPr>
-                <w:sz w:val="26"/>
-                <w:szCs w:val="26"/>
-              </w:rPr>
-            </w:pPr>
-            <w:r>
-              <w:rPr>
-                <w:sz w:val="26"/>
-                <w:szCs w:val="26"/>
-              </w:rPr>
-              <w:t xml:space="preserve">Parametro: tipo del </w:t>
-            </w:r>
-            <w:proofErr w:type="spellStart"/>
-            <w:r>
-              <w:rPr>
-                <w:sz w:val="26"/>
-                <w:szCs w:val="26"/>
-              </w:rPr>
-              <w:t>device</w:t>
-            </w:r>
-            <w:proofErr w:type="spellEnd"/>
-          </w:p>
-          <w:p>
-            <w:pPr>
-              <w:widowControl w:val="0"/>
-              <w:rPr>
-                <w:sz w:val="26"/>
-                <w:szCs w:val="26"/>
-              </w:rPr>
-            </w:pPr>
-            <w:r>
-              <w:rPr>
-                <w:sz w:val="26"/>
-                <w:szCs w:val="26"/>
-              </w:rPr>
-              <w:t xml:space="preserve">Parametro: unità di misura del </w:t>
-            </w:r>
-            <w:proofErr w:type="spellStart"/>
-            <w:r>
-              <w:rPr>
-                <w:sz w:val="26"/>
-                <w:szCs w:val="26"/>
-              </w:rPr>
-              <w:t>device</w:t>
-            </w:r>
-            <w:proofErr w:type="spellEnd"/>
-          </w:p>
-          <w:p>
-            <w:pPr>
-              <w:widowControl w:val="0"/>
-              <w:rPr>
-                <w:sz w:val="26"/>
-                <w:szCs w:val="26"/>
-              </w:rPr>
-            </w:pPr>
-            <w:r>
-              <w:rPr>
-                <w:sz w:val="26"/>
-                <w:szCs w:val="26"/>
-              </w:rPr>
-              <w:t xml:space="preserve">Parametro: funzione del </w:t>
-            </w:r>
-            <w:proofErr w:type="spellStart"/>
-            <w:r>
-              <w:rPr>
-                <w:sz w:val="26"/>
-                <w:szCs w:val="26"/>
-              </w:rPr>
-              <w:t>device</w:t>
-            </w:r>
-            <w:proofErr w:type="spellEnd"/>
-          </w:p>
-          <w:p>
-            <w:pPr>
-              <w:widowControl w:val="0"/>
-              <w:rPr>
-                <w:sz w:val="26"/>
-                <w:szCs w:val="26"/>
-              </w:rPr>
-            </w:pPr>
-            <w:r>
-              <w:rPr>
-                <w:sz w:val="26"/>
-                <w:szCs w:val="26"/>
-              </w:rPr>
-              <w:t xml:space="preserve">Parametro: stato del </w:t>
-            </w:r>
-            <w:proofErr w:type="spellStart"/>
-            <w:r>
-              <w:rPr>
-                <w:sz w:val="26"/>
-                <w:szCs w:val="26"/>
-              </w:rPr>
-              <w:t>device</w:t>
-            </w:r>
-            <w:proofErr w:type="spellEnd"/>
-          </w:p>
-          <w:p>
-            <w:pPr>
-              <w:widowControl w:val="0"/>
-              <w:rPr>
-                <w:sz w:val="26"/>
-                <w:szCs w:val="26"/>
-              </w:rPr>
-            </w:pPr>
-            <w:r>
-              <w:rPr>
-                <w:sz w:val="26"/>
-                <w:szCs w:val="26"/>
-              </w:rPr>
-              <w:t xml:space="preserve">Parametro: stato manuale del </w:t>
-            </w:r>
-            <w:proofErr w:type="spellStart"/>
-            <w:r>
-              <w:rPr>
-                <w:sz w:val="26"/>
-                <w:szCs w:val="26"/>
-              </w:rPr>
-              <w:t>device</w:t>
-            </w:r>
-            <w:proofErr w:type="spellEnd"/>
+              <w:t>Parametro: modalità di interazione del device</w:t>
+            </w:r>
+          </w:p>
+          <w:p>
+            <w:pPr>
+              <w:widowControl w:val="0"/>
+              <w:rPr>
+                <w:sz w:val="26"/>
+                <w:szCs w:val="26"/>
+              </w:rPr>
+            </w:pPr>
+            <w:r>
+              <w:rPr>
+                <w:sz w:val="26"/>
+                <w:szCs w:val="26"/>
+              </w:rPr>
+              <w:t>Parametro: parametri di connessione del device</w:t>
+            </w:r>
+          </w:p>
+          <w:p>
+            <w:pPr>
+              <w:widowControl w:val="0"/>
+              <w:rPr>
+                <w:sz w:val="26"/>
+                <w:szCs w:val="26"/>
+              </w:rPr>
+            </w:pPr>
+            <w:r>
+              <w:rPr>
+                <w:sz w:val="26"/>
+                <w:szCs w:val="26"/>
+              </w:rPr>
+              <w:t>Parametro: tipo del device</w:t>
+            </w:r>
+          </w:p>
+          <w:p>
+            <w:pPr>
+              <w:widowControl w:val="0"/>
+              <w:rPr>
+                <w:sz w:val="26"/>
+                <w:szCs w:val="26"/>
+              </w:rPr>
+            </w:pPr>
+            <w:r>
+              <w:rPr>
+                <w:sz w:val="26"/>
+                <w:szCs w:val="26"/>
+              </w:rPr>
+              <w:t>Parametro: unità di misura del device</w:t>
+            </w:r>
+          </w:p>
+          <w:p>
+            <w:pPr>
+              <w:widowControl w:val="0"/>
+              <w:rPr>
+                <w:sz w:val="26"/>
+                <w:szCs w:val="26"/>
+              </w:rPr>
+            </w:pPr>
+            <w:r>
+              <w:rPr>
+                <w:sz w:val="26"/>
+                <w:szCs w:val="26"/>
+              </w:rPr>
+              <w:t>Parametro: funzione del device</w:t>
+            </w:r>
+          </w:p>
+          <w:p>
+            <w:pPr>
+              <w:widowControl w:val="0"/>
+              <w:rPr>
+                <w:sz w:val="26"/>
+                <w:szCs w:val="26"/>
+              </w:rPr>
+            </w:pPr>
+            <w:r>
+              <w:rPr>
+                <w:sz w:val="26"/>
+                <w:szCs w:val="26"/>
+              </w:rPr>
+              <w:t>Parametro: stato del device</w:t>
+            </w:r>
+          </w:p>
+          <w:p>
+            <w:pPr>
+              <w:widowControl w:val="0"/>
+              <w:rPr>
+                <w:sz w:val="26"/>
+                <w:szCs w:val="26"/>
+              </w:rPr>
+            </w:pPr>
+            <w:r>
+              <w:rPr>
+                <w:sz w:val="26"/>
+                <w:szCs w:val="26"/>
+              </w:rPr>
+              <w:t>Parametro: stato manuale del device</w:t>
+            </w:r>
           </w:p>
         </w:tc>
         <w:tc>
@@ -3346,23 +3273,7 @@
                 <w:sz w:val="26"/>
                 <w:szCs w:val="26"/>
               </w:rPr>
-              <w:t xml:space="preserve">Body: id del </w:t>
-            </w:r>
-            <w:proofErr w:type="spellStart"/>
-            <w:r>
-              <w:rPr>
-                <w:sz w:val="26"/>
-                <w:szCs w:val="26"/>
-              </w:rPr>
-              <w:t>device</w:t>
-            </w:r>
-            <w:proofErr w:type="spellEnd"/>
-            <w:r>
-              <w:rPr>
-                <w:sz w:val="26"/>
-                <w:szCs w:val="26"/>
-              </w:rPr>
-              <w:t xml:space="preserve"> aggiunto</w:t>
+              <w:t>Body: id del device aggiunto</w:t>
             </w:r>
           </w:p>
         </w:tc>
@@ -3434,23 +3345,7 @@
                 <w:sz w:val="26"/>
                 <w:szCs w:val="26"/>
               </w:rPr>
-              <w:t xml:space="preserve">Aggiunge un nuovo </w:t>
-            </w:r>
-            <w:proofErr w:type="spellStart"/>
-            <w:r>
-              <w:rPr>
-                <w:sz w:val="26"/>
-                <w:szCs w:val="26"/>
-              </w:rPr>
-              <w:t>device</w:t>
-            </w:r>
-            <w:proofErr w:type="spellEnd"/>
-            <w:r>
-              <w:rPr>
-                <w:sz w:val="26"/>
-                <w:szCs w:val="26"/>
-              </w:rPr>
-              <w:t xml:space="preserve"> in una data proprietà.</w:t>
+              <w:t>Aggiunge un nuovo device in una data proprietà.</w:t>
             </w:r>
           </w:p>
         </w:tc>
@@ -3596,22 +3491,7 @@
                 <w:szCs w:val="26"/>
               </w:rPr>
               <w:br/>
-            </w:r>
-            <w:proofErr w:type="spellStart"/>
-            <w:r>
-              <w:rPr>
-                <w:sz w:val="26"/>
-                <w:szCs w:val="26"/>
-              </w:rPr>
-              <w:t>device</w:t>
-            </w:r>
-            <w:proofErr w:type="spellEnd"/>
-            <w:r>
-              <w:rPr>
-                <w:sz w:val="26"/>
-                <w:szCs w:val="26"/>
-              </w:rPr>
-              <w:t>/</w:t>
+              <w:t>device/</w:t>
             </w:r>
             <w:r>
               <w:rPr>
@@ -3735,23 +3615,7 @@
                 <w:sz w:val="26"/>
                 <w:szCs w:val="26"/>
               </w:rPr>
-              <w:t xml:space="preserve">Body: eventualmente, un errore se l’azienda non esiste, la proprietà non esiste, il </w:t>
-            </w:r>
-            <w:proofErr w:type="spellStart"/>
-            <w:r>
-              <w:rPr>
-                <w:sz w:val="26"/>
-                <w:szCs w:val="26"/>
-              </w:rPr>
-              <w:t>device</w:t>
-            </w:r>
-            <w:proofErr w:type="spellEnd"/>
-            <w:r>
-              <w:rPr>
-                <w:sz w:val="26"/>
-                <w:szCs w:val="26"/>
-              </w:rPr>
-              <w:t xml:space="preserve"> non esiste o l’utente non è autorizzato</w:t>
+              <w:t>Body: eventualmente, un errore se l’azienda non esiste, la proprietà non esiste, il device non esiste o l’utente non è autorizzato</w:t>
             </w:r>
           </w:p>
         </w:tc>
@@ -3779,23 +3643,7 @@
                 <w:sz w:val="26"/>
                 <w:szCs w:val="26"/>
               </w:rPr>
-              <w:t xml:space="preserve">Elimina un determinato </w:t>
-            </w:r>
-            <w:proofErr w:type="spellStart"/>
-            <w:r>
-              <w:rPr>
-                <w:sz w:val="26"/>
-                <w:szCs w:val="26"/>
-              </w:rPr>
-              <w:t>device</w:t>
-            </w:r>
-            <w:proofErr w:type="spellEnd"/>
-            <w:r>
-              <w:rPr>
-                <w:sz w:val="26"/>
-                <w:szCs w:val="26"/>
-              </w:rPr>
-              <w:t xml:space="preserve"> in una data proprietà.</w:t>
+              <w:t>Elimina un determinato device in una data proprietà.</w:t>
             </w:r>
           </w:p>
         </w:tc>
@@ -3942,7 +3790,6 @@
               </w:rPr>
               <w:br/>
             </w:r>
-            <w:proofErr w:type="spellStart"/>
             <w:r>
               <w:rPr>
                 <w:sz w:val="26"/>
@@ -3951,7 +3798,6 @@
               <w:lastRenderedPageBreak/>
               <w:t>device</w:t>
             </w:r>
-            <w:proofErr w:type="spellEnd"/>
           </w:p>
         </w:tc>
         <w:tc>
@@ -4118,39 +3964,7 @@
                 <w:szCs w:val="26"/>
               </w:rPr>
               <w:lastRenderedPageBreak/>
-              <w:t xml:space="preserve">Ottieni l’elenco degli </w:t>
-            </w:r>
-            <w:proofErr w:type="spellStart"/>
-            <w:r>
-              <w:rPr>
-                <w:sz w:val="26"/>
-                <w:szCs w:val="26"/>
-              </w:rPr>
-              <w:t>IoT</w:t>
-            </w:r>
-            <w:proofErr w:type="spellEnd"/>
-            <w:r>
-              <w:rPr>
-                <w:sz w:val="26"/>
-                <w:szCs w:val="26"/>
-              </w:rPr>
-              <w:t xml:space="preserve"> </w:t>
-            </w:r>
-            <w:proofErr w:type="spellStart"/>
-            <w:r>
-              <w:rPr>
-                <w:sz w:val="26"/>
-                <w:szCs w:val="26"/>
-              </w:rPr>
-              <w:t>devices</w:t>
-            </w:r>
-            <w:proofErr w:type="spellEnd"/>
-            <w:r>
-              <w:rPr>
-                <w:sz w:val="26"/>
-                <w:szCs w:val="26"/>
-              </w:rPr>
-              <w:t xml:space="preserve"> installati in </w:t>
+              <w:t xml:space="preserve">Ottieni l’elenco degli IoT devices installati in </w:t>
             </w:r>
             <w:r>
               <w:rPr>
@@ -4469,55 +4283,23 @@
                 <w:sz w:val="26"/>
                 <w:szCs w:val="26"/>
               </w:rPr>
-              <w:t xml:space="preserve">Parametro: limite inferiore del </w:t>
-            </w:r>
-            <w:proofErr w:type="spellStart"/>
-            <w:r>
-              <w:rPr>
-                <w:sz w:val="26"/>
-                <w:szCs w:val="26"/>
-              </w:rPr>
-              <w:t>range</w:t>
-            </w:r>
-            <w:proofErr w:type="spellEnd"/>
-            <w:r>
-              <w:rPr>
-                <w:sz w:val="26"/>
-                <w:szCs w:val="26"/>
-              </w:rPr>
-              <w:t xml:space="preserve"> relativo alla temperatura</w:t>
-            </w:r>
-          </w:p>
-          <w:p>
-            <w:pPr>
-              <w:widowControl w:val="0"/>
-              <w:rPr>
-                <w:sz w:val="26"/>
-                <w:szCs w:val="26"/>
-              </w:rPr>
-            </w:pPr>
-            <w:r>
-              <w:rPr>
-                <w:sz w:val="26"/>
-                <w:szCs w:val="26"/>
-              </w:rPr>
-              <w:t xml:space="preserve">Parametro: limite superiore del </w:t>
-            </w:r>
-            <w:proofErr w:type="spellStart"/>
-            <w:r>
-              <w:rPr>
-                <w:sz w:val="26"/>
-                <w:szCs w:val="26"/>
-              </w:rPr>
-              <w:t>range</w:t>
-            </w:r>
-            <w:proofErr w:type="spellEnd"/>
-            <w:r>
-              <w:rPr>
-                <w:sz w:val="26"/>
-                <w:szCs w:val="26"/>
-              </w:rPr>
-              <w:t xml:space="preserve"> relativo alla temperatura</w:t>
+              <w:t>Parametro: limite inferiore del range relativo alla temperatura</w:t>
+            </w:r>
+          </w:p>
+          <w:p>
+            <w:pPr>
+              <w:widowControl w:val="0"/>
+              <w:rPr>
+                <w:sz w:val="26"/>
+                <w:szCs w:val="26"/>
+              </w:rPr>
+            </w:pPr>
+            <w:r>
+              <w:rPr>
+                <w:sz w:val="26"/>
+                <w:szCs w:val="26"/>
+              </w:rPr>
+              <w:t>Parametro: limite superiore del range relativo alla temperatura</w:t>
             </w:r>
           </w:p>
           <w:p>
@@ -4541,119 +4323,55 @@
                 <w:szCs w:val="26"/>
               </w:rPr>
               <w:lastRenderedPageBreak/>
-              <w:t xml:space="preserve">del </w:t>
-            </w:r>
-            <w:proofErr w:type="spellStart"/>
-            <w:r>
-              <w:rPr>
-                <w:sz w:val="26"/>
-                <w:szCs w:val="26"/>
-              </w:rPr>
-              <w:t>range</w:t>
-            </w:r>
-            <w:proofErr w:type="spellEnd"/>
-            <w:r>
-              <w:rPr>
-                <w:sz w:val="26"/>
-                <w:szCs w:val="26"/>
-              </w:rPr>
-              <w:t xml:space="preserve"> relativo alla luminosità</w:t>
-            </w:r>
-          </w:p>
-          <w:p>
-            <w:pPr>
-              <w:widowControl w:val="0"/>
-              <w:rPr>
-                <w:sz w:val="26"/>
-                <w:szCs w:val="26"/>
-              </w:rPr>
-            </w:pPr>
-            <w:r>
-              <w:rPr>
-                <w:sz w:val="26"/>
-                <w:szCs w:val="26"/>
-              </w:rPr>
-              <w:t xml:space="preserve">Parametro: limite superiore del </w:t>
-            </w:r>
-            <w:proofErr w:type="spellStart"/>
-            <w:r>
-              <w:rPr>
-                <w:sz w:val="26"/>
-                <w:szCs w:val="26"/>
-              </w:rPr>
-              <w:t>range</w:t>
-            </w:r>
-            <w:proofErr w:type="spellEnd"/>
-            <w:r>
-              <w:rPr>
-                <w:sz w:val="26"/>
-                <w:szCs w:val="26"/>
-              </w:rPr>
-              <w:t xml:space="preserve"> relativo alla luminosità</w:t>
-            </w:r>
-          </w:p>
-          <w:p>
-            <w:pPr>
-              <w:widowControl w:val="0"/>
-              <w:rPr>
-                <w:sz w:val="26"/>
-                <w:szCs w:val="26"/>
-              </w:rPr>
-            </w:pPr>
-            <w:r>
-              <w:rPr>
-                <w:sz w:val="26"/>
-                <w:szCs w:val="26"/>
-              </w:rPr>
-              <w:t xml:space="preserve">Parametro: limite inferiore del </w:t>
-            </w:r>
-            <w:proofErr w:type="spellStart"/>
-            <w:r>
-              <w:rPr>
-                <w:sz w:val="26"/>
-                <w:szCs w:val="26"/>
-              </w:rPr>
-              <w:t>range</w:t>
-            </w:r>
-            <w:proofErr w:type="spellEnd"/>
-            <w:r>
-              <w:rPr>
-                <w:sz w:val="26"/>
-                <w:szCs w:val="26"/>
-              </w:rPr>
-              <w:t xml:space="preserve"> relativo all’orario</w:t>
-            </w:r>
-          </w:p>
-          <w:p>
-            <w:pPr>
-              <w:widowControl w:val="0"/>
-              <w:rPr>
-                <w:sz w:val="26"/>
-                <w:szCs w:val="26"/>
-              </w:rPr>
-            </w:pPr>
-            <w:r>
-              <w:rPr>
-                <w:sz w:val="26"/>
-                <w:szCs w:val="26"/>
-              </w:rPr>
-              <w:t xml:space="preserve">Parametro: limite superiore del </w:t>
-            </w:r>
-            <w:proofErr w:type="spellStart"/>
-            <w:r>
-              <w:rPr>
-                <w:sz w:val="26"/>
-                <w:szCs w:val="26"/>
-              </w:rPr>
-              <w:t>range</w:t>
-            </w:r>
-            <w:proofErr w:type="spellEnd"/>
-            <w:r>
-              <w:rPr>
-                <w:sz w:val="26"/>
-                <w:szCs w:val="26"/>
-              </w:rPr>
-              <w:t xml:space="preserve"> relativo all’orario</w:t>
+              <w:t>del range relativo alla luminosità</w:t>
+            </w:r>
+          </w:p>
+          <w:p>
+            <w:pPr>
+              <w:widowControl w:val="0"/>
+              <w:rPr>
+                <w:sz w:val="26"/>
+                <w:szCs w:val="26"/>
+              </w:rPr>
+            </w:pPr>
+            <w:r>
+              <w:rPr>
+                <w:sz w:val="26"/>
+                <w:szCs w:val="26"/>
+              </w:rPr>
+              <w:t>Parametro: limite superiore del range relativo alla luminosità</w:t>
+            </w:r>
+          </w:p>
+          <w:p>
+            <w:pPr>
+              <w:widowControl w:val="0"/>
+              <w:rPr>
+                <w:sz w:val="26"/>
+                <w:szCs w:val="26"/>
+              </w:rPr>
+            </w:pPr>
+            <w:r>
+              <w:rPr>
+                <w:sz w:val="26"/>
+                <w:szCs w:val="26"/>
+              </w:rPr>
+              <w:t>Parametro: limite inferiore del range relativo all’orario</w:t>
+            </w:r>
+          </w:p>
+          <w:p>
+            <w:pPr>
+              <w:widowControl w:val="0"/>
+              <w:rPr>
+                <w:sz w:val="26"/>
+                <w:szCs w:val="26"/>
+              </w:rPr>
+            </w:pPr>
+            <w:r>
+              <w:rPr>
+                <w:sz w:val="26"/>
+                <w:szCs w:val="26"/>
+              </w:rPr>
+              <w:t>Parametro: limite superiore del range relativo all’orario</w:t>
             </w:r>
           </w:p>
         </w:tc>
@@ -5489,22 +5207,7 @@
                 <w:szCs w:val="26"/>
               </w:rPr>
               <w:br/>
-            </w:r>
-            <w:proofErr w:type="spellStart"/>
-            <w:r>
-              <w:rPr>
-                <w:sz w:val="26"/>
-                <w:szCs w:val="26"/>
-              </w:rPr>
-              <w:t>device</w:t>
-            </w:r>
-            <w:proofErr w:type="spellEnd"/>
-            <w:r>
-              <w:rPr>
-                <w:sz w:val="26"/>
-                <w:szCs w:val="26"/>
-              </w:rPr>
-              <w:t>/</w:t>
+              <w:t>device/</w:t>
             </w:r>
             <w:r>
               <w:rPr>
@@ -5619,15 +5322,13 @@
               <w:br/>
               <w:t xml:space="preserve">Se </w:t>
             </w:r>
-            <w:proofErr w:type="spellStart"/>
-            <w:r>
-              <w:rPr>
-                <w:sz w:val="26"/>
-                <w:szCs w:val="26"/>
-              </w:rPr>
-              <w:t>true</w:t>
-            </w:r>
-            <w:proofErr w:type="spellEnd"/>
+            <w:r>
+              <w:rPr>
+                <w:sz w:val="26"/>
+                <w:szCs w:val="26"/>
+              </w:rPr>
+              <w:t>1</w:t>
+            </w:r>
             <w:r>
               <w:rPr>
                 <w:sz w:val="26"/>
@@ -5641,7 +5342,21 @@
                 <w:szCs w:val="26"/>
               </w:rPr>
               <w:br/>
-              <w:t>Per false vale il viceversa.</w:t>
+              <w:t xml:space="preserve">Per </w:t>
+            </w:r>
+            <w:r>
+              <w:rPr>
+                <w:sz w:val="26"/>
+                <w:szCs w:val="26"/>
+              </w:rPr>
+              <w:t>0</w:t>
+            </w:r>
+            <w:r>
+              <w:rPr>
+                <w:sz w:val="26"/>
+                <w:szCs w:val="26"/>
+              </w:rPr>
+              <w:t xml:space="preserve"> vale il viceversa.</w:t>
             </w:r>
           </w:p>
         </w:tc>
@@ -5730,23 +5445,7 @@
                 <w:szCs w:val="26"/>
               </w:rPr>
               <w:lastRenderedPageBreak/>
-              <w:t xml:space="preserve">eventualmente, un errore se l’azienda non esiste, la proprietà non esiste, il </w:t>
-            </w:r>
-            <w:proofErr w:type="spellStart"/>
-            <w:r>
-              <w:rPr>
-                <w:sz w:val="26"/>
-                <w:szCs w:val="26"/>
-              </w:rPr>
-              <w:t>device</w:t>
-            </w:r>
-            <w:proofErr w:type="spellEnd"/>
-            <w:r>
-              <w:rPr>
-                <w:sz w:val="26"/>
-                <w:szCs w:val="26"/>
-              </w:rPr>
-              <w:t xml:space="preserve"> non esiste o non viene specificato il parametro (obbligatorio)</w:t>
+              <w:t>eventualmente, un errore se l’azienda non esiste, la proprietà non esiste, il device non esiste o non viene specificato il parametro (obbligatorio)</w:t>
             </w:r>
           </w:p>
         </w:tc>
@@ -6088,23 +5787,7 @@
                 <w:sz w:val="26"/>
                 <w:szCs w:val="26"/>
               </w:rPr>
-              <w:t xml:space="preserve">Ottieni l’elenco degli stati dei </w:t>
-            </w:r>
-            <w:proofErr w:type="spellStart"/>
-            <w:r>
-              <w:rPr>
-                <w:sz w:val="26"/>
-                <w:szCs w:val="26"/>
-              </w:rPr>
-              <w:t>device</w:t>
-            </w:r>
-            <w:proofErr w:type="spellEnd"/>
-            <w:r>
-              <w:rPr>
-                <w:sz w:val="26"/>
-                <w:szCs w:val="26"/>
-              </w:rPr>
-              <w:t xml:space="preserve"> appartenenti ad una determinata proprietà.</w:t>
+              <w:t>Ottieni l’elenco degli stati dei device appartenenti ad una determinata proprietà.</w:t>
             </w:r>
           </w:p>
         </w:tc>
@@ -6250,22 +5933,7 @@
                 <w:szCs w:val="26"/>
               </w:rPr>
               <w:br/>
-            </w:r>
-            <w:proofErr w:type="spellStart"/>
-            <w:r>
-              <w:rPr>
-                <w:sz w:val="26"/>
-                <w:szCs w:val="26"/>
-              </w:rPr>
-              <w:t>device</w:t>
-            </w:r>
-            <w:proofErr w:type="spellEnd"/>
-            <w:r>
-              <w:rPr>
-                <w:sz w:val="26"/>
-                <w:szCs w:val="26"/>
-              </w:rPr>
-              <w:t>/</w:t>
+              <w:t>device/</w:t>
             </w:r>
             <w:r>
               <w:rPr>
@@ -6340,7 +6008,35 @@
                 <w:szCs w:val="26"/>
               </w:rPr>
               <w:br/>
-              <w:t>Parametro: nuovo stato (booleano che rappresenta “on” oppure “off”).</w:t>
+              <w:t xml:space="preserve">Parametro: nuovo stato (che rappresenta </w:t>
+            </w:r>
+            <w:r>
+              <w:rPr>
+                <w:sz w:val="26"/>
+                <w:szCs w:val="26"/>
+              </w:rPr>
+              <w:t>1</w:t>
+            </w:r>
+            <w:r>
+              <w:rPr>
+                <w:sz w:val="26"/>
+                <w:szCs w:val="26"/>
+              </w:rPr>
+              <w:t xml:space="preserve"> oppure </w:t>
+            </w:r>
+            <w:r>
+              <w:rPr>
+                <w:sz w:val="26"/>
+                <w:szCs w:val="26"/>
+              </w:rPr>
+              <w:t>0</w:t>
+            </w:r>
+            <w:r>
+              <w:rPr>
+                <w:sz w:val="26"/>
+                <w:szCs w:val="26"/>
+              </w:rPr>
+              <w:t>).</w:t>
             </w:r>
             <w:r>
               <w:rPr>
@@ -6348,25 +6044,15 @@
                 <w:szCs w:val="26"/>
               </w:rPr>
               <w:br/>
-              <w:t xml:space="preserve">Questa API ha effettivo valore su un attuatore se e solo se quell’attuatore </w:t>
-            </w:r>
-            <w:r>
-              <w:rPr>
-                <w:sz w:val="26"/>
-                <w:szCs w:val="26"/>
-              </w:rPr>
-              <w:lastRenderedPageBreak/>
-              <w:t>aveva impostato manuale=</w:t>
-            </w:r>
-            <w:proofErr w:type="spellStart"/>
-            <w:r>
-              <w:rPr>
-                <w:sz w:val="26"/>
-                <w:szCs w:val="26"/>
-              </w:rPr>
-              <w:t>true</w:t>
-            </w:r>
-            <w:proofErr w:type="spellEnd"/>
+              <w:t>Questa API ha effettivo valore su un attuatore se e solo se quell’attuatore aveva impostato manuale=</w:t>
+            </w:r>
+            <w:r>
+              <w:rPr>
+                <w:sz w:val="26"/>
+                <w:szCs w:val="26"/>
+              </w:rPr>
+              <w:t>1</w:t>
+            </w:r>
             <w:r>
               <w:rPr>
                 <w:sz w:val="26"/>
@@ -6452,23 +6138,7 @@
                 <w:szCs w:val="26"/>
               </w:rPr>
               <w:br/>
-              <w:t xml:space="preserve">eventualmente, un errore se l’azienda non esiste, la proprietà non esiste, il </w:t>
-            </w:r>
-            <w:proofErr w:type="spellStart"/>
-            <w:r>
-              <w:rPr>
-                <w:sz w:val="26"/>
-                <w:szCs w:val="26"/>
-              </w:rPr>
-              <w:t>device</w:t>
-            </w:r>
-            <w:proofErr w:type="spellEnd"/>
-            <w:r>
-              <w:rPr>
-                <w:sz w:val="26"/>
-                <w:szCs w:val="26"/>
-              </w:rPr>
-              <w:t xml:space="preserve"> non esiste o non viene specificato il </w:t>
+              <w:t xml:space="preserve">eventualmente, un errore se l’azienda non esiste, la proprietà non esiste, il device non esiste o non viene specificato il </w:t>
             </w:r>
             <w:r>
               <w:rPr>
@@ -6684,22 +6354,7 @@
                 <w:szCs w:val="26"/>
               </w:rPr>
               <w:br/>
-            </w:r>
-            <w:proofErr w:type="spellStart"/>
-            <w:r>
-              <w:rPr>
-                <w:sz w:val="26"/>
-                <w:szCs w:val="26"/>
-              </w:rPr>
-              <w:t>device</w:t>
-            </w:r>
-            <w:proofErr w:type="spellEnd"/>
-            <w:r>
-              <w:rPr>
-                <w:sz w:val="26"/>
-                <w:szCs w:val="26"/>
-              </w:rPr>
-              <w:t>/</w:t>
+              <w:t>device/</w:t>
             </w:r>
           </w:p>
           <w:p>
@@ -7191,22 +6846,7 @@
                 <w:szCs w:val="26"/>
               </w:rPr>
               <w:br/>
-            </w:r>
-            <w:proofErr w:type="spellStart"/>
-            <w:r>
-              <w:rPr>
-                <w:sz w:val="26"/>
-                <w:szCs w:val="26"/>
-              </w:rPr>
-              <w:t>device</w:t>
-            </w:r>
-            <w:proofErr w:type="spellEnd"/>
-            <w:r>
-              <w:rPr>
-                <w:sz w:val="26"/>
-                <w:szCs w:val="26"/>
-              </w:rPr>
-              <w:t>/</w:t>
+              <w:t>device/</w:t>
             </w:r>
             <w:r>
               <w:rPr>
@@ -7353,7 +6993,35 @@
                 <w:sz w:val="26"/>
                 <w:szCs w:val="26"/>
               </w:rPr>
-              <w:t>Ottieni modalità (TRUE=manuale, FALSE=auto) di uno specifico attuatore.</w:t>
+              <w:t>Ottieni modalità (</w:t>
+            </w:r>
+            <w:r>
+              <w:rPr>
+                <w:sz w:val="26"/>
+                <w:szCs w:val="26"/>
+              </w:rPr>
+              <w:t>1</w:t>
+            </w:r>
+            <w:r>
+              <w:rPr>
+                <w:sz w:val="26"/>
+                <w:szCs w:val="26"/>
+              </w:rPr>
+              <w:t xml:space="preserve">=manuale, </w:t>
+            </w:r>
+            <w:r>
+              <w:rPr>
+                <w:sz w:val="26"/>
+                <w:szCs w:val="26"/>
+              </w:rPr>
+              <w:t>0</w:t>
+            </w:r>
+            <w:r>
+              <w:rPr>
+                <w:sz w:val="26"/>
+                <w:szCs w:val="26"/>
+              </w:rPr>
+              <w:t>=auto) di uno specifico attuatore.</w:t>
             </w:r>
           </w:p>
         </w:tc>
@@ -7372,74 +7040,275 @@
         <w:t xml:space="preserve">NOTA SULLE API: la tabella sopra riportata prevede le API stabilite durante la fase di progettazione; ciò non toglie </w:t>
       </w:r>
       <w:r>
-        <w:t xml:space="preserve">che potranno essere aggiunte ulteriori API a supporto dell’intera applicazione. Per esempio: API per reperire un singolo IOT </w:t>
+        <w:t>che potranno essere aggiunte ulteriori API a supporto dell’intera applicazione. Per esempio: API per reperire un singolo IOT device, una singola azienda, etc.</w:t>
+      </w:r>
+    </w:p>
+    <w:p>
+      <w:pPr>
+        <w:spacing w:line="276" w:lineRule="auto"/>
+      </w:pPr>
+      <w:r>
+        <w:br/>
+      </w:r>
+      <w:r>
+        <w:br/>
+      </w:r>
+    </w:p>
+    <w:p>
+      <w:pPr>
+        <w:spacing w:line="276" w:lineRule="auto"/>
+      </w:pPr>
+    </w:p>
+    <w:p>
+      <w:pPr>
+        <w:spacing w:line="276" w:lineRule="auto"/>
+      </w:pPr>
+    </w:p>
+    <w:p>
+      <w:pPr>
+        <w:spacing w:line="276" w:lineRule="auto"/>
+      </w:pPr>
+    </w:p>
+    <w:p>
+      <w:pPr>
+        <w:spacing w:line="276" w:lineRule="auto"/>
+      </w:pPr>
+    </w:p>
+    <w:p>
+      <w:pPr>
+        <w:spacing w:line="276" w:lineRule="auto"/>
+      </w:pPr>
+    </w:p>
+    <w:p>
+      <w:pPr>
+        <w:spacing w:line="276" w:lineRule="auto"/>
+      </w:pPr>
+    </w:p>
+    <w:p>
+      <w:pPr>
+        <w:spacing w:line="276" w:lineRule="auto"/>
+      </w:pPr>
+    </w:p>
+    <w:p>
+      <w:pPr>
+        <w:spacing w:line="276" w:lineRule="auto"/>
+      </w:pPr>
+    </w:p>
+    <w:p>
+      <w:pPr>
+        <w:spacing w:line="276" w:lineRule="auto"/>
+      </w:pPr>
+    </w:p>
+    <w:p>
+      <w:pPr>
+        <w:spacing w:line="276" w:lineRule="auto"/>
+      </w:pPr>
+    </w:p>
+    <w:p>
+      <w:pPr>
+        <w:spacing w:line="276" w:lineRule="auto"/>
+      </w:pPr>
+    </w:p>
+    <w:p>
+      <w:pPr>
+        <w:spacing w:line="276" w:lineRule="auto"/>
+      </w:pPr>
+    </w:p>
+    <w:p>
+      <w:pPr>
+        <w:spacing w:line="276" w:lineRule="auto"/>
+      </w:pPr>
+      <w:r>
+        <w:br/>
+      </w:r>
+    </w:p>
+    <w:p>
+      <w:pPr>
+        <w:spacing w:line="276" w:lineRule="auto"/>
+        <w:rPr>
+          <w:color w:val="2F5496"/>
+          <w:sz w:val="26"/>
+          <w:szCs w:val="26"/>
+        </w:rPr>
+      </w:pPr>
+      <w:r>
+        <w:rPr>
+          <w:color w:val="2F5496"/>
+          <w:sz w:val="26"/>
+          <w:szCs w:val="26"/>
+        </w:rPr>
+        <w:lastRenderedPageBreak/>
+        <w:t xml:space="preserve">Definizione dei </w:t>
       </w:r>
       <w:proofErr w:type="spellStart"/>
       <w:r>
-        <w:t>device</w:t>
+        <w:rPr>
+          <w:color w:val="2F5496"/>
+          <w:sz w:val="26"/>
+          <w:szCs w:val="26"/>
+        </w:rPr>
+        <w:t>topic</w:t>
       </w:r>
       <w:proofErr w:type="spellEnd"/>
       <w:r>
-        <w:t>, una singola azienda, etc.</w:t>
+        <w:rPr>
+          <w:color w:val="2F5496"/>
+          <w:sz w:val="26"/>
+          <w:szCs w:val="26"/>
+        </w:rPr>
+        <w:t xml:space="preserve"> MQTT da utilizzare</w:t>
       </w:r>
     </w:p>
     <w:p>
       <w:pPr>
         <w:spacing w:line="276" w:lineRule="auto"/>
-      </w:pPr>
-      <w:r>
+        <w:rPr>
+          <w:color w:val="2F5496"/>
+          <w:sz w:val="26"/>
+          <w:szCs w:val="26"/>
+        </w:rPr>
+      </w:pPr>
+    </w:p>
+    <w:p>
+      <w:pPr>
+        <w:spacing w:line="276" w:lineRule="auto"/>
+        <w:rPr>
+          <w:i/>
+          <w:sz w:val="26"/>
+          <w:szCs w:val="26"/>
+          <w:u w:val="single"/>
+        </w:rPr>
+      </w:pPr>
+      <w:r>
+        <w:rPr>
+          <w:sz w:val="26"/>
+          <w:szCs w:val="26"/>
+        </w:rPr>
+        <w:t xml:space="preserve">Ogni azienda utilizzerà dei </w:t>
+      </w:r>
+      <w:proofErr w:type="spellStart"/>
+      <w:r>
+        <w:rPr>
+          <w:sz w:val="26"/>
+          <w:szCs w:val="26"/>
+        </w:rPr>
+        <w:t>topic</w:t>
+      </w:r>
+      <w:proofErr w:type="spellEnd"/>
+      <w:r>
+        <w:rPr>
+          <w:sz w:val="26"/>
+          <w:szCs w:val="26"/>
+        </w:rPr>
+        <w:t xml:space="preserve"> differenti a lei dedicati, che assumeranno questa forma (lo stesso discorso vale per le varie proprietà):</w:t>
+      </w:r>
+      <w:r>
+        <w:rPr>
+          <w:sz w:val="26"/>
+          <w:szCs w:val="26"/>
+        </w:rPr>
         <w:br/>
       </w:r>
-      <w:r>
-        <w:br/>
-      </w:r>
-      <w:r>
-        <w:br/>
-      </w:r>
     </w:p>
     <w:p>
       <w:pPr>
         <w:spacing w:line="276" w:lineRule="auto"/>
         <w:rPr>
-          <w:color w:val="2F5496"/>
-          <w:sz w:val="26"/>
-          <w:szCs w:val="26"/>
-        </w:rPr>
-      </w:pPr>
-      <w:r>
-        <w:rPr>
-          <w:color w:val="2F5496"/>
-          <w:sz w:val="26"/>
-          <w:szCs w:val="26"/>
-        </w:rPr>
-        <w:t xml:space="preserve">Definizione dei </w:t>
+          <w:i/>
+          <w:sz w:val="26"/>
+          <w:szCs w:val="26"/>
+          <w:u w:val="single"/>
+        </w:rPr>
+      </w:pPr>
+      <w:r>
+        <w:rPr>
+          <w:i/>
+          <w:sz w:val="26"/>
+          <w:szCs w:val="26"/>
+          <w:u w:val="single"/>
+        </w:rPr>
+        <w:t>TOPIC misure</w:t>
+      </w:r>
+    </w:p>
+    <w:p>
+      <w:pPr>
+        <w:spacing w:line="276" w:lineRule="auto"/>
+        <w:rPr>
+          <w:sz w:val="26"/>
+          <w:szCs w:val="26"/>
+        </w:rPr>
+      </w:pPr>
+      <w:r>
+        <w:rPr>
+          <w:sz w:val="26"/>
+          <w:szCs w:val="26"/>
+        </w:rPr>
+        <w:t>azienda/X/</w:t>
       </w:r>
       <w:proofErr w:type="spellStart"/>
       <w:r>
         <w:rPr>
-          <w:color w:val="2F5496"/>
-          <w:sz w:val="26"/>
-          <w:szCs w:val="26"/>
-        </w:rPr>
-        <w:t>topic</w:t>
+          <w:sz w:val="26"/>
+          <w:szCs w:val="26"/>
+        </w:rPr>
+        <w:t>proprieta</w:t>
       </w:r>
       <w:proofErr w:type="spellEnd"/>
       <w:r>
         <w:rPr>
-          <w:color w:val="2F5496"/>
-          <w:sz w:val="26"/>
-          <w:szCs w:val="26"/>
-        </w:rPr>
-        <w:t xml:space="preserve"> MQTT da utilizzare</w:t>
+          <w:sz w:val="26"/>
+          <w:szCs w:val="26"/>
+        </w:rPr>
+        <w:t>/Y/misure</w:t>
+      </w:r>
+      <w:r>
+        <w:rPr>
+          <w:sz w:val="26"/>
+          <w:szCs w:val="26"/>
+        </w:rPr>
+        <w:t xml:space="preserve"> → per l’invio di misure dai sensori (classe </w:t>
+      </w:r>
+      <w:proofErr w:type="spellStart"/>
+      <w:r>
+        <w:rPr>
+          <w:sz w:val="26"/>
+          <w:szCs w:val="26"/>
+        </w:rPr>
+        <w:t>rilevazione_misure_sensori</w:t>
+      </w:r>
+      <w:proofErr w:type="spellEnd"/>
+      <w:r>
+        <w:rPr>
+          <w:sz w:val="26"/>
+          <w:szCs w:val="26"/>
+        </w:rPr>
+        <w:t xml:space="preserve">) e la ricezione di queste ultime dal gestore degli stati (che le salverà poi nel </w:t>
+      </w:r>
+      <w:proofErr w:type="spellStart"/>
+      <w:r>
+        <w:rPr>
+          <w:sz w:val="26"/>
+          <w:szCs w:val="26"/>
+        </w:rPr>
+        <w:t>db</w:t>
+      </w:r>
+      <w:proofErr w:type="spellEnd"/>
+      <w:r>
+        <w:rPr>
+          <w:sz w:val="26"/>
+          <w:szCs w:val="26"/>
+        </w:rPr>
+        <w:t>)</w:t>
       </w:r>
     </w:p>
     <w:p>
       <w:pPr>
         <w:spacing w:line="276" w:lineRule="auto"/>
         <w:rPr>
-          <w:color w:val="2F5496"/>
-          <w:sz w:val="26"/>
-          <w:szCs w:val="26"/>
+          <w:i/>
+          <w:sz w:val="26"/>
+          <w:szCs w:val="26"/>
+          <w:u w:val="single"/>
         </w:rPr>
       </w:pPr>
     </w:p>
@@ -7455,154 +7324,11 @@
       </w:pPr>
       <w:r>
         <w:rPr>
-          <w:sz w:val="26"/>
-          <w:szCs w:val="26"/>
-        </w:rPr>
-        <w:t xml:space="preserve">Ogni azienda utilizzerà dei </w:t>
-      </w:r>
-      <w:proofErr w:type="spellStart"/>
-      <w:r>
-        <w:rPr>
-          <w:sz w:val="26"/>
-          <w:szCs w:val="26"/>
-        </w:rPr>
-        <w:t>topic</w:t>
-      </w:r>
-      <w:proofErr w:type="spellEnd"/>
-      <w:r>
-        <w:rPr>
-          <w:sz w:val="26"/>
-          <w:szCs w:val="26"/>
-        </w:rPr>
-        <w:t xml:space="preserve"> differenti a lei dedicati, che assumeranno questa forma (lo stesso discorso vale per le varie proprietà):</w:t>
-      </w:r>
-      <w:r>
-        <w:rPr>
-          <w:sz w:val="26"/>
-          <w:szCs w:val="26"/>
-        </w:rPr>
-        <w:br/>
-      </w:r>
-    </w:p>
-    <w:p>
-      <w:pPr>
-        <w:spacing w:line="276" w:lineRule="auto"/>
-        <w:rPr>
           <w:i/>
           <w:sz w:val="26"/>
           <w:szCs w:val="26"/>
           <w:u w:val="single"/>
         </w:rPr>
-      </w:pPr>
-      <w:r>
-        <w:rPr>
-          <w:i/>
-          <w:sz w:val="26"/>
-          <w:szCs w:val="26"/>
-          <w:u w:val="single"/>
-        </w:rPr>
-        <w:t>TOPIC misure</w:t>
-      </w:r>
-    </w:p>
-    <w:p>
-      <w:pPr>
-        <w:spacing w:line="276" w:lineRule="auto"/>
-        <w:rPr>
-          <w:sz w:val="26"/>
-          <w:szCs w:val="26"/>
-        </w:rPr>
-      </w:pPr>
-      <w:r>
-        <w:rPr>
-          <w:sz w:val="26"/>
-          <w:szCs w:val="26"/>
-        </w:rPr>
-        <w:t>azienda/X/</w:t>
-      </w:r>
-      <w:proofErr w:type="spellStart"/>
-      <w:r>
-        <w:rPr>
-          <w:sz w:val="26"/>
-          <w:szCs w:val="26"/>
-        </w:rPr>
-        <w:t>proprieta</w:t>
-      </w:r>
-      <w:proofErr w:type="spellEnd"/>
-      <w:r>
-        <w:rPr>
-          <w:sz w:val="26"/>
-          <w:szCs w:val="26"/>
-        </w:rPr>
-        <w:t>/Y/misure</w:t>
-      </w:r>
-      <w:r>
-        <w:rPr>
-          <w:sz w:val="26"/>
-          <w:szCs w:val="26"/>
-        </w:rPr>
-        <w:t xml:space="preserve"> → per l’invio di misure dai sensori (classe </w:t>
-      </w:r>
-      <w:proofErr w:type="spellStart"/>
-      <w:r>
-        <w:rPr>
-          <w:sz w:val="26"/>
-          <w:szCs w:val="26"/>
-        </w:rPr>
-        <w:t>rilevazione_misure_sensori</w:t>
-      </w:r>
-      <w:proofErr w:type="spellEnd"/>
-      <w:r>
-        <w:rPr>
-          <w:sz w:val="26"/>
-          <w:szCs w:val="26"/>
-        </w:rPr>
-        <w:t xml:space="preserve">) e la ricezione di queste ultime dal gestore degli stati (che le salverà poi nel </w:t>
-      </w:r>
-      <w:proofErr w:type="spellStart"/>
-      <w:r>
-        <w:rPr>
-          <w:sz w:val="26"/>
-          <w:szCs w:val="26"/>
-        </w:rPr>
-        <w:t>db</w:t>
-      </w:r>
-      <w:proofErr w:type="spellEnd"/>
-      <w:r>
-        <w:rPr>
-          <w:sz w:val="26"/>
-          <w:szCs w:val="26"/>
-        </w:rPr>
-        <w:t>)</w:t>
-      </w:r>
-    </w:p>
-    <w:p>
-      <w:pPr>
-        <w:spacing w:line="276" w:lineRule="auto"/>
-        <w:rPr>
-          <w:i/>
-          <w:sz w:val="26"/>
-          <w:szCs w:val="26"/>
-          <w:u w:val="single"/>
-        </w:rPr>
-      </w:pPr>
-    </w:p>
-    <w:p>
-      <w:pPr>
-        <w:spacing w:line="276" w:lineRule="auto"/>
-        <w:rPr>
-          <w:i/>
-          <w:sz w:val="26"/>
-          <w:szCs w:val="26"/>
-          <w:u w:val="single"/>
-        </w:rPr>
-      </w:pPr>
-      <w:r>
-        <w:rPr>
-          <w:i/>
-          <w:sz w:val="26"/>
-          <w:szCs w:val="26"/>
-          <w:u w:val="single"/>
-        </w:rPr>
         <w:t>TOPIC attuatori</w:t>
       </w:r>
     </w:p>
@@ -7611,7 +7337,6 @@
         <w:pStyle w:val="Corpotesto"/>
       </w:pPr>
       <w:r>
-        <w:lastRenderedPageBreak/>
         <w:t>azienda/X/</w:t>
       </w:r>
       <w:proofErr w:type="spellStart"/>
@@ -7985,7 +7710,72 @@
           <w:sz w:val="26"/>
           <w:szCs w:val="26"/>
         </w:rPr>
-        <w:t>(con le virgolette dritte come da ide, altrimenti non funziona)</w:t>
+        <w:t>(</w:t>
+      </w:r>
+      <w:r>
+        <w:rPr>
+          <w:sz w:val="26"/>
+          <w:szCs w:val="26"/>
+        </w:rPr>
+        <w:t>C</w:t>
+      </w:r>
+      <w:r>
+        <w:rPr>
+          <w:sz w:val="26"/>
+          <w:szCs w:val="26"/>
+        </w:rPr>
+        <w:t xml:space="preserve">on le virgolette </w:t>
+      </w:r>
+      <w:r>
+        <w:rPr>
+          <w:sz w:val="26"/>
+          <w:szCs w:val="26"/>
+        </w:rPr>
+        <w:t xml:space="preserve">e testo senza </w:t>
+      </w:r>
+      <w:proofErr w:type="spellStart"/>
+      <w:r>
+        <w:rPr>
+          <w:sz w:val="26"/>
+          <w:szCs w:val="26"/>
+        </w:rPr>
+        <w:t>italic</w:t>
+      </w:r>
+      <w:proofErr w:type="spellEnd"/>
+      <w:r>
+        <w:rPr>
+          <w:sz w:val="26"/>
+          <w:szCs w:val="26"/>
+        </w:rPr>
+        <w:t xml:space="preserve"> come da ide, altrimenti non funziona</w:t>
+      </w:r>
+      <w:r>
+        <w:rPr>
+          <w:sz w:val="26"/>
+          <w:szCs w:val="26"/>
+        </w:rPr>
+        <w:t>.</w:t>
+      </w:r>
+      <w:r>
+        <w:rPr>
+          <w:sz w:val="26"/>
+          <w:szCs w:val="26"/>
+        </w:rPr>
+        <w:t xml:space="preserve"> </w:t>
+      </w:r>
+      <w:r>
+        <w:rPr>
+          <w:sz w:val="26"/>
+          <w:szCs w:val="26"/>
+        </w:rPr>
+        <w:t>Le virgolette devono essere “dritte”</w:t>
+      </w:r>
+      <w:r>
+        <w:rPr>
+          <w:sz w:val="26"/>
+          <w:szCs w:val="26"/>
+        </w:rPr>
+        <w:t>)</w:t>
       </w:r>
     </w:p>
     <w:p>
@@ -8188,7 +7978,65 @@
           <w:sz w:val="26"/>
           <w:szCs w:val="26"/>
         </w:rPr>
-        <w:t>(con le virgolette dritte come da ide, altrimenti non funziona)</w:t>
+        <w:t>(</w:t>
+      </w:r>
+      <w:r>
+        <w:rPr>
+          <w:sz w:val="26"/>
+          <w:szCs w:val="26"/>
+        </w:rPr>
+        <w:t>C</w:t>
+      </w:r>
+      <w:r>
+        <w:rPr>
+          <w:sz w:val="26"/>
+          <w:szCs w:val="26"/>
+        </w:rPr>
+        <w:t xml:space="preserve">on le virgolette </w:t>
+      </w:r>
+      <w:r>
+        <w:rPr>
+          <w:sz w:val="26"/>
+          <w:szCs w:val="26"/>
+        </w:rPr>
+        <w:t xml:space="preserve">e testo senza </w:t>
+      </w:r>
+      <w:proofErr w:type="spellStart"/>
+      <w:r>
+        <w:rPr>
+          <w:sz w:val="26"/>
+          <w:szCs w:val="26"/>
+        </w:rPr>
+        <w:t>italic</w:t>
+      </w:r>
+      <w:proofErr w:type="spellEnd"/>
+      <w:r>
+        <w:rPr>
+          <w:sz w:val="26"/>
+          <w:szCs w:val="26"/>
+        </w:rPr>
+        <w:t xml:space="preserve"> </w:t>
+      </w:r>
+      <w:r>
+        <w:rPr>
+          <w:sz w:val="26"/>
+          <w:szCs w:val="26"/>
+        </w:rPr>
+        <w:t>come da ide, altrimenti non funziona</w:t>
+      </w:r>
+      <w:r>
+        <w:rPr>
+          <w:sz w:val="26"/>
+          <w:szCs w:val="26"/>
+        </w:rPr>
+        <w:t>. Le virgolette devono essere “dritte”</w:t>
+      </w:r>
+      <w:r>
+        <w:rPr>
+          <w:sz w:val="26"/>
+          <w:szCs w:val="26"/>
+        </w:rPr>
+        <w:t>)</w:t>
       </w:r>
     </w:p>
     <w:p>
@@ -8205,6 +8053,7 @@
           <w:sz w:val="26"/>
           <w:szCs w:val="26"/>
         </w:rPr>
+        <w:lastRenderedPageBreak/>
         <w:t xml:space="preserve">Questo messaggio sarà ricevuto dagli attuatori (classe </w:t>
       </w:r>
       <w:proofErr w:type="spellStart"/>
@@ -8260,7 +8109,7 @@
 </file>
 
 <file path=word/numbering.xml><?xml version="1.0" encoding="utf-8"?>
-<w:numbering xmlns:wpc="http://schemas.microsoft.com/office/word/2010/wordprocessingCanvas" xmlns:cx="http://schemas.microsoft.com/office/drawing/2014/chartex" xmlns:cx1="http://schemas.microsoft.com/office/drawing/2015/9/8/chartex" xmlns:cx2="http://schemas.microsoft.com/office/drawing/2015/10/21/chartex" xmlns:cx3="http://schemas.microsoft.com/office/drawing/2016/5/9/chartex" xmlns:cx4="http://schemas.microsoft.com/office/drawing/2016/5/10/chartex" xmlns:cx5="http://schemas.microsoft.com/office/drawing/2016/5/11/chartex" xmlns:cx6="http://schemas.microsoft.com/office/drawing/2016/5/12/chartex" xmlns:cx7="http://schemas.microsoft.com/office/drawing/2016/5/13/chartex" xmlns:cx8="http://schemas.microsoft.com/office/drawing/2016/5/14/chartex" xmlns:mc="http://schemas.openxmlformats.org/markup-compatibility/2006" xmlns:aink="http://schemas.microsoft.com/office/drawing/2016/ink" xmlns:am3d="http://schemas.microsoft.com/office/drawing/2017/model3d" xmlns:o="urn:schemas-microsoft-com:office:office" xmlns:r="http://schemas.openxmlformats.org/officeDocument/2006/relationships" xmlns:m="http://schemas.openxmlformats.org/officeDocument/2006/math" xmlns:v="urn:schemas-microsoft-com:vml" xmlns:wp14="http://schemas.microsoft.com/office/word/2010/wordprocessingDrawing" xmlns:wp="http://schemas.openxmlformats.org/drawingml/2006/wordprocessingDrawing" xmlns:w10="urn:schemas-microsoft-com:office:word" xmlns:w="http://schemas.openxmlformats.org/wordprocessingml/2006/main" xmlns:w14="http://schemas.microsoft.com/office/word/2010/wordml" xmlns:w15="http://schemas.microsoft.com/office/word/2012/wordml" xmlns:w16cex="http://schemas.microsoft.com/office/word/2018/wordml/cex" xmlns:w16cid="http://schemas.microsoft.com/office/word/2016/wordml/cid" xmlns:w16="http://schemas.microsoft.com/office/word/2018/wordml" xmlns:w16se="http://schemas.microsoft.com/office/word/2015/wordml/symex" xmlns:wpg="http://schemas.microsoft.com/office/word/2010/wordprocessingGroup" xmlns:wpi="http://schemas.microsoft.com/office/word/2010/wordprocessingInk" xmlns:wne="http://schemas.microsoft.com/office/word/2006/wordml" xmlns:wps="http://schemas.microsoft.com/office/word/2010/wordprocessingShape" mc:Ignorable="w14 w15 w16se w16cid w16 w16cex wp14">
+<w:numbering xmlns:wpc="http://schemas.microsoft.com/office/word/2010/wordprocessingCanvas" xmlns:cx="http://schemas.microsoft.com/office/drawing/2014/chartex" xmlns:cx1="http://schemas.microsoft.com/office/drawing/2015/9/8/chartex" xmlns:cx2="http://schemas.microsoft.com/office/drawing/2015/10/21/chartex" xmlns:cx3="http://schemas.microsoft.com/office/drawing/2016/5/9/chartex" xmlns:cx4="http://schemas.microsoft.com/office/drawing/2016/5/10/chartex" xmlns:cx5="http://schemas.microsoft.com/office/drawing/2016/5/11/chartex" xmlns:cx6="http://schemas.microsoft.com/office/drawing/2016/5/12/chartex" xmlns:cx7="http://schemas.microsoft.com/office/drawing/2016/5/13/chartex" xmlns:cx8="http://schemas.microsoft.com/office/drawing/2016/5/14/chartex" xmlns:mc="http://schemas.openxmlformats.org/markup-compatibility/2006" xmlns:aink="http://schemas.microsoft.com/office/drawing/2016/ink" xmlns:am3d="http://schemas.microsoft.com/office/drawing/2017/model3d" xmlns:o="urn:schemas-microsoft-com:office:office" xmlns:oel="http://schemas.microsoft.com/office/2019/extlst" xmlns:r="http://schemas.openxmlformats.org/officeDocument/2006/relationships" xmlns:m="http://schemas.openxmlformats.org/officeDocument/2006/math" xmlns:v="urn:schemas-microsoft-com:vml" xmlns:wp14="http://schemas.microsoft.com/office/word/2010/wordprocessingDrawing" xmlns:wp="http://schemas.openxmlformats.org/drawingml/2006/wordprocessingDrawing" xmlns:w10="urn:schemas-microsoft-com:office:word" xmlns:w="http://schemas.openxmlformats.org/wordprocessingml/2006/main" xmlns:w14="http://schemas.microsoft.com/office/word/2010/wordml" xmlns:w15="http://schemas.microsoft.com/office/word/2012/wordml" xmlns:w16cex="http://schemas.microsoft.com/office/word/2018/wordml/cex" xmlns:w16cid="http://schemas.microsoft.com/office/word/2016/wordml/cid" xmlns:w16="http://schemas.microsoft.com/office/word/2018/wordml" xmlns:w16sdtdh="http://schemas.microsoft.com/office/word/2020/wordml/sdtdatahash" xmlns:w16se="http://schemas.microsoft.com/office/word/2015/wordml/symex" xmlns:wpg="http://schemas.microsoft.com/office/word/2010/wordprocessingGroup" xmlns:wpi="http://schemas.microsoft.com/office/word/2010/wordprocessingInk" xmlns:wne="http://schemas.microsoft.com/office/word/2006/wordml" xmlns:wps="http://schemas.microsoft.com/office/word/2010/wordprocessingShape" mc:Ignorable="w14 w15 w16se w16cid w16 w16cex w16sdtdh wp14">
   <w:abstractNum w:abstractNumId="0" w15:restartNumberingAfterBreak="0">
     <w:nsid w:val="0A701931"/>
     <w:multiLevelType w:val="multilevel"/>
@@ -8576,20 +8425,20 @@
       </w:rPr>
     </w:lvl>
   </w:abstractNum>
-  <w:num w:numId="1">
+  <w:num w:numId="1" w16cid:durableId="1254557947">
     <w:abstractNumId w:val="0"/>
   </w:num>
-  <w:num w:numId="2">
+  <w:num w:numId="2" w16cid:durableId="573010541">
     <w:abstractNumId w:val="2"/>
   </w:num>
-  <w:num w:numId="3">
+  <w:num w:numId="3" w16cid:durableId="98648950">
     <w:abstractNumId w:val="1"/>
   </w:num>
 </w:numbering>
 </file>
 
 <file path=word/styles.xml><?xml version="1.0" encoding="utf-8"?>
-<w:styles xmlns:mc="http://schemas.openxmlformats.org/markup-compatibility/2006" xmlns:r="http://schemas.openxmlformats.org/officeDocument/2006/relationships" xmlns:w="http://schemas.openxmlformats.org/wordprocessingml/2006/main" xmlns:w14="http://schemas.microsoft.com/office/word/2010/wordml" xmlns:w15="http://schemas.microsoft.com/office/word/2012/wordml" xmlns:w16cex="http://schemas.microsoft.com/office/word/2018/wordml/cex" xmlns:w16cid="http://schemas.microsoft.com/office/word/2016/wordml/cid" xmlns:w16="http://schemas.microsoft.com/office/word/2018/wordml" xmlns:w16se="http://schemas.microsoft.com/office/word/2015/wordml/symex" mc:Ignorable="w14 w15 w16se w16cid w16 w16cex">
+<w:styles xmlns:mc="http://schemas.openxmlformats.org/markup-compatibility/2006" xmlns:r="http://schemas.openxmlformats.org/officeDocument/2006/relationships" xmlns:w="http://schemas.openxmlformats.org/wordprocessingml/2006/main" xmlns:w14="http://schemas.microsoft.com/office/word/2010/wordml" xmlns:w15="http://schemas.microsoft.com/office/word/2012/wordml" xmlns:w16cex="http://schemas.microsoft.com/office/word/2018/wordml/cex" xmlns:w16cid="http://schemas.microsoft.com/office/word/2016/wordml/cid" xmlns:w16="http://schemas.microsoft.com/office/word/2018/wordml" xmlns:w16sdtdh="http://schemas.microsoft.com/office/word/2020/wordml/sdtdatahash" xmlns:w16se="http://schemas.microsoft.com/office/word/2015/wordml/symex" mc:Ignorable="w14 w15 w16se w16cid w16 w16cex w16sdtdh">
   <w:docDefaults>
     <w:rPrDefault>
       <w:rPr>

</xml_diff>